<commit_message>
Data Logging based on config.jsn file
</commit_message>
<xml_diff>
--- a/SoftwareDescription.docx
+++ b/SoftwareDescription.docx
@@ -12,6 +12,7 @@
           <w:szCs w:val="28"/>
         </w:rPr>
       </w:pPr>
+      <w:proofErr w:type="spellStart"/>
       <w:r>
         <w:rPr>
           <w:rFonts w:cstheme="minorHAnsi"/>
@@ -19,8 +20,9 @@
           <w:sz w:val="28"/>
           <w:szCs w:val="28"/>
         </w:rPr>
-        <w:t xml:space="preserve">Teensy GPS Shield </w:t>
-      </w:r>
+        <w:t>TeensyGPS</w:t>
+      </w:r>
+      <w:proofErr w:type="spellEnd"/>
       <w:r>
         <w:rPr>
           <w:rFonts w:cstheme="minorHAnsi"/>
@@ -28,6 +30,15 @@
           <w:sz w:val="28"/>
           <w:szCs w:val="28"/>
         </w:rPr>
+        <w:t xml:space="preserve"> Data Logger </w:t>
+      </w:r>
+      <w:r>
+        <w:rPr>
+          <w:rFonts w:cstheme="minorHAnsi"/>
+          <w:b/>
+          <w:sz w:val="28"/>
+          <w:szCs w:val="28"/>
+        </w:rPr>
         <w:t>Software Description</w:t>
       </w:r>
     </w:p>
@@ -68,13 +79,53 @@
         <w:rPr>
           <w:rFonts w:cstheme="minorHAnsi"/>
         </w:rPr>
-        <w:t>“Teensy GPS Shield”.  It will explain the purpose, functionality and system constraints necessary for the software development team to develop the initial software libraries</w:t>
-      </w:r>
-      <w:r>
-        <w:rPr>
-          <w:rFonts w:cstheme="minorHAnsi"/>
-        </w:rPr>
-        <w:t xml:space="preserve"> necessary for the Teensy GPS Shield to be fully functional.</w:t>
+        <w:t>“</w:t>
+      </w:r>
+      <w:proofErr w:type="spellStart"/>
+      <w:r>
+        <w:rPr>
+          <w:rFonts w:cstheme="minorHAnsi"/>
+        </w:rPr>
+        <w:t>TeensyGPS</w:t>
+      </w:r>
+      <w:proofErr w:type="spellEnd"/>
+      <w:r>
+        <w:rPr>
+          <w:rFonts w:cstheme="minorHAnsi"/>
+        </w:rPr>
+        <w:t xml:space="preserve"> Data Logger</w:t>
+      </w:r>
+      <w:r>
+        <w:rPr>
+          <w:rFonts w:cstheme="minorHAnsi"/>
+        </w:rPr>
+        <w:t>”.  It will explain the purpose, functionality and system constraints necessary for the software development team to develop the initial software libraries</w:t>
+      </w:r>
+      <w:r>
+        <w:rPr>
+          <w:rFonts w:cstheme="minorHAnsi"/>
+        </w:rPr>
+        <w:t xml:space="preserve"> necessary for the </w:t>
+      </w:r>
+      <w:proofErr w:type="spellStart"/>
+      <w:r>
+        <w:rPr>
+          <w:rFonts w:cstheme="minorHAnsi"/>
+        </w:rPr>
+        <w:t>TeensyGPS</w:t>
+      </w:r>
+      <w:proofErr w:type="spellEnd"/>
+      <w:r>
+        <w:rPr>
+          <w:rFonts w:cstheme="minorHAnsi"/>
+        </w:rPr>
+        <w:t xml:space="preserve"> </w:t>
+      </w:r>
+      <w:r>
+        <w:rPr>
+          <w:rFonts w:cstheme="minorHAnsi"/>
+        </w:rPr>
+        <w:t>to be fully functional.</w:t>
       </w:r>
     </w:p>
     <w:p>
@@ -102,7 +153,13 @@
         <w:rPr>
           <w:rFonts w:cstheme="minorHAnsi"/>
         </w:rPr>
-        <w:t xml:space="preserve">The “Teensy GPS Shield” is a </w:t>
+        <w:t>The “Teensy GPS Shield</w:t>
+      </w:r>
+      <w:r>
+        <w:rPr>
+          <w:rFonts w:cstheme="minorHAnsi"/>
+        </w:rPr>
+        <w:t xml:space="preserve">” is a </w:t>
       </w:r>
       <w:r>
         <w:rPr>
@@ -227,7 +284,15 @@
         <w:rPr>
           <w:rFonts w:cstheme="minorHAnsi"/>
         </w:rPr>
-        <w:t xml:space="preserve">automotive racing, motor-cross and various other hobby and professional fields.  In addition, having sufficient flexibility built into the data logging application would provide </w:t>
+        <w:t xml:space="preserve">automotive racing, motor-cross and various other hobby </w:t>
+      </w:r>
+      <w:bookmarkStart w:id="0" w:name="_GoBack"/>
+      <w:bookmarkEnd w:id="0"/>
+      <w:r>
+        <w:rPr>
+          <w:rFonts w:cstheme="minorHAnsi"/>
+        </w:rPr>
+        <w:t xml:space="preserve">and professional fields.  In addition, having sufficient flexibility built into the data logging application would provide </w:t>
       </w:r>
       <w:r>
         <w:rPr>
@@ -699,20 +764,58 @@
         <w:rPr>
           <w:rFonts w:cstheme="minorHAnsi"/>
         </w:rPr>
-        <w:t>The Teensy GPS data logger shall read the SD card and use the configuration file called “</w:t>
+        <w:t xml:space="preserve">The Teensy GPS data logger shall read the </w:t>
       </w:r>
       <w:proofErr w:type="spellStart"/>
       <w:r>
         <w:rPr>
           <w:rFonts w:cstheme="minorHAnsi"/>
         </w:rPr>
+        <w:t>Micro</w:t>
+      </w:r>
+      <w:r>
+        <w:rPr>
+          <w:rFonts w:cstheme="minorHAnsi"/>
+        </w:rPr>
+        <w:t>SD</w:t>
+      </w:r>
+      <w:proofErr w:type="spellEnd"/>
+      <w:r>
+        <w:rPr>
+          <w:rFonts w:cstheme="minorHAnsi"/>
+        </w:rPr>
+        <w:t xml:space="preserve"> card and use </w:t>
+      </w:r>
+      <w:r>
+        <w:rPr>
+          <w:rFonts w:cstheme="minorHAnsi"/>
+        </w:rPr>
+        <w:t>a JSON</w:t>
+      </w:r>
+      <w:r>
+        <w:rPr>
+          <w:rFonts w:cstheme="minorHAnsi"/>
+        </w:rPr>
+        <w:t xml:space="preserve"> configuration file called “</w:t>
+      </w:r>
+      <w:proofErr w:type="spellStart"/>
+      <w:r>
+        <w:rPr>
+          <w:rFonts w:cstheme="minorHAnsi"/>
+        </w:rPr>
         <w:t>config.</w:t>
       </w:r>
       <w:r>
         <w:rPr>
           <w:rFonts w:cstheme="minorHAnsi"/>
         </w:rPr>
-        <w:t>json</w:t>
+        <w:t>js</w:t>
+      </w:r>
+      <w:r>
+        <w:rPr>
+          <w:rFonts w:cstheme="minorHAnsi"/>
+        </w:rPr>
+        <w:t>n</w:t>
       </w:r>
       <w:proofErr w:type="spellEnd"/>
       <w:r>
@@ -738,7 +841,13 @@
         <w:rPr>
           <w:rFonts w:cstheme="minorHAnsi"/>
         </w:rPr>
-        <w:t>config.json</w:t>
+        <w:t>config.js</w:t>
+      </w:r>
+      <w:r>
+        <w:rPr>
+          <w:rFonts w:cstheme="minorHAnsi"/>
+        </w:rPr>
+        <w:t>n</w:t>
       </w:r>
       <w:proofErr w:type="spellEnd"/>
       <w:r>
@@ -843,14 +952,26 @@
         <w:rPr>
           <w:rFonts w:cstheme="minorHAnsi"/>
         </w:rPr>
-        <w:t xml:space="preserve"> subset will be defined the </w:t>
+        <w:t xml:space="preserve"> subse</w:t>
+      </w:r>
+      <w:r>
+        <w:rPr>
+          <w:rFonts w:cstheme="minorHAnsi"/>
+        </w:rPr>
+        <w:t xml:space="preserve">t will be defined the </w:t>
       </w:r>
       <w:proofErr w:type="spellStart"/>
       <w:r>
         <w:rPr>
           <w:rFonts w:cstheme="minorHAnsi"/>
         </w:rPr>
-        <w:t>config.json</w:t>
+        <w:t>config.js</w:t>
+      </w:r>
+      <w:r>
+        <w:rPr>
+          <w:rFonts w:cstheme="minorHAnsi"/>
+        </w:rPr>
+        <w:t>n</w:t>
       </w:r>
       <w:proofErr w:type="spellEnd"/>
       <w:r>
@@ -1367,7 +1488,7 @@
                 <w:sz w:val="24"/>
                 <w:szCs w:val="24"/>
               </w:rPr>
-              <w:t>log_en</w:t>
+              <w:t>can_en</w:t>
             </w:r>
             <w:proofErr w:type="spellEnd"/>
           </w:p>
@@ -1456,23 +1577,7 @@
                 <w:rFonts w:eastAsia="Times New Roman" w:cstheme="minorHAnsi"/>
                 <w:color w:val="000000"/>
               </w:rPr>
-              <w:t xml:space="preserve">Enable data logging to the </w:t>
-            </w:r>
-            <w:proofErr w:type="spellStart"/>
-            <w:r>
-              <w:rPr>
-                <w:rFonts w:eastAsia="Times New Roman" w:cstheme="minorHAnsi"/>
-                <w:color w:val="000000"/>
-              </w:rPr>
-              <w:t>MicroSD</w:t>
-            </w:r>
-            <w:proofErr w:type="spellEnd"/>
-            <w:r>
-              <w:rPr>
-                <w:rFonts w:eastAsia="Times New Roman" w:cstheme="minorHAnsi"/>
-                <w:color w:val="000000"/>
-              </w:rPr>
-              <w:t xml:space="preserve"> card</w:t>
+              <w:t>Enable Can Bus output</w:t>
             </w:r>
             <w:r>
               <w:rPr>
@@ -1531,7 +1636,7 @@
                 <w:sz w:val="24"/>
                 <w:szCs w:val="24"/>
               </w:rPr>
-              <w:t>can_en</w:t>
+              <w:t>log_en</w:t>
             </w:r>
             <w:proofErr w:type="spellEnd"/>
           </w:p>
@@ -1620,7 +1725,23 @@
                 <w:rFonts w:eastAsia="Times New Roman" w:cstheme="minorHAnsi"/>
                 <w:color w:val="000000"/>
               </w:rPr>
-              <w:t>Enable Can Bus output</w:t>
+              <w:t xml:space="preserve">Enable data logging to the </w:t>
+            </w:r>
+            <w:proofErr w:type="spellStart"/>
+            <w:r>
+              <w:rPr>
+                <w:rFonts w:eastAsia="Times New Roman" w:cstheme="minorHAnsi"/>
+                <w:color w:val="000000"/>
+              </w:rPr>
+              <w:t>MicroSD</w:t>
+            </w:r>
+            <w:proofErr w:type="spellEnd"/>
+            <w:r>
+              <w:rPr>
+                <w:rFonts w:eastAsia="Times New Roman" w:cstheme="minorHAnsi"/>
+                <w:color w:val="000000"/>
+              </w:rPr>
+              <w:t xml:space="preserve"> card</w:t>
             </w:r>
             <w:r>
               <w:rPr>
@@ -1672,16 +1793,14 @@
                 <w:szCs w:val="24"/>
               </w:rPr>
             </w:pPr>
-            <w:proofErr w:type="spellStart"/>
-            <w:r>
-              <w:rPr>
-                <w:rFonts w:ascii="Times New Roman" w:eastAsia="Times New Roman" w:hAnsi="Times New Roman" w:cs="Times New Roman"/>
-                <w:sz w:val="24"/>
-                <w:szCs w:val="24"/>
-              </w:rPr>
-              <w:t>newlog</w:t>
-            </w:r>
-            <w:proofErr w:type="spellEnd"/>
+            <w:r>
+              <w:rPr>
+                <w:rFonts w:ascii="Times New Roman" w:eastAsia="Times New Roman" w:hAnsi="Times New Roman" w:cs="Times New Roman"/>
+                <w:sz w:val="24"/>
+                <w:szCs w:val="24"/>
+              </w:rPr>
+              <w:t>size</w:t>
+            </w:r>
           </w:p>
         </w:tc>
         <w:tc>
@@ -1759,39 +1878,24 @@
             <w:pPr>
               <w:spacing w:after="0" w:line="240" w:lineRule="auto"/>
               <w:rPr>
+                <w:rFonts w:ascii="Times New Roman" w:eastAsia="Times New Roman" w:hAnsi="Times New Roman" w:cs="Times New Roman"/>
+                <w:sz w:val="24"/>
+                <w:szCs w:val="24"/>
+              </w:rPr>
+            </w:pPr>
+            <w:r>
+              <w:rPr>
                 <w:rFonts w:eastAsia="Times New Roman" w:cstheme="minorHAnsi"/>
                 <w:color w:val="000000"/>
               </w:rPr>
-            </w:pPr>
+              <w:t>Maximum size for each data log file (in MB) with a max of 999MB</w:t>
+            </w:r>
             <w:r>
               <w:rPr>
                 <w:rFonts w:eastAsia="Times New Roman" w:cstheme="minorHAnsi"/>
                 <w:color w:val="000000"/>
               </w:rPr>
-              <w:t>Generate new log file when passing through a beacon point</w:t>
-            </w:r>
-            <w:r>
-              <w:rPr>
-                <w:rFonts w:eastAsia="Times New Roman" w:cstheme="minorHAnsi"/>
-                <w:color w:val="000000"/>
-              </w:rPr>
-              <w:br/>
-              <w:t xml:space="preserve">0: </w:t>
-            </w:r>
-            <w:r>
-              <w:rPr>
-                <w:rFonts w:eastAsia="Times New Roman" w:cstheme="minorHAnsi"/>
-                <w:color w:val="000000"/>
-              </w:rPr>
-              <w:t>Disabled</w:t>
-            </w:r>
-            <w:r>
-              <w:rPr>
-                <w:rFonts w:eastAsia="Times New Roman" w:cstheme="minorHAnsi"/>
-                <w:color w:val="000000"/>
-              </w:rPr>
-              <w:br/>
-              <w:t>1: Enabled</w:t>
+              <w:t>.  The minimum value is 1MB.</w:t>
             </w:r>
           </w:p>
         </w:tc>
@@ -1810,7 +1914,6 @@
               <w:right w:val="outset" w:sz="6" w:space="0" w:color="auto"/>
             </w:tcBorders>
             <w:vAlign w:val="center"/>
-            <w:hideMark/>
           </w:tcPr>
           <w:p>
             <w:pPr>
@@ -1841,7 +1944,6 @@
               <w:right w:val="outset" w:sz="6" w:space="0" w:color="auto"/>
             </w:tcBorders>
             <w:vAlign w:val="center"/>
-            <w:hideMark/>
           </w:tcPr>
           <w:p>
             <w:pPr>
@@ -1872,7 +1974,6 @@
               <w:right w:val="outset" w:sz="6" w:space="0" w:color="auto"/>
             </w:tcBorders>
             <w:vAlign w:val="center"/>
-            <w:hideMark/>
           </w:tcPr>
           <w:p>
             <w:pPr>
@@ -1903,7 +2004,6 @@
               <w:right w:val="outset" w:sz="6" w:space="0" w:color="auto"/>
             </w:tcBorders>
             <w:vAlign w:val="center"/>
-            <w:hideMark/>
           </w:tcPr>
           <w:p>
             <w:pPr>
@@ -1948,27 +2048,28 @@
                 <w:szCs w:val="24"/>
               </w:rPr>
             </w:pPr>
-            <w:r>
-              <w:rPr>
-                <w:rFonts w:ascii="Times New Roman" w:eastAsia="Times New Roman" w:hAnsi="Times New Roman" w:cs="Times New Roman"/>
-                <w:sz w:val="24"/>
-                <w:szCs w:val="24"/>
-              </w:rPr>
-              <w:t>size</w:t>
-            </w:r>
-          </w:p>
-        </w:tc>
-        <w:tc>
-          <w:tcPr>
-            <w:tcW w:w="0" w:type="auto"/>
-            <w:tcBorders>
-              <w:top w:val="outset" w:sz="6" w:space="0" w:color="auto"/>
-              <w:left w:val="outset" w:sz="6" w:space="0" w:color="auto"/>
-              <w:bottom w:val="outset" w:sz="6" w:space="0" w:color="auto"/>
-              <w:right w:val="outset" w:sz="6" w:space="0" w:color="auto"/>
-            </w:tcBorders>
-            <w:vAlign w:val="center"/>
-            <w:hideMark/>
+            <w:proofErr w:type="spellStart"/>
+            <w:r>
+              <w:rPr>
+                <w:rFonts w:ascii="Times New Roman" w:eastAsia="Times New Roman" w:hAnsi="Times New Roman" w:cs="Times New Roman"/>
+                <w:sz w:val="24"/>
+                <w:szCs w:val="24"/>
+              </w:rPr>
+              <w:t>log_type</w:t>
+            </w:r>
+            <w:proofErr w:type="spellEnd"/>
+          </w:p>
+        </w:tc>
+        <w:tc>
+          <w:tcPr>
+            <w:tcW w:w="0" w:type="auto"/>
+            <w:tcBorders>
+              <w:top w:val="outset" w:sz="6" w:space="0" w:color="auto"/>
+              <w:left w:val="outset" w:sz="6" w:space="0" w:color="auto"/>
+              <w:bottom w:val="outset" w:sz="6" w:space="0" w:color="auto"/>
+              <w:right w:val="outset" w:sz="6" w:space="0" w:color="auto"/>
+            </w:tcBorders>
+            <w:vAlign w:val="center"/>
           </w:tcPr>
           <w:p>
             <w:pPr>
@@ -1999,7 +2100,6 @@
               <w:right w:val="outset" w:sz="6" w:space="0" w:color="auto"/>
             </w:tcBorders>
             <w:vAlign w:val="center"/>
-            <w:hideMark/>
           </w:tcPr>
           <w:p>
             <w:pPr>
@@ -2030,7 +2130,6 @@
               <w:right w:val="outset" w:sz="6" w:space="0" w:color="auto"/>
             </w:tcBorders>
             <w:vAlign w:val="center"/>
-            <w:hideMark/>
           </w:tcPr>
           <w:p>
             <w:pPr>
@@ -2046,7 +2145,80 @@
                 <w:rFonts w:eastAsia="Times New Roman" w:cstheme="minorHAnsi"/>
                 <w:color w:val="000000"/>
               </w:rPr>
-              <w:t>Maximum size for each data log file (in MB) with a max of 999MB</w:t>
+              <w:t>Three types of data logging are possible:</w:t>
+            </w:r>
+            <w:r>
+              <w:rPr>
+                <w:rFonts w:eastAsia="Times New Roman" w:cstheme="minorHAnsi"/>
+                <w:color w:val="000000"/>
+              </w:rPr>
+              <w:t xml:space="preserve"> </w:t>
+            </w:r>
+            <w:r>
+              <w:rPr>
+                <w:rFonts w:eastAsia="Times New Roman" w:cstheme="minorHAnsi"/>
+                <w:color w:val="000000"/>
+              </w:rPr>
+              <w:br/>
+              <w:t>0=continuous</w:t>
+            </w:r>
+            <w:r>
+              <w:rPr>
+                <w:rFonts w:eastAsia="Times New Roman" w:cstheme="minorHAnsi"/>
+                <w:color w:val="000000"/>
+              </w:rPr>
+              <w:br/>
+              <w:t>1=</w:t>
+            </w:r>
+            <w:r>
+              <w:rPr>
+                <w:rFonts w:eastAsia="Times New Roman" w:cstheme="minorHAnsi"/>
+                <w:color w:val="000000"/>
+              </w:rPr>
+              <w:t>event</w:t>
+            </w:r>
+            <w:r>
+              <w:rPr>
+                <w:rFonts w:eastAsia="Times New Roman" w:cstheme="minorHAnsi"/>
+                <w:color w:val="000000"/>
+              </w:rPr>
+              <w:t xml:space="preserve"> (continuous data logging will begin once </w:t>
+            </w:r>
+            <w:r>
+              <w:rPr>
+                <w:rFonts w:eastAsia="Times New Roman" w:cstheme="minorHAnsi"/>
+                <w:color w:val="000000"/>
+              </w:rPr>
+              <w:t xml:space="preserve">event </w:t>
+            </w:r>
+            <w:r>
+              <w:rPr>
+                <w:rFonts w:eastAsia="Times New Roman" w:cstheme="minorHAnsi"/>
+                <w:color w:val="000000"/>
+              </w:rPr>
+              <w:t>trigger is reached)</w:t>
+            </w:r>
+            <w:r>
+              <w:rPr>
+                <w:rFonts w:eastAsia="Times New Roman" w:cstheme="minorHAnsi"/>
+                <w:color w:val="000000"/>
+              </w:rPr>
+              <w:br/>
+              <w:t xml:space="preserve">2=interval (logging only occurs within </w:t>
+            </w:r>
+            <w:r>
+              <w:rPr>
+                <w:rFonts w:eastAsia="Times New Roman" w:cstheme="minorHAnsi"/>
+                <w:color w:val="000000"/>
+              </w:rPr>
+              <w:t xml:space="preserve">the </w:t>
+            </w:r>
+            <w:r>
+              <w:rPr>
+                <w:rFonts w:eastAsia="Times New Roman" w:cstheme="minorHAnsi"/>
+                <w:color w:val="000000"/>
+              </w:rPr>
+              <w:t>interval that has been defined)</w:t>
             </w:r>
           </w:p>
         </w:tc>
@@ -2081,7 +2253,7 @@
                 <w:sz w:val="24"/>
                 <w:szCs w:val="24"/>
               </w:rPr>
-              <w:t>blat</w:t>
+              <w:t>trig</w:t>
             </w:r>
           </w:p>
         </w:tc>
@@ -2160,16 +2332,77 @@
             <w:pPr>
               <w:spacing w:after="0" w:line="240" w:lineRule="auto"/>
               <w:rPr>
+                <w:rFonts w:ascii="Times New Roman" w:eastAsia="Times New Roman" w:hAnsi="Times New Roman" w:cs="Times New Roman"/>
+                <w:sz w:val="24"/>
+                <w:szCs w:val="24"/>
+              </w:rPr>
+            </w:pPr>
+            <w:r>
+              <w:rPr>
                 <w:rFonts w:eastAsia="Times New Roman" w:cstheme="minorHAnsi"/>
                 <w:color w:val="000000"/>
               </w:rPr>
-            </w:pPr>
+              <w:t>Event Triggers are used</w:t>
+            </w:r>
             <w:r>
               <w:rPr>
                 <w:rFonts w:eastAsia="Times New Roman" w:cstheme="minorHAnsi"/>
                 <w:color w:val="000000"/>
               </w:rPr>
-              <w:t>Beacon latitude</w:t>
+              <w:t xml:space="preserve"> to enable data logging when an event occurs</w:t>
+            </w:r>
+            <w:r>
+              <w:rPr>
+                <w:rFonts w:eastAsia="Times New Roman" w:cstheme="minorHAnsi"/>
+                <w:color w:val="000000"/>
+              </w:rPr>
+              <w:t>.  The possible events are:</w:t>
+            </w:r>
+            <w:r>
+              <w:rPr>
+                <w:rFonts w:eastAsia="Times New Roman" w:cstheme="minorHAnsi"/>
+                <w:color w:val="000000"/>
+              </w:rPr>
+              <w:br/>
+              <w:t>0: longitude</w:t>
+            </w:r>
+            <w:r>
+              <w:rPr>
+                <w:rFonts w:eastAsia="Times New Roman" w:cstheme="minorHAnsi"/>
+                <w:color w:val="000000"/>
+              </w:rPr>
+              <w:br/>
+              <w:t>1: latitude</w:t>
+            </w:r>
+            <w:r>
+              <w:rPr>
+                <w:rFonts w:eastAsia="Times New Roman" w:cstheme="minorHAnsi"/>
+                <w:color w:val="000000"/>
+              </w:rPr>
+              <w:br/>
+              <w:t>2: altitude</w:t>
+            </w:r>
+            <w:r>
+              <w:rPr>
+                <w:rFonts w:eastAsia="Times New Roman" w:cstheme="minorHAnsi"/>
+                <w:color w:val="000000"/>
+              </w:rPr>
+              <w:t xml:space="preserve"> (meters)</w:t>
+            </w:r>
+            <w:r>
+              <w:rPr>
+                <w:rFonts w:eastAsia="Times New Roman" w:cstheme="minorHAnsi"/>
+                <w:color w:val="000000"/>
+              </w:rPr>
+              <w:br/>
+              <w:t xml:space="preserve">3: speed over ground </w:t>
+            </w:r>
+            <w:r>
+              <w:rPr>
+                <w:rFonts w:eastAsia="Times New Roman" w:cstheme="minorHAnsi"/>
+                <w:color w:val="000000"/>
+              </w:rPr>
+              <w:t>(meters per second)</w:t>
             </w:r>
           </w:p>
         </w:tc>
@@ -2205,7 +2438,7 @@
                 <w:sz w:val="24"/>
                 <w:szCs w:val="24"/>
               </w:rPr>
-              <w:t>blong</w:t>
+              <w:t>trigv</w:t>
             </w:r>
             <w:proofErr w:type="spellEnd"/>
           </w:p>
@@ -2230,6 +2463,14 @@
                 <w:szCs w:val="24"/>
               </w:rPr>
             </w:pPr>
+            <w:r>
+              <w:rPr>
+                <w:rFonts w:ascii="Times New Roman" w:eastAsia="Times New Roman" w:hAnsi="Times New Roman" w:cs="Times New Roman"/>
+                <w:sz w:val="24"/>
+                <w:szCs w:val="24"/>
+              </w:rPr>
+              <w:t>No</w:t>
+            </w:r>
           </w:p>
         </w:tc>
         <w:tc>
@@ -2277,16 +2518,59 @@
             <w:pPr>
               <w:spacing w:after="0" w:line="240" w:lineRule="auto"/>
               <w:rPr>
+                <w:rFonts w:ascii="Times New Roman" w:eastAsia="Times New Roman" w:hAnsi="Times New Roman" w:cs="Times New Roman"/>
+                <w:sz w:val="24"/>
+                <w:szCs w:val="24"/>
+              </w:rPr>
+            </w:pPr>
+            <w:r>
+              <w:rPr>
                 <w:rFonts w:eastAsia="Times New Roman" w:cstheme="minorHAnsi"/>
                 <w:color w:val="000000"/>
               </w:rPr>
-            </w:pPr>
+              <w:t>Event Trigger V</w:t>
+            </w:r>
             <w:r>
               <w:rPr>
                 <w:rFonts w:eastAsia="Times New Roman" w:cstheme="minorHAnsi"/>
                 <w:color w:val="000000"/>
               </w:rPr>
-              <w:t>Beacon longitude</w:t>
+              <w:t>alue</w:t>
+            </w:r>
+            <w:r>
+              <w:rPr>
+                <w:rFonts w:eastAsia="Times New Roman" w:cstheme="minorHAnsi"/>
+                <w:color w:val="000000"/>
+              </w:rPr>
+              <w:t xml:space="preserve"> is used for single event triggering only</w:t>
+            </w:r>
+            <w:r>
+              <w:rPr>
+                <w:rFonts w:eastAsia="Times New Roman" w:cstheme="minorHAnsi"/>
+                <w:color w:val="000000"/>
+              </w:rPr>
+              <w:t xml:space="preserve">.  </w:t>
+            </w:r>
+            <w:r>
+              <w:rPr>
+                <w:rFonts w:eastAsia="Times New Roman" w:cstheme="minorHAnsi"/>
+                <w:color w:val="000000"/>
+              </w:rPr>
+              <w:t>On</w:t>
+            </w:r>
+            <w:r>
+              <w:rPr>
+                <w:rFonts w:eastAsia="Times New Roman" w:cstheme="minorHAnsi"/>
+                <w:color w:val="000000"/>
+              </w:rPr>
+              <w:t>ce the value in this field is obtained</w:t>
+            </w:r>
+            <w:r>
+              <w:rPr>
+                <w:rFonts w:eastAsia="Times New Roman" w:cstheme="minorHAnsi"/>
+                <w:color w:val="000000"/>
+              </w:rPr>
+              <w:t>, logging will be enabled</w:t>
             </w:r>
           </w:p>
         </w:tc>
@@ -2322,7 +2606,7 @@
                 <w:sz w:val="24"/>
                 <w:szCs w:val="24"/>
               </w:rPr>
-              <w:t>btime</w:t>
+              <w:t>intv</w:t>
             </w:r>
             <w:proofErr w:type="spellEnd"/>
           </w:p>
@@ -2402,32 +2686,83 @@
             <w:pPr>
               <w:spacing w:after="0" w:line="240" w:lineRule="auto"/>
               <w:rPr>
+                <w:rFonts w:ascii="Times New Roman" w:eastAsia="Times New Roman" w:hAnsi="Times New Roman" w:cs="Times New Roman"/>
+                <w:sz w:val="24"/>
+                <w:szCs w:val="24"/>
+              </w:rPr>
+            </w:pPr>
+            <w:r>
+              <w:rPr>
                 <w:rFonts w:eastAsia="Times New Roman" w:cstheme="minorHAnsi"/>
                 <w:color w:val="000000"/>
               </w:rPr>
-            </w:pPr>
+              <w:t>Interval Triggers are used to start and stop data logging.  The possible intervals are:</w:t>
+            </w:r>
             <w:r>
               <w:rPr>
                 <w:rFonts w:eastAsia="Times New Roman" w:cstheme="minorHAnsi"/>
                 <w:color w:val="000000"/>
               </w:rPr>
-              <w:t xml:space="preserve">Beacon </w:t>
-            </w:r>
-            <w:proofErr w:type="gramStart"/>
+              <w:br/>
+              <w:t xml:space="preserve">0: </w:t>
+            </w:r>
             <w:r>
               <w:rPr>
                 <w:rFonts w:eastAsia="Times New Roman" w:cstheme="minorHAnsi"/>
                 <w:color w:val="000000"/>
               </w:rPr>
-              <w:t>timeout(</w:t>
-            </w:r>
-            <w:proofErr w:type="gramEnd"/>
+              <w:t>Time elapsed after valid position fix</w:t>
+            </w:r>
             <w:r>
               <w:rPr>
                 <w:rFonts w:eastAsia="Times New Roman" w:cstheme="minorHAnsi"/>
                 <w:color w:val="000000"/>
               </w:rPr>
-              <w:t>seconds).  If you don’t reach the beacon location within the timeout limit, a new log file will be generated.</w:t>
+              <w:t xml:space="preserve"> (seconds)</w:t>
+            </w:r>
+            <w:r>
+              <w:rPr>
+                <w:rFonts w:eastAsia="Times New Roman" w:cstheme="minorHAnsi"/>
+                <w:color w:val="000000"/>
+              </w:rPr>
+              <w:br/>
+              <w:t xml:space="preserve">1: </w:t>
+            </w:r>
+            <w:r>
+              <w:rPr>
+                <w:rFonts w:eastAsia="Times New Roman" w:cstheme="minorHAnsi"/>
+                <w:color w:val="000000"/>
+              </w:rPr>
+              <w:t>Distance traveled after valid position fix (meters)</w:t>
+            </w:r>
+            <w:r>
+              <w:rPr>
+                <w:rFonts w:eastAsia="Times New Roman" w:cstheme="minorHAnsi"/>
+                <w:color w:val="000000"/>
+              </w:rPr>
+              <w:br/>
+              <w:t>2: S</w:t>
+            </w:r>
+            <w:r>
+              <w:rPr>
+                <w:rFonts w:eastAsia="Times New Roman" w:cstheme="minorHAnsi"/>
+                <w:color w:val="000000"/>
+              </w:rPr>
+              <w:t xml:space="preserve">peed over ground </w:t>
+            </w:r>
+            <w:r>
+              <w:rPr>
+                <w:rFonts w:eastAsia="Times New Roman" w:cstheme="minorHAnsi"/>
+                <w:color w:val="000000"/>
+              </w:rPr>
+              <w:t>after valid position fix (meters/second</w:t>
+            </w:r>
+            <w:r>
+              <w:rPr>
+                <w:rFonts w:eastAsia="Times New Roman" w:cstheme="minorHAnsi"/>
+                <w:color w:val="000000"/>
+              </w:rPr>
+              <w:t>)</w:t>
             </w:r>
           </w:p>
         </w:tc>
@@ -2456,16 +2791,14 @@
                 <w:szCs w:val="24"/>
               </w:rPr>
             </w:pPr>
-            <w:proofErr w:type="spellStart"/>
-            <w:r>
-              <w:rPr>
-                <w:rFonts w:ascii="Times New Roman" w:eastAsia="Times New Roman" w:hAnsi="Times New Roman" w:cs="Times New Roman"/>
-                <w:sz w:val="24"/>
-                <w:szCs w:val="24"/>
-              </w:rPr>
-              <w:t>btol</w:t>
-            </w:r>
-            <w:proofErr w:type="spellEnd"/>
+            <w:r>
+              <w:rPr>
+                <w:rFonts w:ascii="Times New Roman" w:eastAsia="Times New Roman" w:hAnsi="Times New Roman" w:cs="Times New Roman"/>
+                <w:sz w:val="24"/>
+                <w:szCs w:val="24"/>
+              </w:rPr>
+              <w:t>min</w:t>
+            </w:r>
           </w:p>
         </w:tc>
         <w:tc>
@@ -2543,16 +2876,31 @@
             <w:pPr>
               <w:spacing w:after="0" w:line="240" w:lineRule="auto"/>
               <w:rPr>
+                <w:rFonts w:ascii="Times New Roman" w:eastAsia="Times New Roman" w:hAnsi="Times New Roman" w:cs="Times New Roman"/>
+                <w:sz w:val="24"/>
+                <w:szCs w:val="24"/>
+              </w:rPr>
+            </w:pPr>
+            <w:r>
+              <w:rPr>
                 <w:rFonts w:eastAsia="Times New Roman" w:cstheme="minorHAnsi"/>
                 <w:color w:val="000000"/>
               </w:rPr>
-            </w:pPr>
+              <w:t xml:space="preserve">Minimum value to enable logging (ex: 60 seconds after </w:t>
+            </w:r>
             <w:r>
               <w:rPr>
                 <w:rFonts w:eastAsia="Times New Roman" w:cstheme="minorHAnsi"/>
                 <w:color w:val="000000"/>
               </w:rPr>
-              <w:t>Beacon tolerance (meters).  This should be no less than 15 meters.</w:t>
+              <w:t>valid position fix</w:t>
+            </w:r>
+            <w:r>
+              <w:rPr>
+                <w:rFonts w:eastAsia="Times New Roman" w:cstheme="minorHAnsi"/>
+                <w:color w:val="000000"/>
+              </w:rPr>
+              <w:t>)</w:t>
             </w:r>
           </w:p>
         </w:tc>
@@ -2581,29 +2929,27 @@
                 <w:szCs w:val="24"/>
               </w:rPr>
             </w:pPr>
-            <w:proofErr w:type="spellStart"/>
-            <w:r>
-              <w:rPr>
-                <w:rFonts w:ascii="Times New Roman" w:eastAsia="Times New Roman" w:hAnsi="Times New Roman" w:cs="Times New Roman"/>
-                <w:sz w:val="24"/>
-                <w:szCs w:val="24"/>
-              </w:rPr>
-              <w:t>log_type</w:t>
-            </w:r>
-            <w:proofErr w:type="spellEnd"/>
-          </w:p>
-        </w:tc>
-        <w:tc>
-          <w:tcPr>
-            <w:tcW w:w="0" w:type="auto"/>
-            <w:tcBorders>
-              <w:top w:val="outset" w:sz="6" w:space="0" w:color="auto"/>
-              <w:left w:val="outset" w:sz="6" w:space="0" w:color="auto"/>
-              <w:bottom w:val="outset" w:sz="6" w:space="0" w:color="auto"/>
-              <w:right w:val="outset" w:sz="6" w:space="0" w:color="auto"/>
-            </w:tcBorders>
-            <w:vAlign w:val="center"/>
-            <w:hideMark/>
+            <w:r>
+              <w:rPr>
+                <w:rFonts w:ascii="Times New Roman" w:eastAsia="Times New Roman" w:hAnsi="Times New Roman" w:cs="Times New Roman"/>
+                <w:sz w:val="24"/>
+                <w:szCs w:val="24"/>
+              </w:rPr>
+              <w:lastRenderedPageBreak/>
+              <w:t>max</w:t>
+            </w:r>
+          </w:p>
+        </w:tc>
+        <w:tc>
+          <w:tcPr>
+            <w:tcW w:w="0" w:type="auto"/>
+            <w:tcBorders>
+              <w:top w:val="outset" w:sz="6" w:space="0" w:color="auto"/>
+              <w:left w:val="outset" w:sz="6" w:space="0" w:color="auto"/>
+              <w:bottom w:val="outset" w:sz="6" w:space="0" w:color="auto"/>
+              <w:right w:val="outset" w:sz="6" w:space="0" w:color="auto"/>
+            </w:tcBorders>
+            <w:vAlign w:val="center"/>
           </w:tcPr>
           <w:p>
             <w:pPr>
@@ -2634,7 +2980,6 @@
               <w:right w:val="outset" w:sz="6" w:space="0" w:color="auto"/>
             </w:tcBorders>
             <w:vAlign w:val="center"/>
-            <w:hideMark/>
           </w:tcPr>
           <w:p>
             <w:pPr>
@@ -2665,7 +3010,6 @@
               <w:right w:val="outset" w:sz="6" w:space="0" w:color="auto"/>
             </w:tcBorders>
             <w:vAlign w:val="center"/>
-            <w:hideMark/>
           </w:tcPr>
           <w:p>
             <w:pPr>
@@ -2681,38 +3025,21 @@
                 <w:rFonts w:eastAsia="Times New Roman" w:cstheme="minorHAnsi"/>
                 <w:color w:val="000000"/>
               </w:rPr>
-              <w:t>Three types of data logging are possible:</w:t>
+              <w:t xml:space="preserve">Maximum value to disable logging (ex: 3600 seconds </w:t>
             </w:r>
             <w:r>
               <w:rPr>
                 <w:rFonts w:eastAsia="Times New Roman" w:cstheme="minorHAnsi"/>
                 <w:color w:val="000000"/>
               </w:rPr>
-              <w:t xml:space="preserve"> </w:t>
+              <w:t>after valid position fix</w:t>
             </w:r>
             <w:r>
               <w:rPr>
                 <w:rFonts w:eastAsia="Times New Roman" w:cstheme="minorHAnsi"/>
                 <w:color w:val="000000"/>
               </w:rPr>
-              <w:br/>
-              <w:t>0=continuous</w:t>
-            </w:r>
-            <w:r>
-              <w:rPr>
-                <w:rFonts w:eastAsia="Times New Roman" w:cstheme="minorHAnsi"/>
-                <w:color w:val="000000"/>
-              </w:rPr>
-              <w:br/>
-              <w:t>1=trigger (continuous data logging will begin once trigger point is reached)</w:t>
-            </w:r>
-            <w:r>
-              <w:rPr>
-                <w:rFonts w:eastAsia="Times New Roman" w:cstheme="minorHAnsi"/>
-                <w:color w:val="000000"/>
-              </w:rPr>
-              <w:br/>
-              <w:t>2=interval (logging only occurs within interval that has been defined)</w:t>
+              <w:t>)</w:t>
             </w:r>
           </w:p>
         </w:tc>
@@ -2741,27 +3068,28 @@
                 <w:szCs w:val="24"/>
               </w:rPr>
             </w:pPr>
-            <w:r>
-              <w:rPr>
-                <w:rFonts w:ascii="Times New Roman" w:eastAsia="Times New Roman" w:hAnsi="Times New Roman" w:cs="Times New Roman"/>
-                <w:sz w:val="24"/>
-                <w:szCs w:val="24"/>
-              </w:rPr>
-              <w:t>trig</w:t>
-            </w:r>
-          </w:p>
-        </w:tc>
-        <w:tc>
-          <w:tcPr>
-            <w:tcW w:w="0" w:type="auto"/>
-            <w:tcBorders>
-              <w:top w:val="outset" w:sz="6" w:space="0" w:color="auto"/>
-              <w:left w:val="outset" w:sz="6" w:space="0" w:color="auto"/>
-              <w:bottom w:val="outset" w:sz="6" w:space="0" w:color="auto"/>
-              <w:right w:val="outset" w:sz="6" w:space="0" w:color="auto"/>
-            </w:tcBorders>
-            <w:vAlign w:val="center"/>
-            <w:hideMark/>
+            <w:proofErr w:type="spellStart"/>
+            <w:r>
+              <w:rPr>
+                <w:rFonts w:ascii="Times New Roman" w:eastAsia="Times New Roman" w:hAnsi="Times New Roman" w:cs="Times New Roman"/>
+                <w:sz w:val="24"/>
+                <w:szCs w:val="24"/>
+              </w:rPr>
+              <w:t>newlog</w:t>
+            </w:r>
+            <w:proofErr w:type="spellEnd"/>
+          </w:p>
+        </w:tc>
+        <w:tc>
+          <w:tcPr>
+            <w:tcW w:w="0" w:type="auto"/>
+            <w:tcBorders>
+              <w:top w:val="outset" w:sz="6" w:space="0" w:color="auto"/>
+              <w:left w:val="outset" w:sz="6" w:space="0" w:color="auto"/>
+              <w:bottom w:val="outset" w:sz="6" w:space="0" w:color="auto"/>
+              <w:right w:val="outset" w:sz="6" w:space="0" w:color="auto"/>
+            </w:tcBorders>
+            <w:vAlign w:val="center"/>
           </w:tcPr>
           <w:p>
             <w:pPr>
@@ -2792,7 +3120,6 @@
               <w:right w:val="outset" w:sz="6" w:space="0" w:color="auto"/>
             </w:tcBorders>
             <w:vAlign w:val="center"/>
-            <w:hideMark/>
           </w:tcPr>
           <w:p>
             <w:pPr>
@@ -2823,85 +3150,44 @@
               <w:right w:val="outset" w:sz="6" w:space="0" w:color="auto"/>
             </w:tcBorders>
             <w:vAlign w:val="center"/>
-            <w:hideMark/>
-          </w:tcPr>
-          <w:p>
-            <w:pPr>
-              <w:spacing w:after="0" w:line="240" w:lineRule="auto"/>
-              <w:rPr>
-                <w:rFonts w:ascii="Times New Roman" w:eastAsia="Times New Roman" w:hAnsi="Times New Roman" w:cs="Times New Roman"/>
-                <w:sz w:val="24"/>
-                <w:szCs w:val="24"/>
-              </w:rPr>
-            </w:pPr>
-            <w:r>
+          </w:tcPr>
+          <w:p>
+            <w:pPr>
+              <w:spacing w:after="0" w:line="240" w:lineRule="auto"/>
               <w:rPr>
                 <w:rFonts w:eastAsia="Times New Roman" w:cstheme="minorHAnsi"/>
                 <w:color w:val="000000"/>
               </w:rPr>
-              <w:t>Data trigger types to enable data logging when an event occurs</w:t>
-            </w:r>
+            </w:pPr>
             <w:r>
               <w:rPr>
                 <w:rFonts w:eastAsia="Times New Roman" w:cstheme="minorHAnsi"/>
                 <w:color w:val="000000"/>
               </w:rPr>
+              <w:t>Generate new log file when passing through a beacon point</w:t>
+            </w:r>
+            <w:r>
+              <w:rPr>
+                <w:rFonts w:eastAsia="Times New Roman" w:cstheme="minorHAnsi"/>
+                <w:color w:val="000000"/>
+              </w:rPr>
               <w:br/>
-              <w:t>0: longitude</w:t>
+              <w:t xml:space="preserve">0: </w:t>
             </w:r>
             <w:r>
               <w:rPr>
                 <w:rFonts w:eastAsia="Times New Roman" w:cstheme="minorHAnsi"/>
                 <w:color w:val="000000"/>
               </w:rPr>
+              <w:t>Disabled</w:t>
+            </w:r>
+            <w:r>
+              <w:rPr>
+                <w:rFonts w:eastAsia="Times New Roman" w:cstheme="minorHAnsi"/>
+                <w:color w:val="000000"/>
+              </w:rPr>
               <w:br/>
-              <w:t>1: latitude</w:t>
-            </w:r>
-            <w:r>
-              <w:rPr>
-                <w:rFonts w:eastAsia="Times New Roman" w:cstheme="minorHAnsi"/>
-                <w:color w:val="000000"/>
-              </w:rPr>
-              <w:br/>
-            </w:r>
-            <w:r>
-              <w:rPr>
-                <w:rFonts w:eastAsia="Times New Roman" w:cstheme="minorHAnsi"/>
-                <w:color w:val="000000"/>
-              </w:rPr>
-              <w:lastRenderedPageBreak/>
-              <w:t>2: altitude</w:t>
-            </w:r>
-            <w:r>
-              <w:rPr>
-                <w:rFonts w:eastAsia="Times New Roman" w:cstheme="minorHAnsi"/>
-                <w:color w:val="000000"/>
-              </w:rPr>
-              <w:br/>
-              <w:t xml:space="preserve">3: speed over ground </w:t>
-            </w:r>
-            <w:r>
-              <w:rPr>
-                <w:rFonts w:eastAsia="Times New Roman" w:cstheme="minorHAnsi"/>
-                <w:color w:val="000000"/>
-              </w:rPr>
-              <w:t>(meters per second)</w:t>
-            </w:r>
-            <w:r>
-              <w:rPr>
-                <w:rFonts w:eastAsia="Times New Roman" w:cstheme="minorHAnsi"/>
-                <w:color w:val="000000"/>
-              </w:rPr>
-              <w:br/>
-              <w:t>4: UTC Time</w:t>
-            </w:r>
-            <w:r>
-              <w:rPr>
-                <w:rFonts w:eastAsia="Times New Roman" w:cstheme="minorHAnsi"/>
-                <w:color w:val="000000"/>
-              </w:rPr>
-              <w:br/>
-              <w:t>5: UTC Date</w:t>
+              <w:t>1: Enabled</w:t>
             </w:r>
           </w:p>
         </w:tc>
@@ -2930,17 +3216,14 @@
                 <w:szCs w:val="24"/>
               </w:rPr>
             </w:pPr>
-            <w:proofErr w:type="spellStart"/>
-            <w:r>
-              <w:rPr>
-                <w:rFonts w:ascii="Times New Roman" w:eastAsia="Times New Roman" w:hAnsi="Times New Roman" w:cs="Times New Roman"/>
-                <w:sz w:val="24"/>
-                <w:szCs w:val="24"/>
-              </w:rPr>
-              <w:lastRenderedPageBreak/>
-              <w:t>intv</w:t>
-            </w:r>
-            <w:proofErr w:type="spellEnd"/>
+            <w:r>
+              <w:rPr>
+                <w:rFonts w:ascii="Times New Roman" w:eastAsia="Times New Roman" w:hAnsi="Times New Roman" w:cs="Times New Roman"/>
+                <w:sz w:val="24"/>
+                <w:szCs w:val="24"/>
+              </w:rPr>
+              <w:t>blat</w:t>
+            </w:r>
           </w:p>
         </w:tc>
         <w:tc>
@@ -3018,41 +3301,16 @@
             <w:pPr>
               <w:spacing w:after="0" w:line="240" w:lineRule="auto"/>
               <w:rPr>
-                <w:rFonts w:ascii="Times New Roman" w:eastAsia="Times New Roman" w:hAnsi="Times New Roman" w:cs="Times New Roman"/>
-                <w:sz w:val="24"/>
-                <w:szCs w:val="24"/>
-              </w:rPr>
-            </w:pPr>
-            <w:r>
-              <w:rPr>
                 <w:rFonts w:eastAsia="Times New Roman" w:cstheme="minorHAnsi"/>
                 <w:color w:val="000000"/>
               </w:rPr>
-              <w:t>The type of interval to enable data logging</w:t>
-            </w:r>
+            </w:pPr>
             <w:r>
               <w:rPr>
                 <w:rFonts w:eastAsia="Times New Roman" w:cstheme="minorHAnsi"/>
                 <w:color w:val="000000"/>
               </w:rPr>
-              <w:br/>
-              <w:t>0: min/max time passed from valid fix (seconds)</w:t>
-            </w:r>
-            <w:r>
-              <w:rPr>
-                <w:rFonts w:eastAsia="Times New Roman" w:cstheme="minorHAnsi"/>
-                <w:color w:val="000000"/>
-              </w:rPr>
-              <w:br/>
-              <w:t>1: min/max distance from valid fix (meters)</w:t>
-            </w:r>
-            <w:r>
-              <w:rPr>
-                <w:rFonts w:eastAsia="Times New Roman" w:cstheme="minorHAnsi"/>
-                <w:color w:val="000000"/>
-              </w:rPr>
-              <w:br/>
-              <w:t>2: min/max speed over ground (KPH)</w:t>
+              <w:t>Beacon latitude</w:t>
             </w:r>
           </w:p>
         </w:tc>
@@ -3088,7 +3346,7 @@
                 <w:sz w:val="24"/>
                 <w:szCs w:val="24"/>
               </w:rPr>
-              <w:t>trigv</w:t>
+              <w:t>blong</w:t>
             </w:r>
             <w:proofErr w:type="spellEnd"/>
           </w:p>
@@ -3103,38 +3361,28 @@
               <w:right w:val="outset" w:sz="6" w:space="0" w:color="auto"/>
             </w:tcBorders>
             <w:vAlign w:val="center"/>
-            <w:hideMark/>
-          </w:tcPr>
-          <w:p>
-            <w:pPr>
-              <w:spacing w:after="0" w:line="240" w:lineRule="auto"/>
-              <w:rPr>
-                <w:rFonts w:ascii="Times New Roman" w:eastAsia="Times New Roman" w:hAnsi="Times New Roman" w:cs="Times New Roman"/>
-                <w:sz w:val="24"/>
-                <w:szCs w:val="24"/>
-              </w:rPr>
-            </w:pPr>
-            <w:r>
-              <w:rPr>
-                <w:rFonts w:ascii="Times New Roman" w:eastAsia="Times New Roman" w:hAnsi="Times New Roman" w:cs="Times New Roman"/>
-                <w:sz w:val="24"/>
-                <w:szCs w:val="24"/>
-              </w:rPr>
-              <w:t>No</w:t>
-            </w:r>
-          </w:p>
-        </w:tc>
-        <w:tc>
-          <w:tcPr>
-            <w:tcW w:w="0" w:type="auto"/>
-            <w:tcBorders>
-              <w:top w:val="outset" w:sz="6" w:space="0" w:color="auto"/>
-              <w:left w:val="outset" w:sz="6" w:space="0" w:color="auto"/>
-              <w:bottom w:val="outset" w:sz="6" w:space="0" w:color="auto"/>
-              <w:right w:val="outset" w:sz="6" w:space="0" w:color="auto"/>
-            </w:tcBorders>
-            <w:vAlign w:val="center"/>
-            <w:hideMark/>
+          </w:tcPr>
+          <w:p>
+            <w:pPr>
+              <w:spacing w:after="0" w:line="240" w:lineRule="auto"/>
+              <w:rPr>
+                <w:rFonts w:ascii="Times New Roman" w:eastAsia="Times New Roman" w:hAnsi="Times New Roman" w:cs="Times New Roman"/>
+                <w:sz w:val="24"/>
+                <w:szCs w:val="24"/>
+              </w:rPr>
+            </w:pPr>
+          </w:p>
+        </w:tc>
+        <w:tc>
+          <w:tcPr>
+            <w:tcW w:w="0" w:type="auto"/>
+            <w:tcBorders>
+              <w:top w:val="outset" w:sz="6" w:space="0" w:color="auto"/>
+              <w:left w:val="outset" w:sz="6" w:space="0" w:color="auto"/>
+              <w:bottom w:val="outset" w:sz="6" w:space="0" w:color="auto"/>
+              <w:right w:val="outset" w:sz="6" w:space="0" w:color="auto"/>
+            </w:tcBorders>
+            <w:vAlign w:val="center"/>
           </w:tcPr>
           <w:p>
             <w:pPr>
@@ -3165,53 +3413,21 @@
               <w:right w:val="outset" w:sz="6" w:space="0" w:color="auto"/>
             </w:tcBorders>
             <w:vAlign w:val="center"/>
-            <w:hideMark/>
-          </w:tcPr>
-          <w:p>
-            <w:pPr>
-              <w:spacing w:after="0" w:line="240" w:lineRule="auto"/>
-              <w:rPr>
-                <w:rFonts w:ascii="Times New Roman" w:eastAsia="Times New Roman" w:hAnsi="Times New Roman" w:cs="Times New Roman"/>
-                <w:sz w:val="24"/>
-                <w:szCs w:val="24"/>
-              </w:rPr>
-            </w:pPr>
-            <w:r>
+          </w:tcPr>
+          <w:p>
+            <w:pPr>
+              <w:spacing w:after="0" w:line="240" w:lineRule="auto"/>
               <w:rPr>
                 <w:rFonts w:eastAsia="Times New Roman" w:cstheme="minorHAnsi"/>
                 <w:color w:val="000000"/>
               </w:rPr>
-              <w:t xml:space="preserve">Trigger value used for triggered logging only.  </w:t>
-            </w:r>
+            </w:pPr>
             <w:r>
               <w:rPr>
                 <w:rFonts w:eastAsia="Times New Roman" w:cstheme="minorHAnsi"/>
                 <w:color w:val="000000"/>
               </w:rPr>
-              <w:t>On</w:t>
-            </w:r>
-            <w:r>
-              <w:rPr>
-                <w:rFonts w:eastAsia="Times New Roman" w:cstheme="minorHAnsi"/>
-                <w:color w:val="000000"/>
-              </w:rPr>
-              <w:t>ce the value in this field is obtained</w:t>
-            </w:r>
-            <w:r>
-              <w:rPr>
-                <w:rFonts w:eastAsia="Times New Roman" w:cstheme="minorHAnsi"/>
-                <w:color w:val="000000"/>
-              </w:rPr>
-              <w:t>, logging will be enable</w:t>
-            </w:r>
-            <w:bookmarkStart w:id="0" w:name="_GoBack"/>
-            <w:bookmarkEnd w:id="0"/>
-            <w:r>
-              <w:rPr>
-                <w:rFonts w:eastAsia="Times New Roman" w:cstheme="minorHAnsi"/>
-                <w:color w:val="000000"/>
-              </w:rPr>
-              <w:t>d</w:t>
+              <w:t>Beacon longitude</w:t>
             </w:r>
           </w:p>
         </w:tc>
@@ -3240,27 +3456,28 @@
                 <w:szCs w:val="24"/>
               </w:rPr>
             </w:pPr>
-            <w:r>
-              <w:rPr>
-                <w:rFonts w:ascii="Times New Roman" w:eastAsia="Times New Roman" w:hAnsi="Times New Roman" w:cs="Times New Roman"/>
-                <w:sz w:val="24"/>
-                <w:szCs w:val="24"/>
-              </w:rPr>
-              <w:t>min</w:t>
-            </w:r>
-          </w:p>
-        </w:tc>
-        <w:tc>
-          <w:tcPr>
-            <w:tcW w:w="0" w:type="auto"/>
-            <w:tcBorders>
-              <w:top w:val="outset" w:sz="6" w:space="0" w:color="auto"/>
-              <w:left w:val="outset" w:sz="6" w:space="0" w:color="auto"/>
-              <w:bottom w:val="outset" w:sz="6" w:space="0" w:color="auto"/>
-              <w:right w:val="outset" w:sz="6" w:space="0" w:color="auto"/>
-            </w:tcBorders>
-            <w:vAlign w:val="center"/>
-            <w:hideMark/>
+            <w:proofErr w:type="spellStart"/>
+            <w:r>
+              <w:rPr>
+                <w:rFonts w:ascii="Times New Roman" w:eastAsia="Times New Roman" w:hAnsi="Times New Roman" w:cs="Times New Roman"/>
+                <w:sz w:val="24"/>
+                <w:szCs w:val="24"/>
+              </w:rPr>
+              <w:t>btime</w:t>
+            </w:r>
+            <w:proofErr w:type="spellEnd"/>
+          </w:p>
+        </w:tc>
+        <w:tc>
+          <w:tcPr>
+            <w:tcW w:w="0" w:type="auto"/>
+            <w:tcBorders>
+              <w:top w:val="outset" w:sz="6" w:space="0" w:color="auto"/>
+              <w:left w:val="outset" w:sz="6" w:space="0" w:color="auto"/>
+              <w:bottom w:val="outset" w:sz="6" w:space="0" w:color="auto"/>
+              <w:right w:val="outset" w:sz="6" w:space="0" w:color="auto"/>
+            </w:tcBorders>
+            <w:vAlign w:val="center"/>
           </w:tcPr>
           <w:p>
             <w:pPr>
@@ -3291,7 +3508,6 @@
               <w:right w:val="outset" w:sz="6" w:space="0" w:color="auto"/>
             </w:tcBorders>
             <w:vAlign w:val="center"/>
-            <w:hideMark/>
           </w:tcPr>
           <w:p>
             <w:pPr>
@@ -3322,23 +3538,21 @@
               <w:right w:val="outset" w:sz="6" w:space="0" w:color="auto"/>
             </w:tcBorders>
             <w:vAlign w:val="center"/>
-            <w:hideMark/>
-          </w:tcPr>
-          <w:p>
-            <w:pPr>
-              <w:spacing w:after="0" w:line="240" w:lineRule="auto"/>
-              <w:rPr>
-                <w:rFonts w:ascii="Times New Roman" w:eastAsia="Times New Roman" w:hAnsi="Times New Roman" w:cs="Times New Roman"/>
-                <w:sz w:val="24"/>
-                <w:szCs w:val="24"/>
-              </w:rPr>
-            </w:pPr>
-            <w:r>
+          </w:tcPr>
+          <w:p>
+            <w:pPr>
+              <w:spacing w:after="0" w:line="240" w:lineRule="auto"/>
               <w:rPr>
                 <w:rFonts w:eastAsia="Times New Roman" w:cstheme="minorHAnsi"/>
                 <w:color w:val="000000"/>
               </w:rPr>
-              <w:t>Minimum value to enable logging (ex: 60 seconds after power on)</w:t>
+            </w:pPr>
+            <w:r>
+              <w:rPr>
+                <w:rFonts w:eastAsia="Times New Roman" w:cstheme="minorHAnsi"/>
+                <w:color w:val="000000"/>
+              </w:rPr>
+              <w:t>Beacon timeout (seconds).  If you don’t reach the beacon location within the timeout limit, a new log file will be generated.</w:t>
             </w:r>
           </w:p>
         </w:tc>
@@ -3367,27 +3581,28 @@
                 <w:szCs w:val="24"/>
               </w:rPr>
             </w:pPr>
-            <w:r>
-              <w:rPr>
-                <w:rFonts w:ascii="Times New Roman" w:eastAsia="Times New Roman" w:hAnsi="Times New Roman" w:cs="Times New Roman"/>
-                <w:sz w:val="24"/>
-                <w:szCs w:val="24"/>
-              </w:rPr>
-              <w:t>max</w:t>
-            </w:r>
-          </w:p>
-        </w:tc>
-        <w:tc>
-          <w:tcPr>
-            <w:tcW w:w="0" w:type="auto"/>
-            <w:tcBorders>
-              <w:top w:val="outset" w:sz="6" w:space="0" w:color="auto"/>
-              <w:left w:val="outset" w:sz="6" w:space="0" w:color="auto"/>
-              <w:bottom w:val="outset" w:sz="6" w:space="0" w:color="auto"/>
-              <w:right w:val="outset" w:sz="6" w:space="0" w:color="auto"/>
-            </w:tcBorders>
-            <w:vAlign w:val="center"/>
-            <w:hideMark/>
+            <w:proofErr w:type="spellStart"/>
+            <w:r>
+              <w:rPr>
+                <w:rFonts w:ascii="Times New Roman" w:eastAsia="Times New Roman" w:hAnsi="Times New Roman" w:cs="Times New Roman"/>
+                <w:sz w:val="24"/>
+                <w:szCs w:val="24"/>
+              </w:rPr>
+              <w:t>btol</w:t>
+            </w:r>
+            <w:proofErr w:type="spellEnd"/>
+          </w:p>
+        </w:tc>
+        <w:tc>
+          <w:tcPr>
+            <w:tcW w:w="0" w:type="auto"/>
+            <w:tcBorders>
+              <w:top w:val="outset" w:sz="6" w:space="0" w:color="auto"/>
+              <w:left w:val="outset" w:sz="6" w:space="0" w:color="auto"/>
+              <w:bottom w:val="outset" w:sz="6" w:space="0" w:color="auto"/>
+              <w:right w:val="outset" w:sz="6" w:space="0" w:color="auto"/>
+            </w:tcBorders>
+            <w:vAlign w:val="center"/>
           </w:tcPr>
           <w:p>
             <w:pPr>
@@ -3418,7 +3633,6 @@
               <w:right w:val="outset" w:sz="6" w:space="0" w:color="auto"/>
             </w:tcBorders>
             <w:vAlign w:val="center"/>
-            <w:hideMark/>
           </w:tcPr>
           <w:p>
             <w:pPr>
@@ -3449,23 +3663,21 @@
               <w:right w:val="outset" w:sz="6" w:space="0" w:color="auto"/>
             </w:tcBorders>
             <w:vAlign w:val="center"/>
-            <w:hideMark/>
-          </w:tcPr>
-          <w:p>
-            <w:pPr>
-              <w:spacing w:after="0" w:line="240" w:lineRule="auto"/>
-              <w:rPr>
-                <w:rFonts w:ascii="Times New Roman" w:eastAsia="Times New Roman" w:hAnsi="Times New Roman" w:cs="Times New Roman"/>
-                <w:sz w:val="24"/>
-                <w:szCs w:val="24"/>
-              </w:rPr>
-            </w:pPr>
-            <w:r>
+          </w:tcPr>
+          <w:p>
+            <w:pPr>
+              <w:spacing w:after="0" w:line="240" w:lineRule="auto"/>
               <w:rPr>
                 <w:rFonts w:eastAsia="Times New Roman" w:cstheme="minorHAnsi"/>
                 <w:color w:val="000000"/>
               </w:rPr>
-              <w:t>Maximum value to disable logging (ex: 3600 seconds after power on)</w:t>
+            </w:pPr>
+            <w:r>
+              <w:rPr>
+                <w:rFonts w:eastAsia="Times New Roman" w:cstheme="minorHAnsi"/>
+                <w:color w:val="000000"/>
+              </w:rPr>
+              <w:t>Beacon tolerance (meters).  This should be no less than 15 meters.</w:t>
             </w:r>
           </w:p>
         </w:tc>
@@ -3916,7 +4128,7 @@
                 <w:sz w:val="24"/>
                 <w:szCs w:val="24"/>
               </w:rPr>
-              <w:t>Yes</w:t>
+              <w:t>No</w:t>
             </w:r>
           </w:p>
         </w:tc>
@@ -4347,7 +4559,7 @@
                 <w:sz w:val="24"/>
                 <w:szCs w:val="24"/>
               </w:rPr>
-              <w:t>ept</w:t>
+              <w:t>lat</w:t>
             </w:r>
             <w:proofErr w:type="spellEnd"/>
           </w:p>
@@ -4441,25 +4653,23 @@
                 <w:sz w:val="24"/>
                 <w:szCs w:val="24"/>
               </w:rPr>
-              <w:t xml:space="preserve">Estimated timestamp error (%f, seconds, </w:t>
-            </w:r>
-            <w:proofErr w:type="gramStart"/>
-            <w:r>
-              <w:rPr>
-                <w:rFonts w:eastAsia="Times New Roman" w:cstheme="minorHAnsi"/>
-                <w:sz w:val="24"/>
-                <w:szCs w:val="24"/>
-              </w:rPr>
-              <w:t>95</w:t>
-            </w:r>
-            <w:proofErr w:type="gramEnd"/>
-            <w:r>
-              <w:rPr>
-                <w:rFonts w:eastAsia="Times New Roman" w:cstheme="minorHAnsi"/>
-                <w:sz w:val="24"/>
-                <w:szCs w:val="24"/>
-              </w:rPr>
-              <w:t>% confidence). Present if time is present.</w:t>
+              <w:t xml:space="preserve">Latitude in degrees: +/- signifies North/South. Present when mode is </w:t>
+            </w:r>
+            <w:r>
+              <w:rPr>
+                <w:rFonts w:eastAsia="Times New Roman" w:cstheme="minorHAnsi"/>
+                <w:sz w:val="24"/>
+                <w:szCs w:val="24"/>
+              </w:rPr>
+              <w:t xml:space="preserve">1, </w:t>
+            </w:r>
+            <w:r>
+              <w:rPr>
+                <w:rFonts w:eastAsia="Times New Roman" w:cstheme="minorHAnsi"/>
+                <w:sz w:val="24"/>
+                <w:szCs w:val="24"/>
+              </w:rPr>
+              <w:t>2 or 3.</w:t>
             </w:r>
           </w:p>
         </w:tc>
@@ -4496,7 +4706,7 @@
                 <w:sz w:val="24"/>
                 <w:szCs w:val="24"/>
               </w:rPr>
-              <w:t>lat</w:t>
+              <w:t>lon</w:t>
             </w:r>
             <w:proofErr w:type="spellEnd"/>
           </w:p>
@@ -4590,7 +4800,7 @@
                 <w:sz w:val="24"/>
                 <w:szCs w:val="24"/>
               </w:rPr>
-              <w:t xml:space="preserve">Latitude in degrees: +/- signifies North/South. Present when mode is </w:t>
+              <w:t xml:space="preserve">Longitude in degrees: +/- signifies East/West. Present when mode is </w:t>
             </w:r>
             <w:r>
               <w:rPr>
@@ -4636,17 +4846,14 @@
                 <w:szCs w:val="24"/>
               </w:rPr>
             </w:pPr>
-            <w:proofErr w:type="spellStart"/>
-            <w:r>
-              <w:rPr>
-                <w:rFonts w:eastAsia="Times New Roman" w:cstheme="minorHAnsi"/>
-                <w:sz w:val="24"/>
-                <w:szCs w:val="24"/>
-              </w:rPr>
-              <w:lastRenderedPageBreak/>
-              <w:t>lon</w:t>
-            </w:r>
-            <w:proofErr w:type="spellEnd"/>
+            <w:r>
+              <w:rPr>
+                <w:rFonts w:eastAsia="Times New Roman" w:cstheme="minorHAnsi"/>
+                <w:sz w:val="24"/>
+                <w:szCs w:val="24"/>
+              </w:rPr>
+              <w:t>alt</w:t>
+            </w:r>
           </w:p>
         </w:tc>
         <w:tc>
@@ -4738,23 +4945,23 @@
                 <w:sz w:val="24"/>
                 <w:szCs w:val="24"/>
               </w:rPr>
-              <w:t xml:space="preserve">Longitude in degrees: +/- signifies East/West. Present when mode is </w:t>
-            </w:r>
-            <w:r>
-              <w:rPr>
-                <w:rFonts w:eastAsia="Times New Roman" w:cstheme="minorHAnsi"/>
-                <w:sz w:val="24"/>
-                <w:szCs w:val="24"/>
-              </w:rPr>
-              <w:t xml:space="preserve">1, </w:t>
-            </w:r>
-            <w:r>
-              <w:rPr>
-                <w:rFonts w:eastAsia="Times New Roman" w:cstheme="minorHAnsi"/>
-                <w:sz w:val="24"/>
-                <w:szCs w:val="24"/>
-              </w:rPr>
-              <w:t>2 or 3.</w:t>
+              <w:t xml:space="preserve">Altitude in meters. Present if mode is </w:t>
+            </w:r>
+            <w:r>
+              <w:rPr>
+                <w:rFonts w:eastAsia="Times New Roman" w:cstheme="minorHAnsi"/>
+                <w:sz w:val="24"/>
+                <w:szCs w:val="24"/>
+              </w:rPr>
+              <w:t xml:space="preserve">2 or </w:t>
+            </w:r>
+            <w:r>
+              <w:rPr>
+                <w:rFonts w:eastAsia="Times New Roman" w:cstheme="minorHAnsi"/>
+                <w:sz w:val="24"/>
+                <w:szCs w:val="24"/>
+              </w:rPr>
+              <w:t>3.</w:t>
             </w:r>
           </w:p>
         </w:tc>
@@ -4773,38 +4980,46 @@
               <w:right w:val="outset" w:sz="6" w:space="0" w:color="auto"/>
             </w:tcBorders>
             <w:vAlign w:val="center"/>
-            <w:hideMark/>
-          </w:tcPr>
-          <w:p>
-            <w:pPr>
-              <w:spacing w:after="0" w:line="240" w:lineRule="auto"/>
-              <w:rPr>
-                <w:rFonts w:eastAsia="Times New Roman" w:cstheme="minorHAnsi"/>
-                <w:sz w:val="24"/>
-                <w:szCs w:val="24"/>
-              </w:rPr>
-            </w:pPr>
-            <w:r>
-              <w:rPr>
-                <w:rFonts w:eastAsia="Times New Roman" w:cstheme="minorHAnsi"/>
-                <w:sz w:val="24"/>
-                <w:szCs w:val="24"/>
-              </w:rPr>
-              <w:t>alt</w:t>
-            </w:r>
-          </w:p>
-        </w:tc>
-        <w:tc>
-          <w:tcPr>
-            <w:tcW w:w="0" w:type="auto"/>
-            <w:tcBorders>
-              <w:top w:val="outset" w:sz="6" w:space="0" w:color="auto"/>
-              <w:left w:val="outset" w:sz="6" w:space="0" w:color="auto"/>
-              <w:bottom w:val="outset" w:sz="6" w:space="0" w:color="auto"/>
-              <w:right w:val="outset" w:sz="6" w:space="0" w:color="auto"/>
-            </w:tcBorders>
-            <w:vAlign w:val="center"/>
-            <w:hideMark/>
+          </w:tcPr>
+          <w:p>
+            <w:pPr>
+              <w:spacing w:after="0" w:line="240" w:lineRule="auto"/>
+              <w:rPr>
+                <w:rFonts w:eastAsia="Times New Roman" w:cstheme="minorHAnsi"/>
+                <w:sz w:val="24"/>
+                <w:szCs w:val="24"/>
+              </w:rPr>
+            </w:pPr>
+            <w:proofErr w:type="spellStart"/>
+            <w:r>
+              <w:rPr>
+                <w:rFonts w:eastAsia="Times New Roman" w:cstheme="minorHAnsi"/>
+                <w:sz w:val="24"/>
+                <w:szCs w:val="24"/>
+              </w:rPr>
+              <w:t>lat</w:t>
+            </w:r>
+            <w:r>
+              <w:rPr>
+                <w:rFonts w:eastAsia="Times New Roman" w:cstheme="minorHAnsi"/>
+                <w:sz w:val="24"/>
+                <w:szCs w:val="24"/>
+              </w:rPr>
+              <w:t>f</w:t>
+            </w:r>
+            <w:proofErr w:type="spellEnd"/>
+          </w:p>
+        </w:tc>
+        <w:tc>
+          <w:tcPr>
+            <w:tcW w:w="0" w:type="auto"/>
+            <w:tcBorders>
+              <w:top w:val="outset" w:sz="6" w:space="0" w:color="auto"/>
+              <w:left w:val="outset" w:sz="6" w:space="0" w:color="auto"/>
+              <w:bottom w:val="outset" w:sz="6" w:space="0" w:color="auto"/>
+              <w:right w:val="outset" w:sz="6" w:space="0" w:color="auto"/>
+            </w:tcBorders>
+            <w:vAlign w:val="center"/>
           </w:tcPr>
           <w:p>
             <w:pPr>
@@ -4835,7 +5050,6 @@
               <w:right w:val="outset" w:sz="6" w:space="0" w:color="auto"/>
             </w:tcBorders>
             <w:vAlign w:val="center"/>
-            <w:hideMark/>
           </w:tcPr>
           <w:p>
             <w:pPr>
@@ -4866,40 +5080,57 @@
               <w:right w:val="outset" w:sz="6" w:space="0" w:color="auto"/>
             </w:tcBorders>
             <w:vAlign w:val="center"/>
-            <w:hideMark/>
-          </w:tcPr>
-          <w:p>
-            <w:pPr>
-              <w:spacing w:after="0" w:line="240" w:lineRule="auto"/>
-              <w:rPr>
-                <w:rFonts w:eastAsia="Times New Roman" w:cstheme="minorHAnsi"/>
-                <w:sz w:val="24"/>
-                <w:szCs w:val="24"/>
-              </w:rPr>
-            </w:pPr>
-            <w:r>
-              <w:rPr>
-                <w:rFonts w:eastAsia="Times New Roman" w:cstheme="minorHAnsi"/>
-                <w:sz w:val="24"/>
-                <w:szCs w:val="24"/>
-              </w:rPr>
-              <w:t xml:space="preserve">Altitude in meters. Present if mode is </w:t>
-            </w:r>
-            <w:r>
-              <w:rPr>
-                <w:rFonts w:eastAsia="Times New Roman" w:cstheme="minorHAnsi"/>
-                <w:sz w:val="24"/>
-                <w:szCs w:val="24"/>
-              </w:rPr>
-              <w:t xml:space="preserve">2 or </w:t>
-            </w:r>
-            <w:r>
-              <w:rPr>
-                <w:rFonts w:eastAsia="Times New Roman" w:cstheme="minorHAnsi"/>
-                <w:sz w:val="24"/>
-                <w:szCs w:val="24"/>
-              </w:rPr>
-              <w:t>3.</w:t>
+          </w:tcPr>
+          <w:p>
+            <w:pPr>
+              <w:spacing w:after="0" w:line="240" w:lineRule="auto"/>
+              <w:rPr>
+                <w:rFonts w:eastAsia="Times New Roman" w:cstheme="minorHAnsi"/>
+                <w:sz w:val="24"/>
+                <w:szCs w:val="24"/>
+              </w:rPr>
+            </w:pPr>
+            <w:proofErr w:type="spellStart"/>
+            <w:r>
+              <w:rPr>
+                <w:rFonts w:eastAsia="Times New Roman" w:cstheme="minorHAnsi"/>
+                <w:sz w:val="24"/>
+                <w:szCs w:val="24"/>
+              </w:rPr>
+              <w:t>Kalman</w:t>
+            </w:r>
+            <w:proofErr w:type="spellEnd"/>
+            <w:r>
+              <w:rPr>
+                <w:rFonts w:eastAsia="Times New Roman" w:cstheme="minorHAnsi"/>
+                <w:sz w:val="24"/>
+                <w:szCs w:val="24"/>
+              </w:rPr>
+              <w:t xml:space="preserve"> filtered l</w:t>
+            </w:r>
+            <w:r>
+              <w:rPr>
+                <w:rFonts w:eastAsia="Times New Roman" w:cstheme="minorHAnsi"/>
+                <w:sz w:val="24"/>
+                <w:szCs w:val="24"/>
+              </w:rPr>
+              <w:t xml:space="preserve">atitude in degrees: +/- signifies North/South. Present when mode is </w:t>
+            </w:r>
+            <w:r>
+              <w:rPr>
+                <w:rFonts w:eastAsia="Times New Roman" w:cstheme="minorHAnsi"/>
+                <w:sz w:val="24"/>
+                <w:szCs w:val="24"/>
+              </w:rPr>
+              <w:t xml:space="preserve">1, </w:t>
+            </w:r>
+            <w:r>
+              <w:rPr>
+                <w:rFonts w:eastAsia="Times New Roman" w:cstheme="minorHAnsi"/>
+                <w:sz w:val="24"/>
+                <w:szCs w:val="24"/>
+              </w:rPr>
+              <w:t>2 or 3.</w:t>
             </w:r>
           </w:p>
         </w:tc>
@@ -4935,7 +5166,8 @@
                 <w:sz w:val="24"/>
                 <w:szCs w:val="24"/>
               </w:rPr>
-              <w:t>lat</w:t>
+              <w:lastRenderedPageBreak/>
+              <w:t>lon</w:t>
             </w:r>
             <w:r>
               <w:rPr>
@@ -5052,7 +5284,7 @@
                 <w:sz w:val="24"/>
                 <w:szCs w:val="24"/>
               </w:rPr>
-              <w:t xml:space="preserve">atitude in degrees: +/- signifies North/South. Present when mode is </w:t>
+              <w:t xml:space="preserve">ongitude in degrees: +/- signifies East/West. Present when mode is </w:t>
             </w:r>
             <w:r>
               <w:rPr>
@@ -5104,7 +5336,7 @@
                 <w:sz w:val="24"/>
                 <w:szCs w:val="24"/>
               </w:rPr>
-              <w:t>lon</w:t>
+              <w:t>alt</w:t>
             </w:r>
             <w:r>
               <w:rPr>
@@ -5213,31 +5445,31 @@
                 <w:sz w:val="24"/>
                 <w:szCs w:val="24"/>
               </w:rPr>
-              <w:t xml:space="preserve"> filtered l</w:t>
-            </w:r>
-            <w:r>
-              <w:rPr>
-                <w:rFonts w:eastAsia="Times New Roman" w:cstheme="minorHAnsi"/>
-                <w:sz w:val="24"/>
-                <w:szCs w:val="24"/>
-              </w:rPr>
-              <w:t xml:space="preserve">ongitude in degrees: +/- signifies East/West. Present when mode is </w:t>
-            </w:r>
-            <w:r>
-              <w:rPr>
-                <w:rFonts w:eastAsia="Times New Roman" w:cstheme="minorHAnsi"/>
-                <w:sz w:val="24"/>
-                <w:szCs w:val="24"/>
-              </w:rPr>
-              <w:t xml:space="preserve">1, </w:t>
-            </w:r>
-            <w:r>
-              <w:rPr>
-                <w:rFonts w:eastAsia="Times New Roman" w:cstheme="minorHAnsi"/>
-                <w:sz w:val="24"/>
-                <w:szCs w:val="24"/>
-              </w:rPr>
-              <w:t>2 or 3.</w:t>
+              <w:t xml:space="preserve"> filtered a</w:t>
+            </w:r>
+            <w:r>
+              <w:rPr>
+                <w:rFonts w:eastAsia="Times New Roman" w:cstheme="minorHAnsi"/>
+                <w:sz w:val="24"/>
+                <w:szCs w:val="24"/>
+              </w:rPr>
+              <w:t xml:space="preserve">ltitude in meters. Present if mode is </w:t>
+            </w:r>
+            <w:r>
+              <w:rPr>
+                <w:rFonts w:eastAsia="Times New Roman" w:cstheme="minorHAnsi"/>
+                <w:sz w:val="24"/>
+                <w:szCs w:val="24"/>
+              </w:rPr>
+              <w:t xml:space="preserve">2 or </w:t>
+            </w:r>
+            <w:r>
+              <w:rPr>
+                <w:rFonts w:eastAsia="Times New Roman" w:cstheme="minorHAnsi"/>
+                <w:sz w:val="24"/>
+                <w:szCs w:val="24"/>
+              </w:rPr>
+              <w:t>3.</w:t>
             </w:r>
           </w:p>
         </w:tc>
@@ -5256,46 +5488,38 @@
               <w:right w:val="outset" w:sz="6" w:space="0" w:color="auto"/>
             </w:tcBorders>
             <w:vAlign w:val="center"/>
-          </w:tcPr>
-          <w:p>
-            <w:pPr>
-              <w:spacing w:after="0" w:line="240" w:lineRule="auto"/>
-              <w:rPr>
-                <w:rFonts w:eastAsia="Times New Roman" w:cstheme="minorHAnsi"/>
-                <w:sz w:val="24"/>
-                <w:szCs w:val="24"/>
-              </w:rPr>
-            </w:pPr>
-            <w:proofErr w:type="spellStart"/>
-            <w:r>
-              <w:rPr>
-                <w:rFonts w:eastAsia="Times New Roman" w:cstheme="minorHAnsi"/>
-                <w:sz w:val="24"/>
-                <w:szCs w:val="24"/>
-              </w:rPr>
-              <w:t>alt</w:t>
-            </w:r>
-            <w:r>
-              <w:rPr>
-                <w:rFonts w:eastAsia="Times New Roman" w:cstheme="minorHAnsi"/>
-                <w:sz w:val="24"/>
-                <w:szCs w:val="24"/>
-              </w:rPr>
-              <w:t>f</w:t>
-            </w:r>
-            <w:proofErr w:type="spellEnd"/>
-          </w:p>
-        </w:tc>
-        <w:tc>
-          <w:tcPr>
-            <w:tcW w:w="0" w:type="auto"/>
-            <w:tcBorders>
-              <w:top w:val="outset" w:sz="6" w:space="0" w:color="auto"/>
-              <w:left w:val="outset" w:sz="6" w:space="0" w:color="auto"/>
-              <w:bottom w:val="outset" w:sz="6" w:space="0" w:color="auto"/>
-              <w:right w:val="outset" w:sz="6" w:space="0" w:color="auto"/>
-            </w:tcBorders>
-            <w:vAlign w:val="center"/>
+            <w:hideMark/>
+          </w:tcPr>
+          <w:p>
+            <w:pPr>
+              <w:spacing w:after="0" w:line="240" w:lineRule="auto"/>
+              <w:rPr>
+                <w:rFonts w:eastAsia="Times New Roman" w:cstheme="minorHAnsi"/>
+                <w:sz w:val="24"/>
+                <w:szCs w:val="24"/>
+              </w:rPr>
+            </w:pPr>
+            <w:r>
+              <w:rPr>
+                <w:rFonts w:eastAsia="Times New Roman" w:cstheme="minorHAnsi"/>
+                <w:sz w:val="24"/>
+                <w:szCs w:val="24"/>
+              </w:rPr>
+              <w:t>track</w:t>
+            </w:r>
+          </w:p>
+        </w:tc>
+        <w:tc>
+          <w:tcPr>
+            <w:tcW w:w="0" w:type="auto"/>
+            <w:tcBorders>
+              <w:top w:val="outset" w:sz="6" w:space="0" w:color="auto"/>
+              <w:left w:val="outset" w:sz="6" w:space="0" w:color="auto"/>
+              <w:bottom w:val="outset" w:sz="6" w:space="0" w:color="auto"/>
+              <w:right w:val="outset" w:sz="6" w:space="0" w:color="auto"/>
+            </w:tcBorders>
+            <w:vAlign w:val="center"/>
+            <w:hideMark/>
           </w:tcPr>
           <w:p>
             <w:pPr>
@@ -5326,6 +5550,7 @@
               <w:right w:val="outset" w:sz="6" w:space="0" w:color="auto"/>
             </w:tcBorders>
             <w:vAlign w:val="center"/>
+            <w:hideMark/>
           </w:tcPr>
           <w:p>
             <w:pPr>
@@ -5356,57 +5581,24 @@
               <w:right w:val="outset" w:sz="6" w:space="0" w:color="auto"/>
             </w:tcBorders>
             <w:vAlign w:val="center"/>
-          </w:tcPr>
-          <w:p>
-            <w:pPr>
-              <w:spacing w:after="0" w:line="240" w:lineRule="auto"/>
-              <w:rPr>
-                <w:rFonts w:eastAsia="Times New Roman" w:cstheme="minorHAnsi"/>
-                <w:sz w:val="24"/>
-                <w:szCs w:val="24"/>
-              </w:rPr>
-            </w:pPr>
-            <w:proofErr w:type="spellStart"/>
-            <w:r>
-              <w:rPr>
-                <w:rFonts w:eastAsia="Times New Roman" w:cstheme="minorHAnsi"/>
-                <w:sz w:val="24"/>
-                <w:szCs w:val="24"/>
-              </w:rPr>
-              <w:t>Kalman</w:t>
-            </w:r>
-            <w:proofErr w:type="spellEnd"/>
-            <w:r>
-              <w:rPr>
-                <w:rFonts w:eastAsia="Times New Roman" w:cstheme="minorHAnsi"/>
-                <w:sz w:val="24"/>
-                <w:szCs w:val="24"/>
-              </w:rPr>
-              <w:t xml:space="preserve"> filtered a</w:t>
-            </w:r>
-            <w:r>
-              <w:rPr>
-                <w:rFonts w:eastAsia="Times New Roman" w:cstheme="minorHAnsi"/>
-                <w:sz w:val="24"/>
-                <w:szCs w:val="24"/>
-              </w:rPr>
-              <w:t xml:space="preserve">ltitude in meters. Present if mode is </w:t>
-            </w:r>
-            <w:r>
-              <w:rPr>
-                <w:rFonts w:eastAsia="Times New Roman" w:cstheme="minorHAnsi"/>
-                <w:sz w:val="24"/>
-                <w:szCs w:val="24"/>
-              </w:rPr>
-              <w:t xml:space="preserve">2 or </w:t>
-            </w:r>
-            <w:r>
-              <w:rPr>
-                <w:rFonts w:eastAsia="Times New Roman" w:cstheme="minorHAnsi"/>
-                <w:sz w:val="24"/>
-                <w:szCs w:val="24"/>
-              </w:rPr>
-              <w:t>3.</w:t>
+            <w:hideMark/>
+          </w:tcPr>
+          <w:p>
+            <w:pPr>
+              <w:spacing w:after="0" w:line="240" w:lineRule="auto"/>
+              <w:rPr>
+                <w:rFonts w:eastAsia="Times New Roman" w:cstheme="minorHAnsi"/>
+                <w:sz w:val="24"/>
+                <w:szCs w:val="24"/>
+              </w:rPr>
+            </w:pPr>
+            <w:r>
+              <w:rPr>
+                <w:rFonts w:eastAsia="Times New Roman" w:cstheme="minorHAnsi"/>
+                <w:sz w:val="24"/>
+                <w:szCs w:val="24"/>
+              </w:rPr>
+              <w:t>Course over ground, degrees from true north.</w:t>
             </w:r>
           </w:p>
         </w:tc>
@@ -5436,16 +5628,14 @@
                 <w:szCs w:val="24"/>
               </w:rPr>
             </w:pPr>
-            <w:proofErr w:type="spellStart"/>
-            <w:r>
-              <w:rPr>
-                <w:rFonts w:eastAsia="Times New Roman" w:cstheme="minorHAnsi"/>
-                <w:sz w:val="24"/>
-                <w:szCs w:val="24"/>
-              </w:rPr>
-              <w:t>epx</w:t>
-            </w:r>
-            <w:proofErr w:type="spellEnd"/>
+            <w:r>
+              <w:rPr>
+                <w:rFonts w:eastAsia="Times New Roman" w:cstheme="minorHAnsi"/>
+                <w:sz w:val="24"/>
+                <w:szCs w:val="24"/>
+              </w:rPr>
+              <w:t>speed</w:t>
+            </w:r>
           </w:p>
         </w:tc>
         <w:tc>
@@ -5537,23 +5727,7 @@
                 <w:sz w:val="24"/>
                 <w:szCs w:val="24"/>
               </w:rPr>
-              <w:t xml:space="preserve">Longitude error estimate in meters, 95% confidence. Present if mode is </w:t>
-            </w:r>
-            <w:r>
-              <w:rPr>
-                <w:rFonts w:eastAsia="Times New Roman" w:cstheme="minorHAnsi"/>
-                <w:sz w:val="24"/>
-                <w:szCs w:val="24"/>
-              </w:rPr>
-              <w:t xml:space="preserve">1, </w:t>
-            </w:r>
-            <w:r>
-              <w:rPr>
-                <w:rFonts w:eastAsia="Times New Roman" w:cstheme="minorHAnsi"/>
-                <w:sz w:val="24"/>
-                <w:szCs w:val="24"/>
-              </w:rPr>
-              <w:t>2 or 3 and DOPs can be calculated from the satellite view.</w:t>
+              <w:t>Speed over ground, meters per second.</w:t>
             </w:r>
           </w:p>
         </w:tc>
@@ -5572,7 +5746,6 @@
               <w:right w:val="outset" w:sz="6" w:space="0" w:color="auto"/>
             </w:tcBorders>
             <w:vAlign w:val="center"/>
-            <w:hideMark/>
           </w:tcPr>
           <w:p>
             <w:pPr>
@@ -5590,7 +5763,15 @@
                 <w:sz w:val="24"/>
                 <w:szCs w:val="24"/>
               </w:rPr>
-              <w:t>epy</w:t>
+              <w:t>speed</w:t>
+            </w:r>
+            <w:r>
+              <w:rPr>
+                <w:rFonts w:eastAsia="Times New Roman" w:cstheme="minorHAnsi"/>
+                <w:sz w:val="24"/>
+                <w:szCs w:val="24"/>
+              </w:rPr>
+              <w:t>f</w:t>
             </w:r>
             <w:proofErr w:type="spellEnd"/>
           </w:p>
@@ -5605,7 +5786,6 @@
               <w:right w:val="outset" w:sz="6" w:space="0" w:color="auto"/>
             </w:tcBorders>
             <w:vAlign w:val="center"/>
-            <w:hideMark/>
           </w:tcPr>
           <w:p>
             <w:pPr>
@@ -5636,7 +5816,6 @@
               <w:right w:val="outset" w:sz="6" w:space="0" w:color="auto"/>
             </w:tcBorders>
             <w:vAlign w:val="center"/>
-            <w:hideMark/>
           </w:tcPr>
           <w:p>
             <w:pPr>
@@ -5667,40 +5846,41 @@
               <w:right w:val="outset" w:sz="6" w:space="0" w:color="auto"/>
             </w:tcBorders>
             <w:vAlign w:val="center"/>
-            <w:hideMark/>
-          </w:tcPr>
-          <w:p>
-            <w:pPr>
-              <w:spacing w:after="0" w:line="240" w:lineRule="auto"/>
-              <w:rPr>
-                <w:rFonts w:eastAsia="Times New Roman" w:cstheme="minorHAnsi"/>
-                <w:sz w:val="24"/>
-                <w:szCs w:val="24"/>
-              </w:rPr>
-            </w:pPr>
-            <w:r>
-              <w:rPr>
-                <w:rFonts w:eastAsia="Times New Roman" w:cstheme="minorHAnsi"/>
-                <w:sz w:val="24"/>
-                <w:szCs w:val="24"/>
-              </w:rPr>
-              <w:t xml:space="preserve">Latitude error estimate in meters, 95% confidence. Present if mode is </w:t>
-            </w:r>
-            <w:r>
-              <w:rPr>
-                <w:rFonts w:eastAsia="Times New Roman" w:cstheme="minorHAnsi"/>
-                <w:sz w:val="24"/>
-                <w:szCs w:val="24"/>
-              </w:rPr>
-              <w:t xml:space="preserve">1, </w:t>
-            </w:r>
-            <w:r>
-              <w:rPr>
-                <w:rFonts w:eastAsia="Times New Roman" w:cstheme="minorHAnsi"/>
-                <w:sz w:val="24"/>
-                <w:szCs w:val="24"/>
-              </w:rPr>
-              <w:t>2 or 3 and DOPs can be calculated from the satellite view.</w:t>
+          </w:tcPr>
+          <w:p>
+            <w:pPr>
+              <w:spacing w:after="0" w:line="240" w:lineRule="auto"/>
+              <w:rPr>
+                <w:rFonts w:eastAsia="Times New Roman" w:cstheme="minorHAnsi"/>
+                <w:sz w:val="24"/>
+                <w:szCs w:val="24"/>
+              </w:rPr>
+            </w:pPr>
+            <w:proofErr w:type="spellStart"/>
+            <w:r>
+              <w:rPr>
+                <w:rFonts w:eastAsia="Times New Roman" w:cstheme="minorHAnsi"/>
+                <w:sz w:val="24"/>
+                <w:szCs w:val="24"/>
+              </w:rPr>
+              <w:t>Kalman</w:t>
+            </w:r>
+            <w:proofErr w:type="spellEnd"/>
+            <w:r>
+              <w:rPr>
+                <w:rFonts w:eastAsia="Times New Roman" w:cstheme="minorHAnsi"/>
+                <w:sz w:val="24"/>
+                <w:szCs w:val="24"/>
+              </w:rPr>
+              <w:t xml:space="preserve"> filtered s</w:t>
+            </w:r>
+            <w:r>
+              <w:rPr>
+                <w:rFonts w:eastAsia="Times New Roman" w:cstheme="minorHAnsi"/>
+                <w:sz w:val="24"/>
+                <w:szCs w:val="24"/>
+              </w:rPr>
+              <w:t>peed over ground, meters per second.</w:t>
             </w:r>
           </w:p>
         </w:tc>
@@ -5730,16 +5910,14 @@
                 <w:szCs w:val="24"/>
               </w:rPr>
             </w:pPr>
-            <w:proofErr w:type="spellStart"/>
-            <w:r>
-              <w:rPr>
-                <w:rFonts w:eastAsia="Times New Roman" w:cstheme="minorHAnsi"/>
-                <w:sz w:val="24"/>
-                <w:szCs w:val="24"/>
-              </w:rPr>
-              <w:t>epv</w:t>
-            </w:r>
-            <w:proofErr w:type="spellEnd"/>
+            <w:r>
+              <w:rPr>
+                <w:rFonts w:eastAsia="Times New Roman" w:cstheme="minorHAnsi"/>
+                <w:sz w:val="24"/>
+                <w:szCs w:val="24"/>
+              </w:rPr>
+              <w:t>GDOP</w:t>
+            </w:r>
           </w:p>
         </w:tc>
         <w:tc>
@@ -5831,23 +6009,31 @@
                 <w:sz w:val="24"/>
                 <w:szCs w:val="24"/>
               </w:rPr>
-              <w:t xml:space="preserve">Estimated vertical error in meters, 95% confidence. Present if mode is </w:t>
-            </w:r>
-            <w:r>
-              <w:rPr>
-                <w:rFonts w:eastAsia="Times New Roman" w:cstheme="minorHAnsi"/>
-                <w:sz w:val="24"/>
-                <w:szCs w:val="24"/>
-              </w:rPr>
-              <w:t xml:space="preserve">2 or </w:t>
-            </w:r>
-            <w:r>
-              <w:rPr>
-                <w:rFonts w:eastAsia="Times New Roman" w:cstheme="minorHAnsi"/>
-                <w:sz w:val="24"/>
-                <w:szCs w:val="24"/>
-              </w:rPr>
-              <w:t>3 and DOPs can be calculated from the satellite view.</w:t>
+              <w:t>Geometric</w:t>
+            </w:r>
+            <w:r>
+              <w:rPr>
+                <w:rFonts w:eastAsia="Times New Roman" w:cstheme="minorHAnsi"/>
+                <w:sz w:val="24"/>
+                <w:szCs w:val="24"/>
+              </w:rPr>
+              <w:t xml:space="preserve"> dilution of precision</w:t>
+            </w:r>
+            <w:r>
+              <w:rPr>
+                <w:rFonts w:eastAsia="Times New Roman" w:cstheme="minorHAnsi"/>
+                <w:sz w:val="24"/>
+                <w:szCs w:val="24"/>
+              </w:rPr>
+              <w:t xml:space="preserve">.  </w:t>
+            </w:r>
+            <w:r>
+              <w:rPr>
+                <w:rFonts w:eastAsia="Times New Roman" w:cstheme="minorHAnsi"/>
+                <w:sz w:val="24"/>
+                <w:szCs w:val="24"/>
+              </w:rPr>
+              <w:t>Scaling 0.01</w:t>
             </w:r>
           </w:p>
         </w:tc>
@@ -5883,7 +6069,7 @@
                 <w:sz w:val="24"/>
                 <w:szCs w:val="24"/>
               </w:rPr>
-              <w:t>track</w:t>
+              <w:t>PDOP</w:t>
             </w:r>
           </w:p>
         </w:tc>
@@ -5976,7 +6162,23 @@
                 <w:sz w:val="24"/>
                 <w:szCs w:val="24"/>
               </w:rPr>
-              <w:t>Course over ground, degrees from true north.</w:t>
+              <w:t>Position dilution of precision</w:t>
+            </w:r>
+            <w:r>
+              <w:rPr>
+                <w:rFonts w:eastAsia="Times New Roman" w:cstheme="minorHAnsi"/>
+                <w:sz w:val="24"/>
+                <w:szCs w:val="24"/>
+              </w:rPr>
+              <w:t xml:space="preserve">.  </w:t>
+            </w:r>
+            <w:r>
+              <w:rPr>
+                <w:rFonts w:eastAsia="Times New Roman" w:cstheme="minorHAnsi"/>
+                <w:sz w:val="24"/>
+                <w:szCs w:val="24"/>
+              </w:rPr>
+              <w:t>Scaling 0.01</w:t>
             </w:r>
           </w:p>
         </w:tc>
@@ -5995,38 +6197,36 @@
               <w:right w:val="outset" w:sz="6" w:space="0" w:color="auto"/>
             </w:tcBorders>
             <w:vAlign w:val="center"/>
-            <w:hideMark/>
-          </w:tcPr>
-          <w:p>
-            <w:pPr>
-              <w:spacing w:after="0" w:line="240" w:lineRule="auto"/>
-              <w:rPr>
-                <w:rFonts w:eastAsia="Times New Roman" w:cstheme="minorHAnsi"/>
-                <w:sz w:val="24"/>
-                <w:szCs w:val="24"/>
-              </w:rPr>
-            </w:pPr>
-            <w:r>
-              <w:rPr>
-                <w:rFonts w:eastAsia="Times New Roman" w:cstheme="minorHAnsi"/>
-                <w:sz w:val="24"/>
-                <w:szCs w:val="24"/>
-              </w:rPr>
-              <w:t>speed</w:t>
-            </w:r>
-          </w:p>
-        </w:tc>
-        <w:tc>
-          <w:tcPr>
-            <w:tcW w:w="0" w:type="auto"/>
-            <w:tcBorders>
-              <w:top w:val="outset" w:sz="6" w:space="0" w:color="auto"/>
-              <w:left w:val="outset" w:sz="6" w:space="0" w:color="auto"/>
-              <w:bottom w:val="outset" w:sz="6" w:space="0" w:color="auto"/>
-              <w:right w:val="outset" w:sz="6" w:space="0" w:color="auto"/>
-            </w:tcBorders>
-            <w:vAlign w:val="center"/>
-            <w:hideMark/>
+          </w:tcPr>
+          <w:p>
+            <w:pPr>
+              <w:spacing w:after="0" w:line="240" w:lineRule="auto"/>
+              <w:rPr>
+                <w:rFonts w:eastAsia="Times New Roman" w:cstheme="minorHAnsi"/>
+                <w:sz w:val="24"/>
+                <w:szCs w:val="24"/>
+              </w:rPr>
+            </w:pPr>
+            <w:r>
+              <w:rPr>
+                <w:rFonts w:eastAsia="Times New Roman" w:cstheme="minorHAnsi"/>
+                <w:sz w:val="24"/>
+                <w:szCs w:val="24"/>
+              </w:rPr>
+              <w:t>HDOP</w:t>
+            </w:r>
+          </w:p>
+        </w:tc>
+        <w:tc>
+          <w:tcPr>
+            <w:tcW w:w="0" w:type="auto"/>
+            <w:tcBorders>
+              <w:top w:val="outset" w:sz="6" w:space="0" w:color="auto"/>
+              <w:left w:val="outset" w:sz="6" w:space="0" w:color="auto"/>
+              <w:bottom w:val="outset" w:sz="6" w:space="0" w:color="auto"/>
+              <w:right w:val="outset" w:sz="6" w:space="0" w:color="auto"/>
+            </w:tcBorders>
+            <w:vAlign w:val="center"/>
           </w:tcPr>
           <w:p>
             <w:pPr>
@@ -6057,7 +6257,6 @@
               <w:right w:val="outset" w:sz="6" w:space="0" w:color="auto"/>
             </w:tcBorders>
             <w:vAlign w:val="center"/>
-            <w:hideMark/>
           </w:tcPr>
           <w:p>
             <w:pPr>
@@ -6088,24 +6287,47 @@
               <w:right w:val="outset" w:sz="6" w:space="0" w:color="auto"/>
             </w:tcBorders>
             <w:vAlign w:val="center"/>
-            <w:hideMark/>
-          </w:tcPr>
-          <w:p>
-            <w:pPr>
-              <w:spacing w:after="0" w:line="240" w:lineRule="auto"/>
-              <w:rPr>
-                <w:rFonts w:eastAsia="Times New Roman" w:cstheme="minorHAnsi"/>
-                <w:sz w:val="24"/>
-                <w:szCs w:val="24"/>
-              </w:rPr>
-            </w:pPr>
-            <w:r>
-              <w:rPr>
-                <w:rFonts w:eastAsia="Times New Roman" w:cstheme="minorHAnsi"/>
-                <w:sz w:val="24"/>
-                <w:szCs w:val="24"/>
-              </w:rPr>
-              <w:t>Speed over ground, meters per second.</w:t>
+          </w:tcPr>
+          <w:p>
+            <w:pPr>
+              <w:spacing w:after="0" w:line="240" w:lineRule="auto"/>
+              <w:rPr>
+                <w:rFonts w:eastAsia="Times New Roman" w:cstheme="minorHAnsi"/>
+                <w:sz w:val="24"/>
+                <w:szCs w:val="24"/>
+              </w:rPr>
+            </w:pPr>
+            <w:r>
+              <w:rPr>
+                <w:rFonts w:eastAsia="Times New Roman" w:cstheme="minorHAnsi"/>
+                <w:sz w:val="24"/>
+                <w:szCs w:val="24"/>
+              </w:rPr>
+              <w:t>Horizonta</w:t>
+            </w:r>
+            <w:r>
+              <w:rPr>
+                <w:rFonts w:eastAsia="Times New Roman" w:cstheme="minorHAnsi"/>
+                <w:sz w:val="24"/>
+                <w:szCs w:val="24"/>
+              </w:rPr>
+              <w:t>l dilution of precision</w:t>
+            </w:r>
+            <w:r>
+              <w:rPr>
+                <w:rFonts w:eastAsia="Times New Roman" w:cstheme="minorHAnsi"/>
+                <w:sz w:val="24"/>
+                <w:szCs w:val="24"/>
+              </w:rPr>
+              <w:t xml:space="preserve">.  </w:t>
+            </w:r>
+            <w:r>
+              <w:rPr>
+                <w:rFonts w:eastAsia="Times New Roman" w:cstheme="minorHAnsi"/>
+                <w:sz w:val="24"/>
+                <w:szCs w:val="24"/>
+              </w:rPr>
+              <w:t>Scaling 0.01</w:t>
             </w:r>
           </w:p>
         </w:tc>
@@ -6134,24 +6356,14 @@
                 <w:szCs w:val="24"/>
               </w:rPr>
             </w:pPr>
-            <w:proofErr w:type="spellStart"/>
-            <w:r>
-              <w:rPr>
-                <w:rFonts w:eastAsia="Times New Roman" w:cstheme="minorHAnsi"/>
-                <w:sz w:val="24"/>
-                <w:szCs w:val="24"/>
-              </w:rPr>
-              <w:t>speed</w:t>
-            </w:r>
-            <w:r>
-              <w:rPr>
-                <w:rFonts w:eastAsia="Times New Roman" w:cstheme="minorHAnsi"/>
-                <w:sz w:val="24"/>
-                <w:szCs w:val="24"/>
-              </w:rPr>
-              <w:t>f</w:t>
-            </w:r>
-            <w:proofErr w:type="spellEnd"/>
+            <w:r>
+              <w:rPr>
+                <w:rFonts w:eastAsia="Times New Roman" w:cstheme="minorHAnsi"/>
+                <w:sz w:val="24"/>
+                <w:szCs w:val="24"/>
+              </w:rPr>
+              <w:t>VDOP</w:t>
+            </w:r>
           </w:p>
         </w:tc>
         <w:tc>
@@ -6234,31 +6446,29 @@
                 <w:szCs w:val="24"/>
               </w:rPr>
             </w:pPr>
-            <w:proofErr w:type="spellStart"/>
-            <w:r>
-              <w:rPr>
-                <w:rFonts w:eastAsia="Times New Roman" w:cstheme="minorHAnsi"/>
-                <w:sz w:val="24"/>
-                <w:szCs w:val="24"/>
-              </w:rPr>
-              <w:t>Kalman</w:t>
-            </w:r>
-            <w:proofErr w:type="spellEnd"/>
-            <w:r>
-              <w:rPr>
-                <w:rFonts w:eastAsia="Times New Roman" w:cstheme="minorHAnsi"/>
-                <w:sz w:val="24"/>
-                <w:szCs w:val="24"/>
-              </w:rPr>
-              <w:t xml:space="preserve"> filtered s</w:t>
-            </w:r>
-            <w:r>
-              <w:rPr>
-                <w:rFonts w:eastAsia="Times New Roman" w:cstheme="minorHAnsi"/>
-                <w:sz w:val="24"/>
-                <w:szCs w:val="24"/>
-              </w:rPr>
-              <w:t>peed over ground, meters per second.</w:t>
+            <w:r>
+              <w:rPr>
+                <w:rFonts w:eastAsia="Times New Roman" w:cstheme="minorHAnsi"/>
+                <w:sz w:val="24"/>
+                <w:szCs w:val="24"/>
+              </w:rPr>
+              <w:t>Vertical dilution of precision</w:t>
+            </w:r>
+            <w:r>
+              <w:rPr>
+                <w:rFonts w:eastAsia="Times New Roman" w:cstheme="minorHAnsi"/>
+                <w:sz w:val="24"/>
+                <w:szCs w:val="24"/>
+              </w:rPr>
+              <w:t xml:space="preserve">.  </w:t>
+            </w:r>
+            <w:r>
+              <w:rPr>
+                <w:rFonts w:eastAsia="Times New Roman" w:cstheme="minorHAnsi"/>
+                <w:sz w:val="24"/>
+                <w:szCs w:val="24"/>
+              </w:rPr>
+              <w:t>Scaling 0.01</w:t>
             </w:r>
           </w:p>
         </w:tc>
@@ -6277,38 +6487,36 @@
               <w:right w:val="outset" w:sz="6" w:space="0" w:color="auto"/>
             </w:tcBorders>
             <w:vAlign w:val="center"/>
-            <w:hideMark/>
-          </w:tcPr>
-          <w:p>
-            <w:pPr>
-              <w:spacing w:after="0" w:line="240" w:lineRule="auto"/>
-              <w:rPr>
-                <w:rFonts w:eastAsia="Times New Roman" w:cstheme="minorHAnsi"/>
-                <w:sz w:val="24"/>
-                <w:szCs w:val="24"/>
-              </w:rPr>
-            </w:pPr>
-            <w:r>
-              <w:rPr>
-                <w:rFonts w:eastAsia="Times New Roman" w:cstheme="minorHAnsi"/>
-                <w:sz w:val="24"/>
-                <w:szCs w:val="24"/>
-              </w:rPr>
-              <w:t>climb</w:t>
-            </w:r>
-          </w:p>
-        </w:tc>
-        <w:tc>
-          <w:tcPr>
-            <w:tcW w:w="0" w:type="auto"/>
-            <w:tcBorders>
-              <w:top w:val="outset" w:sz="6" w:space="0" w:color="auto"/>
-              <w:left w:val="outset" w:sz="6" w:space="0" w:color="auto"/>
-              <w:bottom w:val="outset" w:sz="6" w:space="0" w:color="auto"/>
-              <w:right w:val="outset" w:sz="6" w:space="0" w:color="auto"/>
-            </w:tcBorders>
-            <w:vAlign w:val="center"/>
-            <w:hideMark/>
+          </w:tcPr>
+          <w:p>
+            <w:pPr>
+              <w:spacing w:after="0" w:line="240" w:lineRule="auto"/>
+              <w:rPr>
+                <w:rFonts w:eastAsia="Times New Roman" w:cstheme="minorHAnsi"/>
+                <w:sz w:val="24"/>
+                <w:szCs w:val="24"/>
+              </w:rPr>
+            </w:pPr>
+            <w:r>
+              <w:rPr>
+                <w:rFonts w:eastAsia="Times New Roman" w:cstheme="minorHAnsi"/>
+                <w:sz w:val="24"/>
+                <w:szCs w:val="24"/>
+              </w:rPr>
+              <w:t>TDOP</w:t>
+            </w:r>
+          </w:p>
+        </w:tc>
+        <w:tc>
+          <w:tcPr>
+            <w:tcW w:w="0" w:type="auto"/>
+            <w:tcBorders>
+              <w:top w:val="outset" w:sz="6" w:space="0" w:color="auto"/>
+              <w:left w:val="outset" w:sz="6" w:space="0" w:color="auto"/>
+              <w:bottom w:val="outset" w:sz="6" w:space="0" w:color="auto"/>
+              <w:right w:val="outset" w:sz="6" w:space="0" w:color="auto"/>
+            </w:tcBorders>
+            <w:vAlign w:val="center"/>
           </w:tcPr>
           <w:p>
             <w:pPr>
@@ -6339,7 +6547,6 @@
               <w:right w:val="outset" w:sz="6" w:space="0" w:color="auto"/>
             </w:tcBorders>
             <w:vAlign w:val="center"/>
-            <w:hideMark/>
           </w:tcPr>
           <w:p>
             <w:pPr>
@@ -6370,425 +6577,39 @@
               <w:right w:val="outset" w:sz="6" w:space="0" w:color="auto"/>
             </w:tcBorders>
             <w:vAlign w:val="center"/>
-            <w:hideMark/>
-          </w:tcPr>
-          <w:p>
-            <w:pPr>
-              <w:spacing w:after="0" w:line="240" w:lineRule="auto"/>
-              <w:rPr>
-                <w:rFonts w:eastAsia="Times New Roman" w:cstheme="minorHAnsi"/>
-                <w:sz w:val="24"/>
-                <w:szCs w:val="24"/>
-              </w:rPr>
-            </w:pPr>
-            <w:r>
-              <w:rPr>
-                <w:rFonts w:eastAsia="Times New Roman" w:cstheme="minorHAnsi"/>
-                <w:sz w:val="24"/>
-                <w:szCs w:val="24"/>
-              </w:rPr>
-              <w:t>Climb (positive) or sink (negative) rate, meters per second.</w:t>
-            </w:r>
-          </w:p>
-        </w:tc>
-      </w:tr>
-      <w:tr>
-        <w:trPr>
-          <w:tblCellSpacing w:w="15" w:type="dxa"/>
-        </w:trPr>
-        <w:tc>
-          <w:tcPr>
-            <w:tcW w:w="0" w:type="auto"/>
-            <w:tcBorders>
-              <w:top w:val="outset" w:sz="6" w:space="0" w:color="auto"/>
-              <w:left w:val="outset" w:sz="6" w:space="0" w:color="auto"/>
-              <w:bottom w:val="outset" w:sz="6" w:space="0" w:color="auto"/>
-              <w:right w:val="outset" w:sz="6" w:space="0" w:color="auto"/>
-            </w:tcBorders>
-            <w:vAlign w:val="center"/>
-            <w:hideMark/>
-          </w:tcPr>
-          <w:p>
-            <w:pPr>
-              <w:spacing w:after="0" w:line="240" w:lineRule="auto"/>
-              <w:rPr>
-                <w:rFonts w:eastAsia="Times New Roman" w:cstheme="minorHAnsi"/>
-                <w:sz w:val="24"/>
-                <w:szCs w:val="24"/>
-              </w:rPr>
-            </w:pPr>
-            <w:proofErr w:type="spellStart"/>
-            <w:r>
-              <w:rPr>
-                <w:rFonts w:eastAsia="Times New Roman" w:cstheme="minorHAnsi"/>
-                <w:sz w:val="24"/>
-                <w:szCs w:val="24"/>
-              </w:rPr>
-              <w:t>epd</w:t>
-            </w:r>
-            <w:proofErr w:type="spellEnd"/>
-          </w:p>
-        </w:tc>
-        <w:tc>
-          <w:tcPr>
-            <w:tcW w:w="0" w:type="auto"/>
-            <w:tcBorders>
-              <w:top w:val="outset" w:sz="6" w:space="0" w:color="auto"/>
-              <w:left w:val="outset" w:sz="6" w:space="0" w:color="auto"/>
-              <w:bottom w:val="outset" w:sz="6" w:space="0" w:color="auto"/>
-              <w:right w:val="outset" w:sz="6" w:space="0" w:color="auto"/>
-            </w:tcBorders>
-            <w:vAlign w:val="center"/>
-            <w:hideMark/>
-          </w:tcPr>
-          <w:p>
-            <w:pPr>
-              <w:spacing w:after="0" w:line="240" w:lineRule="auto"/>
-              <w:rPr>
-                <w:rFonts w:eastAsia="Times New Roman" w:cstheme="minorHAnsi"/>
-                <w:sz w:val="24"/>
-                <w:szCs w:val="24"/>
-              </w:rPr>
-            </w:pPr>
-            <w:r>
-              <w:rPr>
-                <w:rFonts w:eastAsia="Times New Roman" w:cstheme="minorHAnsi"/>
-                <w:sz w:val="24"/>
-                <w:szCs w:val="24"/>
-              </w:rPr>
-              <w:t>No</w:t>
-            </w:r>
-          </w:p>
-        </w:tc>
-        <w:tc>
-          <w:tcPr>
-            <w:tcW w:w="0" w:type="auto"/>
-            <w:tcBorders>
-              <w:top w:val="outset" w:sz="6" w:space="0" w:color="auto"/>
-              <w:left w:val="outset" w:sz="6" w:space="0" w:color="auto"/>
-              <w:bottom w:val="outset" w:sz="6" w:space="0" w:color="auto"/>
-              <w:right w:val="outset" w:sz="6" w:space="0" w:color="auto"/>
-            </w:tcBorders>
-            <w:vAlign w:val="center"/>
-            <w:hideMark/>
-          </w:tcPr>
-          <w:p>
-            <w:pPr>
-              <w:spacing w:after="0" w:line="240" w:lineRule="auto"/>
-              <w:rPr>
-                <w:rFonts w:eastAsia="Times New Roman" w:cstheme="minorHAnsi"/>
-                <w:sz w:val="24"/>
-                <w:szCs w:val="24"/>
-              </w:rPr>
-            </w:pPr>
-            <w:r>
-              <w:rPr>
-                <w:rFonts w:eastAsia="Times New Roman" w:cstheme="minorHAnsi"/>
-                <w:sz w:val="24"/>
-                <w:szCs w:val="24"/>
-              </w:rPr>
-              <w:t>numeric</w:t>
-            </w:r>
-          </w:p>
-        </w:tc>
-        <w:tc>
-          <w:tcPr>
-            <w:tcW w:w="0" w:type="auto"/>
-            <w:tcBorders>
-              <w:top w:val="outset" w:sz="6" w:space="0" w:color="auto"/>
-              <w:left w:val="outset" w:sz="6" w:space="0" w:color="auto"/>
-              <w:bottom w:val="outset" w:sz="6" w:space="0" w:color="auto"/>
-              <w:right w:val="outset" w:sz="6" w:space="0" w:color="auto"/>
-            </w:tcBorders>
-            <w:vAlign w:val="center"/>
-            <w:hideMark/>
-          </w:tcPr>
-          <w:p>
-            <w:pPr>
-              <w:spacing w:after="0" w:line="240" w:lineRule="auto"/>
-              <w:rPr>
-                <w:rFonts w:eastAsia="Times New Roman" w:cstheme="minorHAnsi"/>
-                <w:sz w:val="24"/>
-                <w:szCs w:val="24"/>
-              </w:rPr>
-            </w:pPr>
-            <w:r>
-              <w:rPr>
-                <w:rFonts w:eastAsia="Times New Roman" w:cstheme="minorHAnsi"/>
-                <w:sz w:val="24"/>
-                <w:szCs w:val="24"/>
-              </w:rPr>
-              <w:t>Direction error estimate in degrees, 95% confidence.</w:t>
-            </w:r>
-          </w:p>
-        </w:tc>
-      </w:tr>
-      <w:tr>
-        <w:trPr>
-          <w:tblCellSpacing w:w="15" w:type="dxa"/>
-        </w:trPr>
-        <w:tc>
-          <w:tcPr>
-            <w:tcW w:w="0" w:type="auto"/>
-            <w:tcBorders>
-              <w:top w:val="outset" w:sz="6" w:space="0" w:color="auto"/>
-              <w:left w:val="outset" w:sz="6" w:space="0" w:color="auto"/>
-              <w:bottom w:val="outset" w:sz="6" w:space="0" w:color="auto"/>
-              <w:right w:val="outset" w:sz="6" w:space="0" w:color="auto"/>
-            </w:tcBorders>
-            <w:vAlign w:val="center"/>
-            <w:hideMark/>
-          </w:tcPr>
-          <w:p>
-            <w:pPr>
-              <w:spacing w:after="0" w:line="240" w:lineRule="auto"/>
-              <w:rPr>
-                <w:rFonts w:eastAsia="Times New Roman" w:cstheme="minorHAnsi"/>
-                <w:sz w:val="24"/>
-                <w:szCs w:val="24"/>
-              </w:rPr>
-            </w:pPr>
-            <w:proofErr w:type="spellStart"/>
-            <w:r>
-              <w:rPr>
-                <w:rFonts w:eastAsia="Times New Roman" w:cstheme="minorHAnsi"/>
-                <w:sz w:val="24"/>
-                <w:szCs w:val="24"/>
-              </w:rPr>
-              <w:t>eps</w:t>
-            </w:r>
-            <w:proofErr w:type="spellEnd"/>
-          </w:p>
-        </w:tc>
-        <w:tc>
-          <w:tcPr>
-            <w:tcW w:w="0" w:type="auto"/>
-            <w:tcBorders>
-              <w:top w:val="outset" w:sz="6" w:space="0" w:color="auto"/>
-              <w:left w:val="outset" w:sz="6" w:space="0" w:color="auto"/>
-              <w:bottom w:val="outset" w:sz="6" w:space="0" w:color="auto"/>
-              <w:right w:val="outset" w:sz="6" w:space="0" w:color="auto"/>
-            </w:tcBorders>
-            <w:vAlign w:val="center"/>
-            <w:hideMark/>
-          </w:tcPr>
-          <w:p>
-            <w:pPr>
-              <w:spacing w:after="0" w:line="240" w:lineRule="auto"/>
-              <w:rPr>
-                <w:rFonts w:eastAsia="Times New Roman" w:cstheme="minorHAnsi"/>
-                <w:sz w:val="24"/>
-                <w:szCs w:val="24"/>
-              </w:rPr>
-            </w:pPr>
-            <w:r>
-              <w:rPr>
-                <w:rFonts w:eastAsia="Times New Roman" w:cstheme="minorHAnsi"/>
-                <w:sz w:val="24"/>
-                <w:szCs w:val="24"/>
-              </w:rPr>
-              <w:t>No</w:t>
-            </w:r>
-          </w:p>
-        </w:tc>
-        <w:tc>
-          <w:tcPr>
-            <w:tcW w:w="0" w:type="auto"/>
-            <w:tcBorders>
-              <w:top w:val="outset" w:sz="6" w:space="0" w:color="auto"/>
-              <w:left w:val="outset" w:sz="6" w:space="0" w:color="auto"/>
-              <w:bottom w:val="outset" w:sz="6" w:space="0" w:color="auto"/>
-              <w:right w:val="outset" w:sz="6" w:space="0" w:color="auto"/>
-            </w:tcBorders>
-            <w:vAlign w:val="center"/>
-            <w:hideMark/>
-          </w:tcPr>
-          <w:p>
-            <w:pPr>
-              <w:spacing w:after="0" w:line="240" w:lineRule="auto"/>
-              <w:rPr>
-                <w:rFonts w:eastAsia="Times New Roman" w:cstheme="minorHAnsi"/>
-                <w:sz w:val="24"/>
-                <w:szCs w:val="24"/>
-              </w:rPr>
-            </w:pPr>
-            <w:r>
-              <w:rPr>
-                <w:rFonts w:eastAsia="Times New Roman" w:cstheme="minorHAnsi"/>
-                <w:sz w:val="24"/>
-                <w:szCs w:val="24"/>
-              </w:rPr>
-              <w:t>numeric</w:t>
-            </w:r>
-          </w:p>
-        </w:tc>
-        <w:tc>
-          <w:tcPr>
-            <w:tcW w:w="0" w:type="auto"/>
-            <w:tcBorders>
-              <w:top w:val="outset" w:sz="6" w:space="0" w:color="auto"/>
-              <w:left w:val="outset" w:sz="6" w:space="0" w:color="auto"/>
-              <w:bottom w:val="outset" w:sz="6" w:space="0" w:color="auto"/>
-              <w:right w:val="outset" w:sz="6" w:space="0" w:color="auto"/>
-            </w:tcBorders>
-            <w:vAlign w:val="center"/>
-            <w:hideMark/>
-          </w:tcPr>
-          <w:p>
-            <w:pPr>
-              <w:spacing w:after="0" w:line="240" w:lineRule="auto"/>
-              <w:rPr>
-                <w:rFonts w:eastAsia="Times New Roman" w:cstheme="minorHAnsi"/>
-                <w:sz w:val="24"/>
-                <w:szCs w:val="24"/>
-              </w:rPr>
-            </w:pPr>
-            <w:r>
-              <w:rPr>
-                <w:rFonts w:eastAsia="Times New Roman" w:cstheme="minorHAnsi"/>
-                <w:sz w:val="24"/>
-                <w:szCs w:val="24"/>
-              </w:rPr>
-              <w:t>Speed error esti</w:t>
-            </w:r>
-            <w:r>
-              <w:rPr>
-                <w:rFonts w:eastAsia="Times New Roman" w:cstheme="minorHAnsi"/>
-                <w:sz w:val="24"/>
-                <w:szCs w:val="24"/>
-              </w:rPr>
-              <w:t>mate in meters/sec, 95% confidence.</w:t>
-            </w:r>
-          </w:p>
-        </w:tc>
-      </w:tr>
-      <w:tr>
-        <w:trPr>
-          <w:tblCellSpacing w:w="15" w:type="dxa"/>
-        </w:trPr>
-        <w:tc>
-          <w:tcPr>
-            <w:tcW w:w="0" w:type="auto"/>
-            <w:tcBorders>
-              <w:top w:val="outset" w:sz="6" w:space="0" w:color="auto"/>
-              <w:left w:val="outset" w:sz="6" w:space="0" w:color="auto"/>
-              <w:bottom w:val="outset" w:sz="6" w:space="0" w:color="auto"/>
-              <w:right w:val="outset" w:sz="6" w:space="0" w:color="auto"/>
-            </w:tcBorders>
-            <w:vAlign w:val="center"/>
-            <w:hideMark/>
-          </w:tcPr>
-          <w:p>
-            <w:pPr>
-              <w:spacing w:after="0" w:line="240" w:lineRule="auto"/>
-              <w:rPr>
-                <w:rFonts w:eastAsia="Times New Roman" w:cstheme="minorHAnsi"/>
-                <w:sz w:val="24"/>
-                <w:szCs w:val="24"/>
-              </w:rPr>
-            </w:pPr>
-            <w:proofErr w:type="spellStart"/>
-            <w:r>
-              <w:rPr>
-                <w:rFonts w:eastAsia="Times New Roman" w:cstheme="minorHAnsi"/>
-                <w:sz w:val="24"/>
-                <w:szCs w:val="24"/>
-              </w:rPr>
-              <w:t>epc</w:t>
-            </w:r>
-            <w:proofErr w:type="spellEnd"/>
-          </w:p>
-        </w:tc>
-        <w:tc>
-          <w:tcPr>
-            <w:tcW w:w="0" w:type="auto"/>
-            <w:tcBorders>
-              <w:top w:val="outset" w:sz="6" w:space="0" w:color="auto"/>
-              <w:left w:val="outset" w:sz="6" w:space="0" w:color="auto"/>
-              <w:bottom w:val="outset" w:sz="6" w:space="0" w:color="auto"/>
-              <w:right w:val="outset" w:sz="6" w:space="0" w:color="auto"/>
-            </w:tcBorders>
-            <w:vAlign w:val="center"/>
-            <w:hideMark/>
-          </w:tcPr>
-          <w:p>
-            <w:pPr>
-              <w:spacing w:after="0" w:line="240" w:lineRule="auto"/>
-              <w:rPr>
-                <w:rFonts w:eastAsia="Times New Roman" w:cstheme="minorHAnsi"/>
-                <w:sz w:val="24"/>
-                <w:szCs w:val="24"/>
-              </w:rPr>
-            </w:pPr>
-            <w:r>
-              <w:rPr>
-                <w:rFonts w:eastAsia="Times New Roman" w:cstheme="minorHAnsi"/>
-                <w:sz w:val="24"/>
-                <w:szCs w:val="24"/>
-              </w:rPr>
-              <w:t>No</w:t>
-            </w:r>
-          </w:p>
-        </w:tc>
-        <w:tc>
-          <w:tcPr>
-            <w:tcW w:w="0" w:type="auto"/>
-            <w:tcBorders>
-              <w:top w:val="outset" w:sz="6" w:space="0" w:color="auto"/>
-              <w:left w:val="outset" w:sz="6" w:space="0" w:color="auto"/>
-              <w:bottom w:val="outset" w:sz="6" w:space="0" w:color="auto"/>
-              <w:right w:val="outset" w:sz="6" w:space="0" w:color="auto"/>
-            </w:tcBorders>
-            <w:vAlign w:val="center"/>
-            <w:hideMark/>
-          </w:tcPr>
-          <w:p>
-            <w:pPr>
-              <w:spacing w:after="0" w:line="240" w:lineRule="auto"/>
-              <w:rPr>
-                <w:rFonts w:eastAsia="Times New Roman" w:cstheme="minorHAnsi"/>
-                <w:sz w:val="24"/>
-                <w:szCs w:val="24"/>
-              </w:rPr>
-            </w:pPr>
-            <w:r>
-              <w:rPr>
-                <w:rFonts w:eastAsia="Times New Roman" w:cstheme="minorHAnsi"/>
-                <w:sz w:val="24"/>
-                <w:szCs w:val="24"/>
-              </w:rPr>
-              <w:t>numeric</w:t>
-            </w:r>
-          </w:p>
-        </w:tc>
-        <w:tc>
-          <w:tcPr>
-            <w:tcW w:w="0" w:type="auto"/>
-            <w:tcBorders>
-              <w:top w:val="outset" w:sz="6" w:space="0" w:color="auto"/>
-              <w:left w:val="outset" w:sz="6" w:space="0" w:color="auto"/>
-              <w:bottom w:val="outset" w:sz="6" w:space="0" w:color="auto"/>
-              <w:right w:val="outset" w:sz="6" w:space="0" w:color="auto"/>
-            </w:tcBorders>
-            <w:vAlign w:val="center"/>
-            <w:hideMark/>
-          </w:tcPr>
-          <w:p>
-            <w:pPr>
-              <w:spacing w:after="0" w:line="240" w:lineRule="auto"/>
-              <w:rPr>
-                <w:rFonts w:eastAsia="Times New Roman" w:cstheme="minorHAnsi"/>
-                <w:sz w:val="24"/>
-                <w:szCs w:val="24"/>
-              </w:rPr>
-            </w:pPr>
-            <w:r>
-              <w:rPr>
-                <w:rFonts w:eastAsia="Times New Roman" w:cstheme="minorHAnsi"/>
-                <w:sz w:val="24"/>
-                <w:szCs w:val="24"/>
-              </w:rPr>
-              <w:t>Climb/sink error estimate in meters/sec, 95% confidence.</w:t>
+          </w:tcPr>
+          <w:p>
+            <w:pPr>
+              <w:spacing w:after="0" w:line="240" w:lineRule="auto"/>
+              <w:rPr>
+                <w:rFonts w:eastAsia="Times New Roman" w:cstheme="minorHAnsi"/>
+                <w:sz w:val="24"/>
+                <w:szCs w:val="24"/>
+              </w:rPr>
+            </w:pPr>
+            <w:r>
+              <w:rPr>
+                <w:rFonts w:eastAsia="Times New Roman" w:cstheme="minorHAnsi"/>
+                <w:sz w:val="24"/>
+                <w:szCs w:val="24"/>
+              </w:rPr>
+              <w:t>Time dilution of precision</w:t>
+            </w:r>
+            <w:r>
+              <w:rPr>
+                <w:rFonts w:eastAsia="Times New Roman" w:cstheme="minorHAnsi"/>
+                <w:sz w:val="24"/>
+                <w:szCs w:val="24"/>
+              </w:rPr>
+              <w:t xml:space="preserve">.  </w:t>
+            </w:r>
+            <w:r>
+              <w:rPr>
+                <w:rFonts w:eastAsia="Times New Roman" w:cstheme="minorHAnsi"/>
+                <w:sz w:val="24"/>
+                <w:szCs w:val="24"/>
+              </w:rPr>
+              <w:t>Scaling 0.01</w:t>
             </w:r>
           </w:p>
         </w:tc>
@@ -6989,7 +6810,6 @@
                 <w:sz w:val="24"/>
                 <w:szCs w:val="24"/>
               </w:rPr>
-              <w:lastRenderedPageBreak/>
               <w:t>Name</w:t>
             </w:r>
           </w:p>
@@ -7291,7 +7111,7 @@
                 <w:sz w:val="24"/>
                 <w:szCs w:val="24"/>
               </w:rPr>
-              <w:t>Yes</w:t>
+              <w:t>No</w:t>
             </w:r>
           </w:p>
         </w:tc>
@@ -7816,6 +7636,7 @@
                 <w:sz w:val="24"/>
                 <w:szCs w:val="24"/>
               </w:rPr>
+              <w:lastRenderedPageBreak/>
               <w:t>yaw</w:t>
             </w:r>
           </w:p>
@@ -9510,21 +9331,59 @@
         <w:rPr>
           <w:rFonts w:cstheme="minorHAnsi"/>
         </w:rPr>
-        <w:t xml:space="preserve">The following is an example of a </w:t>
+        <w:t>The followi</w:t>
+      </w:r>
+      <w:r>
+        <w:rPr>
+          <w:rFonts w:cstheme="minorHAnsi"/>
+        </w:rPr>
+        <w:t xml:space="preserve">ng is an example of a </w:t>
       </w:r>
       <w:proofErr w:type="spellStart"/>
       <w:r>
         <w:rPr>
           <w:rFonts w:cstheme="minorHAnsi"/>
         </w:rPr>
-        <w:t>config.json</w:t>
+        <w:t>config.js</w:t>
+      </w:r>
+      <w:r>
+        <w:rPr>
+          <w:rFonts w:cstheme="minorHAnsi"/>
+        </w:rPr>
+        <w:t>n</w:t>
       </w:r>
       <w:proofErr w:type="spellEnd"/>
       <w:r>
         <w:rPr>
           <w:rFonts w:cstheme="minorHAnsi"/>
         </w:rPr>
-        <w:t xml:space="preserve"> file that will be read by the Teensy GPS Shield.  </w:t>
+        <w:t xml:space="preserve"> file that will </w:t>
+      </w:r>
+      <w:r>
+        <w:rPr>
+          <w:rFonts w:cstheme="minorHAnsi"/>
+        </w:rPr>
+        <w:t xml:space="preserve">be read by the </w:t>
+      </w:r>
+      <w:proofErr w:type="spellStart"/>
+      <w:r>
+        <w:rPr>
+          <w:rFonts w:cstheme="minorHAnsi"/>
+        </w:rPr>
+        <w:t>TeensyGPS</w:t>
+      </w:r>
+      <w:proofErr w:type="spellEnd"/>
+      <w:r>
+        <w:rPr>
+          <w:rFonts w:cstheme="minorHAnsi"/>
+        </w:rPr>
+        <w:t xml:space="preserve"> data logger</w:t>
+      </w:r>
+      <w:r>
+        <w:rPr>
+          <w:rFonts w:cstheme="minorHAnsi"/>
+        </w:rPr>
+        <w:t xml:space="preserve">.  </w:t>
       </w:r>
       <w:r>
         <w:rPr>
@@ -9573,6 +9432,7 @@
     </w:p>
     <w:p>
       <w:pPr>
+        <w:spacing w:after="0"/>
         <w:rPr>
           <w:rFonts w:cstheme="minorHAnsi"/>
         </w:rPr>
@@ -9581,137 +9441,88 @@
         <w:rPr>
           <w:rFonts w:cstheme="minorHAnsi"/>
         </w:rPr>
-        <w:t>{"class":"CNF"</w:t>
-      </w:r>
-      <w:r>
-        <w:rPr>
-          <w:rFonts w:cstheme="minorHAnsi"/>
-        </w:rPr>
-        <w:t>,"</w:t>
-      </w:r>
+        <w:t>{"class" : "CNF","</w:t>
+      </w:r>
+      <w:proofErr w:type="spellStart"/>
       <w:r>
         <w:rPr>
           <w:rFonts w:cstheme="minorHAnsi"/>
         </w:rPr>
         <w:t>log_en</w:t>
       </w:r>
-      <w:r>
-        <w:rPr>
-          <w:rFonts w:cstheme="minorHAnsi"/>
-        </w:rPr>
-        <w:t>"</w:t>
-      </w:r>
-      <w:r>
-        <w:rPr>
-          <w:rFonts w:cstheme="minorHAnsi"/>
-        </w:rPr>
-        <w:t>:</w:t>
-      </w:r>
-      <w:r>
-        <w:rPr>
-          <w:rFonts w:cstheme="minorHAnsi"/>
-        </w:rPr>
-        <w:t>"</w:t>
-      </w:r>
-      <w:r>
-        <w:rPr>
-          <w:rFonts w:cstheme="minorHAnsi"/>
-        </w:rPr>
-        <w:t>1</w:t>
-      </w:r>
-      <w:r>
-        <w:rPr>
-          <w:rFonts w:cstheme="minorHAnsi"/>
-        </w:rPr>
-        <w:t>"</w:t>
-      </w:r>
-      <w:r>
-        <w:rPr>
-          <w:rFonts w:cstheme="minorHAnsi"/>
-        </w:rPr>
-        <w:t>,</w:t>
-      </w:r>
-      <w:r>
-        <w:rPr>
-          <w:rFonts w:cstheme="minorHAnsi"/>
-        </w:rPr>
-        <w:t>"</w:t>
-      </w:r>
-      <w:r>
-        <w:rPr>
-          <w:rFonts w:cstheme="minorHAnsi"/>
-        </w:rPr>
-        <w:t>can_en</w:t>
-      </w:r>
-      <w:r>
-        <w:rPr>
-          <w:rFonts w:cstheme="minorHAnsi"/>
-        </w:rPr>
-        <w:t>"</w:t>
-      </w:r>
-      <w:r>
-        <w:rPr>
-          <w:rFonts w:cstheme="minorHAnsi"/>
-        </w:rPr>
-        <w:t>:</w:t>
-      </w:r>
-      <w:r>
-        <w:rPr>
-          <w:rFonts w:cstheme="minorHAnsi"/>
-        </w:rPr>
-        <w:t>"</w:t>
-      </w:r>
-      <w:r>
-        <w:rPr>
-          <w:rFonts w:cstheme="minorHAnsi"/>
-        </w:rPr>
-        <w:t>1</w:t>
-      </w:r>
-      <w:r>
-        <w:rPr>
-          <w:rFonts w:cstheme="minorHAnsi"/>
-        </w:rPr>
-        <w:t>"</w:t>
-      </w:r>
-      <w:r>
-        <w:rPr>
-          <w:rFonts w:cstheme="minorHAnsi"/>
-        </w:rPr>
-        <w:t>,</w:t>
-      </w:r>
-      <w:r>
-        <w:rPr>
-          <w:rFonts w:cstheme="minorHAnsi"/>
-        </w:rPr>
-        <w:t>"rate":"50",</w:t>
-      </w:r>
-      <w:r>
-        <w:rPr>
-          <w:rFonts w:cstheme="minorHAnsi"/>
-        </w:rPr>
-        <w:t>"file":"0",</w:t>
-      </w:r>
-      <w:r>
-        <w:rPr>
-          <w:rFonts w:cstheme="minorHAnsi"/>
-        </w:rPr>
-        <w:t>"size":"10","</w:t>
-      </w:r>
-      <w:r>
-        <w:rPr>
-          <w:rFonts w:cstheme="minorHAnsi"/>
-        </w:rPr>
-        <w:t>log_</w:t>
-      </w:r>
-      <w:r>
-        <w:rPr>
-          <w:rFonts w:cstheme="minorHAnsi"/>
-        </w:rPr>
-        <w:t>type":"0","trig":"","trigv":"","intv":"","min":"","max":""}</w:t>
+      <w:proofErr w:type="spellEnd"/>
+      <w:r>
+        <w:rPr>
+          <w:rFonts w:cstheme="minorHAnsi"/>
+        </w:rPr>
+        <w:t>" : "1","can_en" : "0","newlog" : "0","rate" : "50","size" : "10","blat" : "","</w:t>
+      </w:r>
+      <w:proofErr w:type="spellStart"/>
+      <w:r>
+        <w:rPr>
+          <w:rFonts w:cstheme="minorHAnsi"/>
+        </w:rPr>
+        <w:t>blong</w:t>
+      </w:r>
+      <w:proofErr w:type="spellEnd"/>
+      <w:r>
+        <w:rPr>
+          <w:rFonts w:cstheme="minorHAnsi"/>
+        </w:rPr>
+        <w:t>" : "","</w:t>
+      </w:r>
+      <w:proofErr w:type="spellStart"/>
+      <w:r>
+        <w:rPr>
+          <w:rFonts w:cstheme="minorHAnsi"/>
+        </w:rPr>
+        <w:t>btime</w:t>
+      </w:r>
+      <w:proofErr w:type="spellEnd"/>
+      <w:r>
+        <w:rPr>
+          <w:rFonts w:cstheme="minorHAnsi"/>
+        </w:rPr>
+        <w:t>" : "600","btol" : "15","log_type" : "0","trig" : "","</w:t>
+      </w:r>
+      <w:proofErr w:type="spellStart"/>
+      <w:r>
+        <w:rPr>
+          <w:rFonts w:cstheme="minorHAnsi"/>
+        </w:rPr>
+        <w:t>trigv</w:t>
+      </w:r>
+      <w:proofErr w:type="spellEnd"/>
+      <w:r>
+        <w:rPr>
+          <w:rFonts w:cstheme="minorHAnsi"/>
+        </w:rPr>
+        <w:t>" : "","</w:t>
+      </w:r>
+      <w:proofErr w:type="spellStart"/>
+      <w:r>
+        <w:rPr>
+          <w:rFonts w:cstheme="minorHAnsi"/>
+        </w:rPr>
+        <w:t>intv</w:t>
+      </w:r>
+      <w:proofErr w:type="spellEnd"/>
+      <w:r>
+        <w:rPr>
+          <w:rFonts w:cstheme="minorHAnsi"/>
+        </w:rPr>
+        <w:t>" : "","min" : "","max" : ""</w:t>
+      </w:r>
+      <w:r>
+        <w:rPr>
+          <w:rFonts w:cstheme="minorHAnsi"/>
+        </w:rPr>
+        <w:t>}</w:t>
       </w:r>
     </w:p>
     <w:p>
       <w:pPr>
+        <w:spacing w:after="0"/>
         <w:rPr>
           <w:rFonts w:cstheme="minorHAnsi"/>
         </w:rPr>
@@ -9720,12 +9531,268 @@
         <w:rPr>
           <w:rFonts w:cstheme="minorHAnsi"/>
         </w:rPr>
-        <w:lastRenderedPageBreak/>
-        <w:t>{"class":"TPV","device":"true","mode":"true","time":"true","ept":"false","lat":"true","lon":"true","alt":"true","epx":"false","epy":"false","epv":"false","track":"true","speed":"true","climb":"false","epd":"false","eps":"false","epc":"false"}</w:t>
+        <w:t>{"class" : "</w:t>
+      </w:r>
+      <w:proofErr w:type="spellStart"/>
+      <w:r>
+        <w:rPr>
+          <w:rFonts w:cstheme="minorHAnsi"/>
+        </w:rPr>
+        <w:t>TPV","device</w:t>
+      </w:r>
+      <w:proofErr w:type="spellEnd"/>
+      <w:r>
+        <w:rPr>
+          <w:rFonts w:cstheme="minorHAnsi"/>
+        </w:rPr>
+        <w:t>" : "</w:t>
+      </w:r>
+      <w:proofErr w:type="spellStart"/>
+      <w:r>
+        <w:rPr>
+          <w:rFonts w:cstheme="minorHAnsi"/>
+        </w:rPr>
+        <w:t>true","mode</w:t>
+      </w:r>
+      <w:proofErr w:type="spellEnd"/>
+      <w:r>
+        <w:rPr>
+          <w:rFonts w:cstheme="minorHAnsi"/>
+        </w:rPr>
+        <w:t>" : "</w:t>
+      </w:r>
+      <w:proofErr w:type="spellStart"/>
+      <w:r>
+        <w:rPr>
+          <w:rFonts w:cstheme="minorHAnsi"/>
+        </w:rPr>
+        <w:t>true","time</w:t>
+      </w:r>
+      <w:proofErr w:type="spellEnd"/>
+      <w:r>
+        <w:rPr>
+          <w:rFonts w:cstheme="minorHAnsi"/>
+        </w:rPr>
+        <w:t>" : "true","</w:t>
+      </w:r>
+      <w:proofErr w:type="spellStart"/>
+      <w:r>
+        <w:rPr>
+          <w:rFonts w:cstheme="minorHAnsi"/>
+        </w:rPr>
+        <w:t>lat</w:t>
+      </w:r>
+      <w:proofErr w:type="spellEnd"/>
+      <w:r>
+        <w:rPr>
+          <w:rFonts w:cstheme="minorHAnsi"/>
+        </w:rPr>
+        <w:t>" : "true","</w:t>
+      </w:r>
+      <w:proofErr w:type="spellStart"/>
+      <w:r>
+        <w:rPr>
+          <w:rFonts w:cstheme="minorHAnsi"/>
+        </w:rPr>
+        <w:t>lon</w:t>
+      </w:r>
+      <w:proofErr w:type="spellEnd"/>
+      <w:r>
+        <w:rPr>
+          <w:rFonts w:cstheme="minorHAnsi"/>
+        </w:rPr>
+        <w:t>" : "</w:t>
+      </w:r>
+      <w:proofErr w:type="spellStart"/>
+      <w:r>
+        <w:rPr>
+          <w:rFonts w:cstheme="minorHAnsi"/>
+        </w:rPr>
+        <w:t>true","alt</w:t>
+      </w:r>
+      <w:proofErr w:type="spellEnd"/>
+      <w:r>
+        <w:rPr>
+          <w:rFonts w:cstheme="minorHAnsi"/>
+        </w:rPr>
+        <w:t>" : "true","</w:t>
+      </w:r>
+      <w:proofErr w:type="spellStart"/>
+      <w:r>
+        <w:rPr>
+          <w:rFonts w:cstheme="minorHAnsi"/>
+        </w:rPr>
+        <w:t>latf</w:t>
+      </w:r>
+      <w:proofErr w:type="spellEnd"/>
+      <w:r>
+        <w:rPr>
+          <w:rFonts w:cstheme="minorHAnsi"/>
+        </w:rPr>
+        <w:t>" : "true","</w:t>
+      </w:r>
+      <w:proofErr w:type="spellStart"/>
+      <w:r>
+        <w:rPr>
+          <w:rFonts w:cstheme="minorHAnsi"/>
+        </w:rPr>
+        <w:t>lonf</w:t>
+      </w:r>
+      <w:proofErr w:type="spellEnd"/>
+      <w:r>
+        <w:rPr>
+          <w:rFonts w:cstheme="minorHAnsi"/>
+        </w:rPr>
+        <w:t>" : "true","</w:t>
+      </w:r>
+      <w:proofErr w:type="spellStart"/>
+      <w:r>
+        <w:rPr>
+          <w:rFonts w:cstheme="minorHAnsi"/>
+        </w:rPr>
+        <w:t>altf</w:t>
+      </w:r>
+      <w:proofErr w:type="spellEnd"/>
+      <w:r>
+        <w:rPr>
+          <w:rFonts w:cstheme="minorHAnsi"/>
+        </w:rPr>
+        <w:t>" : "</w:t>
+      </w:r>
+      <w:proofErr w:type="spellStart"/>
+      <w:r>
+        <w:rPr>
+          <w:rFonts w:cstheme="minorHAnsi"/>
+        </w:rPr>
+        <w:t>true","track</w:t>
+      </w:r>
+      <w:proofErr w:type="spellEnd"/>
+      <w:r>
+        <w:rPr>
+          <w:rFonts w:cstheme="minorHAnsi"/>
+        </w:rPr>
+        <w:t>" : "</w:t>
+      </w:r>
+      <w:proofErr w:type="spellStart"/>
+      <w:r>
+        <w:rPr>
+          <w:rFonts w:cstheme="minorHAnsi"/>
+        </w:rPr>
+        <w:t>true",</w:t>
+      </w:r>
+      <w:r>
+        <w:rPr>
+          <w:rFonts w:cstheme="minorHAnsi"/>
+        </w:rPr>
+        <w:t>"speed</w:t>
+      </w:r>
+      <w:proofErr w:type="spellEnd"/>
+      <w:r>
+        <w:rPr>
+          <w:rFonts w:cstheme="minorHAnsi"/>
+        </w:rPr>
+        <w:t>" : "true</w:t>
+      </w:r>
+      <w:r>
+        <w:rPr>
+          <w:rFonts w:cstheme="minorHAnsi"/>
+        </w:rPr>
+        <w:t>","</w:t>
+      </w:r>
+      <w:proofErr w:type="spellStart"/>
+      <w:r>
+        <w:rPr>
+          <w:rFonts w:cstheme="minorHAnsi"/>
+        </w:rPr>
+        <w:t>speedf</w:t>
+      </w:r>
+      <w:proofErr w:type="spellEnd"/>
+      <w:r>
+        <w:rPr>
+          <w:rFonts w:cstheme="minorHAnsi"/>
+        </w:rPr>
+        <w:t>" : "true","</w:t>
+      </w:r>
+      <w:proofErr w:type="spellStart"/>
+      <w:r>
+        <w:rPr>
+          <w:rFonts w:cstheme="minorHAnsi"/>
+        </w:rPr>
+        <w:t>gdop</w:t>
+      </w:r>
+      <w:proofErr w:type="spellEnd"/>
+      <w:r>
+        <w:rPr>
+          <w:rFonts w:cstheme="minorHAnsi"/>
+        </w:rPr>
+        <w:t>" : "true","</w:t>
+      </w:r>
+      <w:proofErr w:type="spellStart"/>
+      <w:r>
+        <w:rPr>
+          <w:rFonts w:cstheme="minorHAnsi"/>
+        </w:rPr>
+        <w:t>pdop</w:t>
+      </w:r>
+      <w:proofErr w:type="spellEnd"/>
+      <w:r>
+        <w:rPr>
+          <w:rFonts w:cstheme="minorHAnsi"/>
+        </w:rPr>
+        <w:t>" : "true","</w:t>
+      </w:r>
+      <w:proofErr w:type="spellStart"/>
+      <w:r>
+        <w:rPr>
+          <w:rFonts w:cstheme="minorHAnsi"/>
+        </w:rPr>
+        <w:t>hdop</w:t>
+      </w:r>
+      <w:proofErr w:type="spellEnd"/>
+      <w:r>
+        <w:rPr>
+          <w:rFonts w:cstheme="minorHAnsi"/>
+        </w:rPr>
+        <w:t>" : "true","</w:t>
+      </w:r>
+      <w:proofErr w:type="spellStart"/>
+      <w:r>
+        <w:rPr>
+          <w:rFonts w:cstheme="minorHAnsi"/>
+        </w:rPr>
+        <w:t>vdop</w:t>
+      </w:r>
+      <w:proofErr w:type="spellEnd"/>
+      <w:r>
+        <w:rPr>
+          <w:rFonts w:cstheme="minorHAnsi"/>
+        </w:rPr>
+        <w:t>" : "true","</w:t>
+      </w:r>
+      <w:proofErr w:type="spellStart"/>
+      <w:r>
+        <w:rPr>
+          <w:rFonts w:cstheme="minorHAnsi"/>
+        </w:rPr>
+        <w:t>tdop</w:t>
+      </w:r>
+      <w:proofErr w:type="spellEnd"/>
+      <w:r>
+        <w:rPr>
+          <w:rFonts w:cstheme="minorHAnsi"/>
+        </w:rPr>
+        <w:t>" : "true"</w:t>
+      </w:r>
+      <w:r>
+        <w:rPr>
+          <w:rFonts w:cstheme="minorHAnsi"/>
+        </w:rPr>
+        <w:t>}</w:t>
       </w:r>
     </w:p>
     <w:p>
       <w:pPr>
+        <w:spacing w:after="0"/>
         <w:rPr>
           <w:rFonts w:cstheme="minorHAnsi"/>
         </w:rPr>
@@ -9734,7 +9801,251 @@
         <w:rPr>
           <w:rFonts w:cstheme="minorHAnsi"/>
         </w:rPr>
-        <w:t>{"class":"ATT","device":"true","time":"true","heading":"true","pitch":"true","yaw":"true","roll":"true","dip":"false","mag_len":"false","mag_x":"false","mag_y":"false","mag_z":"false","acc_len":"false","acc_x":"true","acc_y":"true","acc_z":"true","gyro_x":"false","gyro_y":"false"}</w:t>
+        <w:t>{"class" : "</w:t>
+      </w:r>
+      <w:proofErr w:type="spellStart"/>
+      <w:r>
+        <w:rPr>
+          <w:rFonts w:cstheme="minorHAnsi"/>
+        </w:rPr>
+        <w:t>ATT","device</w:t>
+      </w:r>
+      <w:proofErr w:type="spellEnd"/>
+      <w:r>
+        <w:rPr>
+          <w:rFonts w:cstheme="minorHAnsi"/>
+        </w:rPr>
+        <w:t>" : "</w:t>
+      </w:r>
+      <w:proofErr w:type="spellStart"/>
+      <w:r>
+        <w:rPr>
+          <w:rFonts w:cstheme="minorHAnsi"/>
+        </w:rPr>
+        <w:t>true","time</w:t>
+      </w:r>
+      <w:proofErr w:type="spellEnd"/>
+      <w:r>
+        <w:rPr>
+          <w:rFonts w:cstheme="minorHAnsi"/>
+        </w:rPr>
+        <w:t>" : "</w:t>
+      </w:r>
+      <w:proofErr w:type="spellStart"/>
+      <w:r>
+        <w:rPr>
+          <w:rFonts w:cstheme="minorHAnsi"/>
+        </w:rPr>
+        <w:t>true","heading</w:t>
+      </w:r>
+      <w:proofErr w:type="spellEnd"/>
+      <w:r>
+        <w:rPr>
+          <w:rFonts w:cstheme="minorHAnsi"/>
+        </w:rPr>
+        <w:t>" : "</w:t>
+      </w:r>
+      <w:proofErr w:type="spellStart"/>
+      <w:r>
+        <w:rPr>
+          <w:rFonts w:cstheme="minorHAnsi"/>
+        </w:rPr>
+        <w:t>false","pitch</w:t>
+      </w:r>
+      <w:proofErr w:type="spellEnd"/>
+      <w:r>
+        <w:rPr>
+          <w:rFonts w:cstheme="minorHAnsi"/>
+        </w:rPr>
+        <w:t>" : "</w:t>
+      </w:r>
+      <w:proofErr w:type="spellStart"/>
+      <w:r>
+        <w:rPr>
+          <w:rFonts w:cstheme="minorHAnsi"/>
+        </w:rPr>
+        <w:t>false","yaw</w:t>
+      </w:r>
+      <w:proofErr w:type="spellEnd"/>
+      <w:r>
+        <w:rPr>
+          <w:rFonts w:cstheme="minorHAnsi"/>
+        </w:rPr>
+        <w:t>" : "</w:t>
+      </w:r>
+      <w:proofErr w:type="spellStart"/>
+      <w:r>
+        <w:rPr>
+          <w:rFonts w:cstheme="minorHAnsi"/>
+        </w:rPr>
+        <w:t>false","roll</w:t>
+      </w:r>
+      <w:proofErr w:type="spellEnd"/>
+      <w:r>
+        <w:rPr>
+          <w:rFonts w:cstheme="minorHAnsi"/>
+        </w:rPr>
+        <w:t>" : "</w:t>
+      </w:r>
+      <w:proofErr w:type="spellStart"/>
+      <w:r>
+        <w:rPr>
+          <w:rFonts w:cstheme="minorHAnsi"/>
+        </w:rPr>
+        <w:t>false","dip</w:t>
+      </w:r>
+      <w:proofErr w:type="spellEnd"/>
+      <w:r>
+        <w:rPr>
+          <w:rFonts w:cstheme="minorHAnsi"/>
+        </w:rPr>
+        <w:t>" : "false","</w:t>
+      </w:r>
+      <w:proofErr w:type="spellStart"/>
+      <w:r>
+        <w:rPr>
+          <w:rFonts w:cstheme="minorHAnsi"/>
+        </w:rPr>
+        <w:t>mag_len</w:t>
+      </w:r>
+      <w:proofErr w:type="spellEnd"/>
+      <w:r>
+        <w:rPr>
+          <w:rFonts w:cstheme="minorHAnsi"/>
+        </w:rPr>
+        <w:t>" : "false","</w:t>
+      </w:r>
+      <w:proofErr w:type="spellStart"/>
+      <w:r>
+        <w:rPr>
+          <w:rFonts w:cstheme="minorHAnsi"/>
+        </w:rPr>
+        <w:t>mag_x</w:t>
+      </w:r>
+      <w:proofErr w:type="spellEnd"/>
+      <w:r>
+        <w:rPr>
+          <w:rFonts w:cstheme="minorHAnsi"/>
+        </w:rPr>
+        <w:t>" : "false","</w:t>
+      </w:r>
+      <w:proofErr w:type="spellStart"/>
+      <w:r>
+        <w:rPr>
+          <w:rFonts w:cstheme="minorHAnsi"/>
+        </w:rPr>
+        <w:t>mag_y</w:t>
+      </w:r>
+      <w:proofErr w:type="spellEnd"/>
+      <w:r>
+        <w:rPr>
+          <w:rFonts w:cstheme="minorHAnsi"/>
+        </w:rPr>
+        <w:t>" : "false","</w:t>
+      </w:r>
+      <w:proofErr w:type="spellStart"/>
+      <w:r>
+        <w:rPr>
+          <w:rFonts w:cstheme="minorHAnsi"/>
+        </w:rPr>
+        <w:t>mag_z</w:t>
+      </w:r>
+      <w:proofErr w:type="spellEnd"/>
+      <w:r>
+        <w:rPr>
+          <w:rFonts w:cstheme="minorHAnsi"/>
+        </w:rPr>
+        <w:t>" : "false","</w:t>
+      </w:r>
+      <w:proofErr w:type="spellStart"/>
+      <w:r>
+        <w:rPr>
+          <w:rFonts w:cstheme="minorHAnsi"/>
+        </w:rPr>
+        <w:t>acc_len</w:t>
+      </w:r>
+      <w:proofErr w:type="spellEnd"/>
+      <w:r>
+        <w:rPr>
+          <w:rFonts w:cstheme="minorHAnsi"/>
+        </w:rPr>
+        <w:t>" : "false","</w:t>
+      </w:r>
+      <w:proofErr w:type="spellStart"/>
+      <w:r>
+        <w:rPr>
+          <w:rFonts w:cstheme="minorHAnsi"/>
+        </w:rPr>
+        <w:t>acc_x</w:t>
+      </w:r>
+      <w:proofErr w:type="spellEnd"/>
+      <w:r>
+        <w:rPr>
+          <w:rFonts w:cstheme="minorHAnsi"/>
+        </w:rPr>
+        <w:t>" : "false","</w:t>
+      </w:r>
+      <w:proofErr w:type="spellStart"/>
+      <w:r>
+        <w:rPr>
+          <w:rFonts w:cstheme="minorHAnsi"/>
+        </w:rPr>
+        <w:t>acc_y</w:t>
+      </w:r>
+      <w:proofErr w:type="spellEnd"/>
+      <w:r>
+        <w:rPr>
+          <w:rFonts w:cstheme="minorHAnsi"/>
+        </w:rPr>
+        <w:t>" : "false","</w:t>
+      </w:r>
+      <w:proofErr w:type="spellStart"/>
+      <w:r>
+        <w:rPr>
+          <w:rFonts w:cstheme="minorHAnsi"/>
+        </w:rPr>
+        <w:t>acc_z</w:t>
+      </w:r>
+      <w:proofErr w:type="spellEnd"/>
+      <w:r>
+        <w:rPr>
+          <w:rFonts w:cstheme="minorHAnsi"/>
+        </w:rPr>
+        <w:t>" : "false","</w:t>
+      </w:r>
+      <w:proofErr w:type="spellStart"/>
+      <w:r>
+        <w:rPr>
+          <w:rFonts w:cstheme="minorHAnsi"/>
+        </w:rPr>
+        <w:t>gyro_x</w:t>
+      </w:r>
+      <w:proofErr w:type="spellEnd"/>
+      <w:r>
+        <w:rPr>
+          <w:rFonts w:cstheme="minorHAnsi"/>
+        </w:rPr>
+        <w:t>" : "false","</w:t>
+      </w:r>
+      <w:proofErr w:type="spellStart"/>
+      <w:r>
+        <w:rPr>
+          <w:rFonts w:cstheme="minorHAnsi"/>
+        </w:rPr>
+        <w:t>gyro_y</w:t>
+      </w:r>
+      <w:proofErr w:type="spellEnd"/>
+      <w:r>
+        <w:rPr>
+          <w:rFonts w:cstheme="minorHAnsi"/>
+        </w:rPr>
+        <w:t>" : "false"</w:t>
+      </w:r>
+      <w:r>
+        <w:rPr>
+          <w:rFonts w:cstheme="minorHAnsi"/>
+        </w:rPr>
+        <w:t>}</w:t>
       </w:r>
     </w:p>
     <w:p>
@@ -9747,6 +10058,7 @@
         <w:rPr>
           <w:rFonts w:cstheme="minorHAnsi"/>
         </w:rPr>
+        <w:lastRenderedPageBreak/>
         <w:t xml:space="preserve">Once the </w:t>
       </w:r>
       <w:proofErr w:type="spellStart"/>
@@ -9754,7 +10066,13 @@
         <w:rPr>
           <w:rFonts w:cstheme="minorHAnsi"/>
         </w:rPr>
-        <w:t>config.json</w:t>
+        <w:t>config.js</w:t>
+      </w:r>
+      <w:r>
+        <w:rPr>
+          <w:rFonts w:cstheme="minorHAnsi"/>
+        </w:rPr>
+        <w:t>n</w:t>
       </w:r>
       <w:proofErr w:type="spellEnd"/>
       <w:r>
@@ -9829,28 +10147,26 @@
         <w:rPr>
           <w:rFonts w:cstheme="minorHAnsi"/>
         </w:rPr>
-        <w:t xml:space="preserve">, TPV parameters being logged, ATT class and the ATT parameters being logged.  If there are parameters flagged “false” in the </w:t>
+        <w:t>, TPV parameters being logged, ATT class and the ATT parameters being logged.  If there are parameters f</w:t>
+      </w:r>
+      <w:r>
+        <w:rPr>
+          <w:rFonts w:cstheme="minorHAnsi"/>
+        </w:rPr>
+        <w:t xml:space="preserve">lagged “false” in the </w:t>
       </w:r>
       <w:proofErr w:type="spellStart"/>
       <w:r>
         <w:rPr>
           <w:rFonts w:cstheme="minorHAnsi"/>
         </w:rPr>
-        <w:t>config</w:t>
-      </w:r>
-      <w:proofErr w:type="spellEnd"/>
-      <w:r>
-        <w:rPr>
-          <w:rFonts w:cstheme="minorHAnsi"/>
-        </w:rPr>
-        <w:t xml:space="preserve"> </w:t>
-      </w:r>
-      <w:proofErr w:type="spellStart"/>
-      <w:r>
-        <w:rPr>
-          <w:rFonts w:cstheme="minorHAnsi"/>
-        </w:rPr>
-        <w:t>json</w:t>
+        <w:t>config.js</w:t>
+      </w:r>
+      <w:r>
+        <w:rPr>
+          <w:rFonts w:cstheme="minorHAnsi"/>
+        </w:rPr>
+        <w:t>n</w:t>
       </w:r>
       <w:proofErr w:type="spellEnd"/>
       <w:r>
@@ -10014,49 +10330,115 @@
         <w:rPr>
           <w:rFonts w:cstheme="minorHAnsi"/>
         </w:rPr>
-        <w:t>config.json</w:t>
+        <w:t>config.js</w:t>
+      </w:r>
+      <w:r>
+        <w:rPr>
+          <w:rFonts w:cstheme="minorHAnsi"/>
+        </w:rPr>
+        <w:t>n</w:t>
       </w:r>
       <w:proofErr w:type="spellEnd"/>
       <w:r>
         <w:rPr>
           <w:rFonts w:cstheme="minorHAnsi"/>
         </w:rPr>
-        <w:t xml:space="preserve"> file found:  If the data logger cannot find the </w:t>
+        <w:t xml:space="preserve"> file found:  If the data logger cannot </w:t>
+      </w:r>
+      <w:r>
+        <w:rPr>
+          <w:rFonts w:cstheme="minorHAnsi"/>
+        </w:rPr>
+        <w:t xml:space="preserve">find the </w:t>
       </w:r>
       <w:proofErr w:type="spellStart"/>
       <w:r>
         <w:rPr>
           <w:rFonts w:cstheme="minorHAnsi"/>
         </w:rPr>
-        <w:t>config.json</w:t>
+        <w:t>config.js</w:t>
+      </w:r>
+      <w:r>
+        <w:rPr>
+          <w:rFonts w:cstheme="minorHAnsi"/>
+        </w:rPr>
+        <w:t>n</w:t>
       </w:r>
       <w:proofErr w:type="spellEnd"/>
       <w:r>
         <w:rPr>
           <w:rFonts w:cstheme="minorHAnsi"/>
         </w:rPr>
-        <w:t xml:space="preserve"> file then it will create a </w:t>
+        <w:t xml:space="preserve"> file </w:t>
+      </w:r>
+      <w:r>
+        <w:rPr>
+          <w:rFonts w:cstheme="minorHAnsi"/>
+        </w:rPr>
+        <w:t xml:space="preserve">then it will create a </w:t>
       </w:r>
       <w:proofErr w:type="spellStart"/>
       <w:r>
         <w:rPr>
           <w:rFonts w:cstheme="minorHAnsi"/>
         </w:rPr>
-        <w:t>config.json</w:t>
+        <w:t>config.js</w:t>
+      </w:r>
+      <w:r>
+        <w:rPr>
+          <w:rFonts w:cstheme="minorHAnsi"/>
+        </w:rPr>
+        <w:t>n</w:t>
       </w:r>
       <w:proofErr w:type="spellEnd"/>
       <w:r>
         <w:rPr>
           <w:rFonts w:cstheme="minorHAnsi"/>
         </w:rPr>
-        <w:t xml:space="preserve"> file based on the existing EEPROM configuration settings.  This means that if you have been using the data logger and you insert a newly formatted </w:t>
+        <w:t xml:space="preserve"> fi</w:t>
+      </w:r>
+      <w:r>
+        <w:rPr>
+          <w:rFonts w:cstheme="minorHAnsi"/>
+        </w:rPr>
+        <w:t xml:space="preserve">le based on the existing </w:t>
+      </w:r>
+      <w:r>
+        <w:rPr>
+          <w:rFonts w:cstheme="minorHAnsi"/>
+        </w:rPr>
+        <w:t>configuration settings</w:t>
+      </w:r>
+      <w:r>
+        <w:rPr>
+          <w:rFonts w:cstheme="minorHAnsi"/>
+        </w:rPr>
+        <w:t xml:space="preserve"> found in non-volatile memory</w:t>
+      </w:r>
+      <w:r>
+        <w:rPr>
+          <w:rFonts w:cstheme="minorHAnsi"/>
+        </w:rPr>
+        <w:t>.  This means that if you have been using the data logger an</w:t>
+      </w:r>
+      <w:r>
+        <w:rPr>
+          <w:rFonts w:cstheme="minorHAnsi"/>
+        </w:rPr>
+        <w:t xml:space="preserve">d you insert a newly formatted </w:t>
       </w:r>
       <w:proofErr w:type="spellStart"/>
       <w:r>
         <w:rPr>
           <w:rFonts w:cstheme="minorHAnsi"/>
         </w:rPr>
-        <w:t>microSD</w:t>
+        <w:t>M</w:t>
+      </w:r>
+      <w:r>
+        <w:rPr>
+          <w:rFonts w:cstheme="minorHAnsi"/>
+        </w:rPr>
+        <w:t>icroSD</w:t>
       </w:r>
       <w:proofErr w:type="spellEnd"/>
       <w:r>
@@ -10089,21 +10471,33 @@
         <w:rPr>
           <w:rFonts w:cstheme="minorHAnsi"/>
         </w:rPr>
-        <w:t xml:space="preserve"> file found: During power up, the data logger will look for a </w:t>
+        <w:t xml:space="preserve"> file found: During power up, the data l</w:t>
+      </w:r>
+      <w:r>
+        <w:rPr>
+          <w:rFonts w:cstheme="minorHAnsi"/>
+        </w:rPr>
+        <w:t xml:space="preserve">ogger will look for a </w:t>
       </w:r>
       <w:proofErr w:type="spellStart"/>
       <w:r>
         <w:rPr>
           <w:rFonts w:cstheme="minorHAnsi"/>
         </w:rPr>
-        <w:t>config.json</w:t>
+        <w:t>config.jsn</w:t>
       </w:r>
       <w:proofErr w:type="spellEnd"/>
       <w:r>
         <w:rPr>
           <w:rFonts w:cstheme="minorHAnsi"/>
         </w:rPr>
-        <w:t xml:space="preserve"> file (capitalization is not important). If the file is found, the data logger will use those settings and overwrite any previously stored system settings in non-volatile EEPROM.</w:t>
+        <w:t xml:space="preserve"> file</w:t>
+      </w:r>
+      <w:r>
+        <w:rPr>
+          <w:rFonts w:cstheme="minorHAnsi"/>
+        </w:rPr>
+        <w:t>. If the file is found, the data logger will use those settings and overwrite any previously stored system settings in non-volatile EEPROM.</w:t>
       </w:r>
     </w:p>
     <w:p>
@@ -10116,7 +10510,6 @@
         <w:rPr>
           <w:rFonts w:cstheme="minorHAnsi"/>
         </w:rPr>
-        <w:lastRenderedPageBreak/>
         <w:t>The data logger will create a new file each time it runs; the highest-numbered file is the most recent log. The file naming</w:t>
       </w:r>
       <w:r>
@@ -10147,7 +10540,47 @@
         <w:rPr>
           <w:rFonts w:cstheme="minorHAnsi"/>
         </w:rPr>
-        <w:t xml:space="preserve">  If the SD card is full, then data will no longer be written to the SD card.</w:t>
+        <w:t xml:space="preserve">  If the </w:t>
+      </w:r>
+      <w:proofErr w:type="spellStart"/>
+      <w:r>
+        <w:rPr>
+          <w:rFonts w:cstheme="minorHAnsi"/>
+        </w:rPr>
+        <w:t>Micro</w:t>
+      </w:r>
+      <w:r>
+        <w:rPr>
+          <w:rFonts w:cstheme="minorHAnsi"/>
+        </w:rPr>
+        <w:t>SD</w:t>
+      </w:r>
+      <w:proofErr w:type="spellEnd"/>
+      <w:r>
+        <w:rPr>
+          <w:rFonts w:cstheme="minorHAnsi"/>
+        </w:rPr>
+        <w:t xml:space="preserve"> card is full, then data will no longer be written to the </w:t>
+      </w:r>
+      <w:proofErr w:type="spellStart"/>
+      <w:r>
+        <w:rPr>
+          <w:rFonts w:cstheme="minorHAnsi"/>
+        </w:rPr>
+        <w:t>Micro</w:t>
+      </w:r>
+      <w:r>
+        <w:rPr>
+          <w:rFonts w:cstheme="minorHAnsi"/>
+        </w:rPr>
+        <w:t>SD</w:t>
+      </w:r>
+      <w:proofErr w:type="spellEnd"/>
+      <w:r>
+        <w:rPr>
+          <w:rFonts w:cstheme="minorHAnsi"/>
+        </w:rPr>
+        <w:t xml:space="preserve"> card.</w:t>
       </w:r>
     </w:p>
     <w:p>
@@ -10184,7 +10617,7 @@
           <v:shape id="_x0000_i1025" type="#_x0000_t75" style="width:462.85pt;height:229.2pt" o:ole="">
             <v:imagedata r:id="rId12" o:title=""/>
           </v:shape>
-          <o:OLEObject Type="Embed" ProgID="Visio.Drawing.11" ShapeID="_x0000_i1025" DrawAspect="Content" ObjectID="_1516482239" r:id="rId13"/>
+          <o:OLEObject Type="Embed" ProgID="Visio.Drawing.11" ShapeID="_x0000_i1025" DrawAspect="Content" ObjectID="_1519858335" r:id="rId13"/>
         </w:object>
       </w:r>
     </w:p>
@@ -10349,117 +10782,141 @@
         <w:rPr>
           <w:rFonts w:cstheme="minorHAnsi"/>
         </w:rPr>
+        <w:t xml:space="preserve">The </w:t>
+      </w:r>
+      <w:r>
+        <w:rPr>
+          <w:rFonts w:cstheme="minorHAnsi"/>
+        </w:rPr>
+        <w:t xml:space="preserve">SkyTraq Venus838FLPX GPS receiver is connected to the </w:t>
+      </w:r>
+      <w:proofErr w:type="gramStart"/>
+      <w:r>
+        <w:rPr>
+          <w:rFonts w:cstheme="minorHAnsi"/>
+        </w:rPr>
+        <w:t>Teensy</w:t>
+      </w:r>
+      <w:proofErr w:type="gramEnd"/>
+      <w:r>
+        <w:rPr>
+          <w:rFonts w:cstheme="minorHAnsi"/>
+        </w:rPr>
+        <w:t xml:space="preserve"> microcontroller via pins 9 &amp;10 as shown in Figure 1.  The </w:t>
+      </w:r>
+      <w:r>
+        <w:rPr>
+          <w:rFonts w:cstheme="minorHAnsi"/>
+        </w:rPr>
+        <w:t>GPS receiver communicates with the Teensy via serial channel at 115,200 baud with 8 data bits, no parity and 1 stop bit.  There will only be 1 command that needs to be sent from the Teensy to the Venus838 chip which will be the position update rate which varies from 1 Hz to</w:t>
+      </w:r>
+      <w:r>
+        <w:rPr>
+          <w:rFonts w:cstheme="minorHAnsi"/>
+        </w:rPr>
+        <w:t xml:space="preserve"> 50 Hz and is defined in Table 5.  After reading the desired position</w:t>
+      </w:r>
+      <w:r>
+        <w:rPr>
+          <w:rFonts w:cstheme="minorHAnsi"/>
+        </w:rPr>
+        <w:t xml:space="preserve"> update rate from the </w:t>
+      </w:r>
+      <w:proofErr w:type="spellStart"/>
+      <w:r>
+        <w:rPr>
+          <w:rFonts w:cstheme="minorHAnsi"/>
+        </w:rPr>
+        <w:t>config.js</w:t>
+      </w:r>
+      <w:r>
+        <w:rPr>
+          <w:rFonts w:cstheme="minorHAnsi"/>
+        </w:rPr>
+        <w:t>n</w:t>
+      </w:r>
+      <w:proofErr w:type="spellEnd"/>
+      <w:r>
+        <w:rPr>
+          <w:rFonts w:cstheme="minorHAnsi"/>
+        </w:rPr>
+        <w:t xml:space="preserve"> file, t</w:t>
+      </w:r>
+      <w:r>
+        <w:rPr>
+          <w:rFonts w:cstheme="minorHAnsi"/>
+        </w:rPr>
+        <w:t xml:space="preserve">he </w:t>
+      </w:r>
+      <w:r>
+        <w:rPr>
+          <w:rFonts w:cstheme="minorHAnsi"/>
+        </w:rPr>
+        <w:t xml:space="preserve">update rate value will be written to the Venus838 flash </w:t>
+      </w:r>
+      <w:r>
+        <w:rPr>
+          <w:rFonts w:cstheme="minorHAnsi"/>
+        </w:rPr>
         <w:lastRenderedPageBreak/>
-        <w:t xml:space="preserve">The </w:t>
-      </w:r>
-      <w:r>
-        <w:rPr>
-          <w:rFonts w:cstheme="minorHAnsi"/>
-        </w:rPr>
-        <w:t xml:space="preserve">SkyTraq Venus838FLPX GPS receiver is connected to the </w:t>
-      </w:r>
-      <w:proofErr w:type="gramStart"/>
-      <w:r>
-        <w:rPr>
-          <w:rFonts w:cstheme="minorHAnsi"/>
-        </w:rPr>
-        <w:t>Teensy</w:t>
-      </w:r>
-      <w:proofErr w:type="gramEnd"/>
-      <w:r>
-        <w:rPr>
-          <w:rFonts w:cstheme="minorHAnsi"/>
-        </w:rPr>
-        <w:t xml:space="preserve"> microcontroller via pins 9 &amp;10 as shown in Figure 1.  The </w:t>
-      </w:r>
-      <w:r>
-        <w:rPr>
-          <w:rFonts w:cstheme="minorHAnsi"/>
-        </w:rPr>
-        <w:t>GPS receiver communicates with the Teensy via serial channel at 115,200 baud with 8 data bits, no parity and 1 stop bit.  There will only be 1 command that needs to be sent from the Teensy to the Venus838 chip which will be the position update rate which varies from 1 Hz to</w:t>
-      </w:r>
-      <w:r>
-        <w:rPr>
-          <w:rFonts w:cstheme="minorHAnsi"/>
-        </w:rPr>
-        <w:t xml:space="preserve"> 50 Hz and is defined in Table 5.  After reading the desired position update rate from the </w:t>
+        <w:t>configuration.</w:t>
+      </w:r>
+      <w:r>
+        <w:rPr>
+          <w:rFonts w:cstheme="minorHAnsi"/>
+        </w:rPr>
+        <w:t xml:space="preserve">  </w:t>
+      </w:r>
+      <w:r>
+        <w:rPr>
+          <w:rFonts w:cstheme="minorHAnsi"/>
+        </w:rPr>
+        <w:t>Once the position update rate is sent to the GPS receiver, the Teensy will need to start processing the data from the GPS receiver.</w:t>
+      </w:r>
+      <w:r>
+        <w:rPr>
+          <w:rFonts w:cstheme="minorHAnsi"/>
+        </w:rPr>
+        <w:t xml:space="preserve">  </w:t>
+      </w:r>
+      <w:r>
+        <w:rPr>
+          <w:rFonts w:cstheme="minorHAnsi"/>
+        </w:rPr>
+        <w:t xml:space="preserve">If there is no </w:t>
       </w:r>
       <w:proofErr w:type="spellStart"/>
       <w:r>
         <w:rPr>
           <w:rFonts w:cstheme="minorHAnsi"/>
         </w:rPr>
-        <w:t>config.json</w:t>
+        <w:t>MicroSD</w:t>
       </w:r>
       <w:proofErr w:type="spellEnd"/>
       <w:r>
         <w:rPr>
           <w:rFonts w:cstheme="minorHAnsi"/>
         </w:rPr>
-        <w:t xml:space="preserve"> file, t</w:t>
-      </w:r>
-      <w:r>
-        <w:rPr>
-          <w:rFonts w:cstheme="minorHAnsi"/>
-        </w:rPr>
-        <w:t xml:space="preserve">he </w:t>
-      </w:r>
-      <w:r>
-        <w:rPr>
-          <w:rFonts w:cstheme="minorHAnsi"/>
-        </w:rPr>
-        <w:t>update rate value will be written to the Venus838 flash configuration.</w:t>
-      </w:r>
-      <w:r>
-        <w:rPr>
-          <w:rFonts w:cstheme="minorHAnsi"/>
-        </w:rPr>
-        <w:t xml:space="preserve">  </w:t>
-      </w:r>
-      <w:r>
-        <w:rPr>
-          <w:rFonts w:cstheme="minorHAnsi"/>
-        </w:rPr>
-        <w:t>Once the position update rate is sent to the GPS receiver, the Teensy will need to start processing the data from the GPS receiver.</w:t>
-      </w:r>
-      <w:r>
-        <w:rPr>
-          <w:rFonts w:cstheme="minorHAnsi"/>
-        </w:rPr>
-        <w:t xml:space="preserve">  </w:t>
-      </w:r>
-      <w:r>
-        <w:rPr>
-          <w:rFonts w:cstheme="minorHAnsi"/>
-        </w:rPr>
-        <w:t xml:space="preserve">If there is no </w:t>
+        <w:t xml:space="preserve"> card or there is </w:t>
+      </w:r>
+      <w:r>
+        <w:rPr>
+          <w:rFonts w:cstheme="minorHAnsi"/>
+        </w:rPr>
+        <w:t xml:space="preserve">an error reading the </w:t>
       </w:r>
       <w:proofErr w:type="spellStart"/>
       <w:r>
         <w:rPr>
           <w:rFonts w:cstheme="minorHAnsi"/>
         </w:rPr>
-        <w:t>MicroSD</w:t>
-      </w:r>
-      <w:proofErr w:type="spellEnd"/>
-      <w:r>
-        <w:rPr>
-          <w:rFonts w:cstheme="minorHAnsi"/>
-        </w:rPr>
-        <w:t xml:space="preserve"> card or there is </w:t>
-      </w:r>
-      <w:r>
-        <w:rPr>
-          <w:rFonts w:cstheme="minorHAnsi"/>
-        </w:rPr>
-        <w:t xml:space="preserve">an error reading the </w:t>
-      </w:r>
-      <w:proofErr w:type="spellStart"/>
-      <w:r>
-        <w:rPr>
-          <w:rFonts w:cstheme="minorHAnsi"/>
-        </w:rPr>
-        <w:t>config.json</w:t>
+        <w:t>config.js</w:t>
+      </w:r>
+      <w:r>
+        <w:rPr>
+          <w:rFonts w:cstheme="minorHAnsi"/>
+        </w:rPr>
+        <w:t>n</w:t>
       </w:r>
       <w:proofErr w:type="spellEnd"/>
       <w:r>
@@ -10638,7 +11095,13 @@
         <w:rPr>
           <w:rFonts w:cstheme="minorHAnsi"/>
         </w:rPr>
-        <w:t>config.json</w:t>
+        <w:t>config.js</w:t>
+      </w:r>
+      <w:r>
+        <w:rPr>
+          <w:rFonts w:cstheme="minorHAnsi"/>
+        </w:rPr>
+        <w:t>n</w:t>
       </w:r>
       <w:proofErr w:type="spellEnd"/>
       <w:r>
@@ -10724,7 +11187,13 @@
         <w:rPr>
           <w:rFonts w:cstheme="minorHAnsi"/>
         </w:rPr>
-        <w:t>config.json</w:t>
+        <w:t>config.js</w:t>
+      </w:r>
+      <w:r>
+        <w:rPr>
+          <w:rFonts w:cstheme="minorHAnsi"/>
+        </w:rPr>
+        <w:t>n</w:t>
       </w:r>
       <w:proofErr w:type="spellEnd"/>
       <w:r>
@@ -10884,7 +11353,13 @@
         <w:rPr>
           <w:rFonts w:cstheme="minorHAnsi"/>
         </w:rPr>
-        <w:t>config.json</w:t>
+        <w:t>config.js</w:t>
+      </w:r>
+      <w:r>
+        <w:rPr>
+          <w:rFonts w:cstheme="minorHAnsi"/>
+        </w:rPr>
+        <w:t>n</w:t>
       </w:r>
       <w:proofErr w:type="spellEnd"/>
       <w:r>
@@ -12277,7 +12752,7 @@
 </file>
 
 <file path=customXml/itemProps1.xml><?xml version="1.0" encoding="utf-8"?>
-<ds:datastoreItem xmlns:ds="http://schemas.openxmlformats.org/officeDocument/2006/customXml" ds:itemID="{800CD417-4448-4F27-A987-D130E8320021}">
+<ds:datastoreItem xmlns:ds="http://schemas.openxmlformats.org/officeDocument/2006/customXml" ds:itemID="{DBC6586D-09F9-479F-A453-ED0DC7B25B92}">
   <ds:schemaRefs>
     <ds:schemaRef ds:uri="http://schemas.openxmlformats.org/officeDocument/2006/bibliography"/>
   </ds:schemaRefs>

</xml_diff>

<commit_message>
Added gyro_Z and temp
</commit_message>
<xml_diff>
--- a/SoftwareDescription.docx
+++ b/SoftwareDescription.docx
@@ -41,6 +41,8 @@
         </w:rPr>
         <w:t>Software Description</w:t>
       </w:r>
+      <w:bookmarkStart w:id="0" w:name="_GoBack"/>
+      <w:bookmarkEnd w:id="0"/>
     </w:p>
     <w:p>
       <w:pPr>
@@ -284,15 +286,7 @@
         <w:rPr>
           <w:rFonts w:cstheme="minorHAnsi"/>
         </w:rPr>
-        <w:t xml:space="preserve">automotive racing, motor-cross and various other hobby </w:t>
-      </w:r>
-      <w:bookmarkStart w:id="0" w:name="_GoBack"/>
-      <w:bookmarkEnd w:id="0"/>
-      <w:r>
-        <w:rPr>
-          <w:rFonts w:cstheme="minorHAnsi"/>
-        </w:rPr>
-        <w:t xml:space="preserve">and professional fields.  In addition, having sufficient flexibility built into the data logging application would provide </w:t>
+        <w:t xml:space="preserve">automotive racing, motor-cross and various other hobby and professional fields.  In addition, having sufficient flexibility built into the data logging application would provide </w:t>
       </w:r>
       <w:r>
         <w:rPr>
@@ -6771,8 +6765,8 @@
       <w:tblGrid>
         <w:gridCol w:w="932"/>
         <w:gridCol w:w="957"/>
-        <w:gridCol w:w="877"/>
-        <w:gridCol w:w="9594"/>
+        <w:gridCol w:w="930"/>
+        <w:gridCol w:w="9541"/>
       </w:tblGrid>
       <w:tr>
         <w:trPr>
@@ -9303,6 +9297,266 @@
           </w:p>
         </w:tc>
       </w:tr>
+      <w:tr>
+        <w:trPr>
+          <w:tblCellSpacing w:w="15" w:type="dxa"/>
+        </w:trPr>
+        <w:tc>
+          <w:tcPr>
+            <w:tcW w:w="0" w:type="auto"/>
+            <w:tcBorders>
+              <w:top w:val="outset" w:sz="6" w:space="0" w:color="auto"/>
+              <w:left w:val="outset" w:sz="6" w:space="0" w:color="auto"/>
+              <w:bottom w:val="outset" w:sz="6" w:space="0" w:color="auto"/>
+              <w:right w:val="outset" w:sz="6" w:space="0" w:color="auto"/>
+            </w:tcBorders>
+            <w:vAlign w:val="center"/>
+          </w:tcPr>
+          <w:p>
+            <w:pPr>
+              <w:spacing w:after="0" w:line="240" w:lineRule="auto"/>
+              <w:rPr>
+                <w:rFonts w:ascii="Times New Roman" w:eastAsia="Times New Roman" w:hAnsi="Times New Roman" w:cs="Times New Roman"/>
+                <w:sz w:val="24"/>
+                <w:szCs w:val="24"/>
+              </w:rPr>
+            </w:pPr>
+            <w:proofErr w:type="spellStart"/>
+            <w:r>
+              <w:rPr>
+                <w:rFonts w:ascii="Times New Roman" w:eastAsia="Times New Roman" w:hAnsi="Times New Roman" w:cs="Times New Roman"/>
+                <w:sz w:val="24"/>
+                <w:szCs w:val="24"/>
+              </w:rPr>
+              <w:t>gyro_z</w:t>
+            </w:r>
+            <w:proofErr w:type="spellEnd"/>
+          </w:p>
+        </w:tc>
+        <w:tc>
+          <w:tcPr>
+            <w:tcW w:w="0" w:type="auto"/>
+            <w:tcBorders>
+              <w:top w:val="outset" w:sz="6" w:space="0" w:color="auto"/>
+              <w:left w:val="outset" w:sz="6" w:space="0" w:color="auto"/>
+              <w:bottom w:val="outset" w:sz="6" w:space="0" w:color="auto"/>
+              <w:right w:val="outset" w:sz="6" w:space="0" w:color="auto"/>
+            </w:tcBorders>
+            <w:vAlign w:val="center"/>
+          </w:tcPr>
+          <w:p>
+            <w:pPr>
+              <w:spacing w:after="0" w:line="240" w:lineRule="auto"/>
+              <w:rPr>
+                <w:rFonts w:ascii="Times New Roman" w:eastAsia="Times New Roman" w:hAnsi="Times New Roman" w:cs="Times New Roman"/>
+                <w:sz w:val="24"/>
+                <w:szCs w:val="24"/>
+              </w:rPr>
+            </w:pPr>
+            <w:r>
+              <w:rPr>
+                <w:rFonts w:ascii="Times New Roman" w:eastAsia="Times New Roman" w:hAnsi="Times New Roman" w:cs="Times New Roman"/>
+                <w:sz w:val="24"/>
+                <w:szCs w:val="24"/>
+              </w:rPr>
+              <w:t>No</w:t>
+            </w:r>
+          </w:p>
+        </w:tc>
+        <w:tc>
+          <w:tcPr>
+            <w:tcW w:w="0" w:type="auto"/>
+            <w:tcBorders>
+              <w:top w:val="outset" w:sz="6" w:space="0" w:color="auto"/>
+              <w:left w:val="outset" w:sz="6" w:space="0" w:color="auto"/>
+              <w:bottom w:val="outset" w:sz="6" w:space="0" w:color="auto"/>
+              <w:right w:val="outset" w:sz="6" w:space="0" w:color="auto"/>
+            </w:tcBorders>
+            <w:vAlign w:val="center"/>
+          </w:tcPr>
+          <w:p>
+            <w:pPr>
+              <w:spacing w:after="0" w:line="240" w:lineRule="auto"/>
+              <w:rPr>
+                <w:rFonts w:ascii="Times New Roman" w:eastAsia="Times New Roman" w:hAnsi="Times New Roman" w:cs="Times New Roman"/>
+                <w:sz w:val="24"/>
+                <w:szCs w:val="24"/>
+              </w:rPr>
+            </w:pPr>
+            <w:r>
+              <w:rPr>
+                <w:rFonts w:ascii="Times New Roman" w:eastAsia="Times New Roman" w:hAnsi="Times New Roman" w:cs="Times New Roman"/>
+                <w:sz w:val="24"/>
+                <w:szCs w:val="24"/>
+              </w:rPr>
+              <w:t>numeric</w:t>
+            </w:r>
+          </w:p>
+        </w:tc>
+        <w:tc>
+          <w:tcPr>
+            <w:tcW w:w="0" w:type="auto"/>
+            <w:tcBorders>
+              <w:top w:val="outset" w:sz="6" w:space="0" w:color="auto"/>
+              <w:left w:val="outset" w:sz="6" w:space="0" w:color="auto"/>
+              <w:bottom w:val="outset" w:sz="6" w:space="0" w:color="auto"/>
+              <w:right w:val="outset" w:sz="6" w:space="0" w:color="auto"/>
+            </w:tcBorders>
+            <w:vAlign w:val="center"/>
+          </w:tcPr>
+          <w:p>
+            <w:pPr>
+              <w:spacing w:after="0" w:line="240" w:lineRule="auto"/>
+              <w:rPr>
+                <w:rFonts w:ascii="Times New Roman" w:eastAsia="Times New Roman" w:hAnsi="Times New Roman" w:cs="Times New Roman"/>
+                <w:sz w:val="24"/>
+                <w:szCs w:val="24"/>
+              </w:rPr>
+            </w:pPr>
+            <w:r>
+              <w:rPr>
+                <w:rFonts w:ascii="Times New Roman" w:eastAsia="Times New Roman" w:hAnsi="Times New Roman" w:cs="Times New Roman"/>
+                <w:sz w:val="24"/>
+                <w:szCs w:val="24"/>
+              </w:rPr>
+              <w:t xml:space="preserve">Z </w:t>
+            </w:r>
+            <w:r>
+              <w:rPr>
+                <w:rFonts w:ascii="Times New Roman" w:eastAsia="Times New Roman" w:hAnsi="Times New Roman" w:cs="Times New Roman"/>
+                <w:sz w:val="24"/>
+                <w:szCs w:val="24"/>
+              </w:rPr>
+              <w:t>component of acceleration.</w:t>
+            </w:r>
+          </w:p>
+        </w:tc>
+      </w:tr>
+      <w:tr>
+        <w:trPr>
+          <w:tblCellSpacing w:w="15" w:type="dxa"/>
+        </w:trPr>
+        <w:tc>
+          <w:tcPr>
+            <w:tcW w:w="0" w:type="auto"/>
+            <w:tcBorders>
+              <w:top w:val="outset" w:sz="6" w:space="0" w:color="auto"/>
+              <w:left w:val="outset" w:sz="6" w:space="0" w:color="auto"/>
+              <w:bottom w:val="outset" w:sz="6" w:space="0" w:color="auto"/>
+              <w:right w:val="outset" w:sz="6" w:space="0" w:color="auto"/>
+            </w:tcBorders>
+            <w:vAlign w:val="center"/>
+          </w:tcPr>
+          <w:p>
+            <w:pPr>
+              <w:spacing w:after="0" w:line="240" w:lineRule="auto"/>
+              <w:rPr>
+                <w:rFonts w:ascii="Times New Roman" w:eastAsia="Times New Roman" w:hAnsi="Times New Roman" w:cs="Times New Roman"/>
+                <w:sz w:val="24"/>
+                <w:szCs w:val="24"/>
+              </w:rPr>
+            </w:pPr>
+            <w:r>
+              <w:rPr>
+                <w:rFonts w:ascii="Times New Roman" w:eastAsia="Times New Roman" w:hAnsi="Times New Roman" w:cs="Times New Roman"/>
+                <w:sz w:val="24"/>
+                <w:szCs w:val="24"/>
+              </w:rPr>
+              <w:t>temp</w:t>
+            </w:r>
+          </w:p>
+        </w:tc>
+        <w:tc>
+          <w:tcPr>
+            <w:tcW w:w="0" w:type="auto"/>
+            <w:tcBorders>
+              <w:top w:val="outset" w:sz="6" w:space="0" w:color="auto"/>
+              <w:left w:val="outset" w:sz="6" w:space="0" w:color="auto"/>
+              <w:bottom w:val="outset" w:sz="6" w:space="0" w:color="auto"/>
+              <w:right w:val="outset" w:sz="6" w:space="0" w:color="auto"/>
+            </w:tcBorders>
+            <w:vAlign w:val="center"/>
+          </w:tcPr>
+          <w:p>
+            <w:pPr>
+              <w:spacing w:after="0" w:line="240" w:lineRule="auto"/>
+              <w:rPr>
+                <w:rFonts w:ascii="Times New Roman" w:eastAsia="Times New Roman" w:hAnsi="Times New Roman" w:cs="Times New Roman"/>
+                <w:sz w:val="24"/>
+                <w:szCs w:val="24"/>
+              </w:rPr>
+            </w:pPr>
+            <w:r>
+              <w:rPr>
+                <w:rFonts w:ascii="Times New Roman" w:eastAsia="Times New Roman" w:hAnsi="Times New Roman" w:cs="Times New Roman"/>
+                <w:sz w:val="24"/>
+                <w:szCs w:val="24"/>
+              </w:rPr>
+              <w:t>No</w:t>
+            </w:r>
+          </w:p>
+        </w:tc>
+        <w:tc>
+          <w:tcPr>
+            <w:tcW w:w="0" w:type="auto"/>
+            <w:tcBorders>
+              <w:top w:val="outset" w:sz="6" w:space="0" w:color="auto"/>
+              <w:left w:val="outset" w:sz="6" w:space="0" w:color="auto"/>
+              <w:bottom w:val="outset" w:sz="6" w:space="0" w:color="auto"/>
+              <w:right w:val="outset" w:sz="6" w:space="0" w:color="auto"/>
+            </w:tcBorders>
+            <w:vAlign w:val="center"/>
+          </w:tcPr>
+          <w:p>
+            <w:pPr>
+              <w:spacing w:after="0" w:line="240" w:lineRule="auto"/>
+              <w:rPr>
+                <w:rFonts w:ascii="Times New Roman" w:eastAsia="Times New Roman" w:hAnsi="Times New Roman" w:cs="Times New Roman"/>
+                <w:sz w:val="24"/>
+                <w:szCs w:val="24"/>
+              </w:rPr>
+            </w:pPr>
+            <w:r>
+              <w:rPr>
+                <w:rFonts w:ascii="Times New Roman" w:eastAsia="Times New Roman" w:hAnsi="Times New Roman" w:cs="Times New Roman"/>
+                <w:sz w:val="24"/>
+                <w:szCs w:val="24"/>
+              </w:rPr>
+              <w:t>Numeric</w:t>
+            </w:r>
+          </w:p>
+        </w:tc>
+        <w:tc>
+          <w:tcPr>
+            <w:tcW w:w="0" w:type="auto"/>
+            <w:tcBorders>
+              <w:top w:val="outset" w:sz="6" w:space="0" w:color="auto"/>
+              <w:left w:val="outset" w:sz="6" w:space="0" w:color="auto"/>
+              <w:bottom w:val="outset" w:sz="6" w:space="0" w:color="auto"/>
+              <w:right w:val="outset" w:sz="6" w:space="0" w:color="auto"/>
+            </w:tcBorders>
+            <w:vAlign w:val="center"/>
+          </w:tcPr>
+          <w:p>
+            <w:pPr>
+              <w:spacing w:after="0" w:line="240" w:lineRule="auto"/>
+              <w:rPr>
+                <w:rFonts w:ascii="Times New Roman" w:eastAsia="Times New Roman" w:hAnsi="Times New Roman" w:cs="Times New Roman"/>
+                <w:sz w:val="24"/>
+                <w:szCs w:val="24"/>
+              </w:rPr>
+            </w:pPr>
+            <w:r>
+              <w:rPr>
+                <w:rFonts w:ascii="Times New Roman" w:eastAsia="Times New Roman" w:hAnsi="Times New Roman" w:cs="Times New Roman"/>
+                <w:sz w:val="24"/>
+                <w:szCs w:val="24"/>
+              </w:rPr>
+              <w:t>Temperature (°C)</w:t>
+            </w:r>
+          </w:p>
+        </w:tc>
+      </w:tr>
     </w:tbl>
     <w:p>
       <w:pPr>
@@ -9801,6 +10055,7 @@
         <w:rPr>
           <w:rFonts w:cstheme="minorHAnsi"/>
         </w:rPr>
+        <w:lastRenderedPageBreak/>
         <w:t>{"class" : "</w:t>
       </w:r>
       <w:proofErr w:type="spellStart"/>
@@ -10033,6 +10288,52 @@
           <w:rFonts w:cstheme="minorHAnsi"/>
         </w:rPr>
         <w:t>gyro_y</w:t>
+      </w:r>
+      <w:proofErr w:type="spellEnd"/>
+      <w:r>
+        <w:rPr>
+          <w:rFonts w:cstheme="minorHAnsi"/>
+        </w:rPr>
+        <w:t>" : "false"</w:t>
+      </w:r>
+      <w:r>
+        <w:rPr>
+          <w:rFonts w:cstheme="minorHAnsi"/>
+        </w:rPr>
+        <w:t>,"</w:t>
+      </w:r>
+      <w:proofErr w:type="spellStart"/>
+      <w:r>
+        <w:rPr>
+          <w:rFonts w:cstheme="minorHAnsi"/>
+        </w:rPr>
+        <w:t>gyro_</w:t>
+      </w:r>
+      <w:r>
+        <w:rPr>
+          <w:rFonts w:cstheme="minorHAnsi"/>
+        </w:rPr>
+        <w:t>z</w:t>
+      </w:r>
+      <w:proofErr w:type="spellEnd"/>
+      <w:r>
+        <w:rPr>
+          <w:rFonts w:cstheme="minorHAnsi"/>
+        </w:rPr>
+        <w:t>" : "</w:t>
+      </w:r>
+      <w:proofErr w:type="spellStart"/>
+      <w:r>
+        <w:rPr>
+          <w:rFonts w:cstheme="minorHAnsi"/>
+        </w:rPr>
+        <w:t>false","</w:t>
+      </w:r>
+      <w:r>
+        <w:rPr>
+          <w:rFonts w:cstheme="minorHAnsi"/>
+        </w:rPr>
+        <w:t>temp</w:t>
       </w:r>
       <w:proofErr w:type="spellEnd"/>
       <w:r>
@@ -10058,7 +10359,6 @@
         <w:rPr>
           <w:rFonts w:cstheme="minorHAnsi"/>
         </w:rPr>
-        <w:lastRenderedPageBreak/>
         <w:t xml:space="preserve">Once the </w:t>
       </w:r>
       <w:proofErr w:type="spellStart"/>
@@ -10617,7 +10917,7 @@
           <v:shape id="_x0000_i1025" type="#_x0000_t75" style="width:462.85pt;height:229.2pt" o:ole="">
             <v:imagedata r:id="rId12" o:title=""/>
           </v:shape>
-          <o:OLEObject Type="Embed" ProgID="Visio.Drawing.11" ShapeID="_x0000_i1025" DrawAspect="Content" ObjectID="_1519858335" r:id="rId13"/>
+          <o:OLEObject Type="Embed" ProgID="Visio.Drawing.11" ShapeID="_x0000_i1025" DrawAspect="Content" ObjectID="_1520186788" r:id="rId13"/>
         </w:object>
       </w:r>
     </w:p>
@@ -12752,7 +13052,7 @@
 </file>
 
 <file path=customXml/itemProps1.xml><?xml version="1.0" encoding="utf-8"?>
-<ds:datastoreItem xmlns:ds="http://schemas.openxmlformats.org/officeDocument/2006/customXml" ds:itemID="{DBC6586D-09F9-479F-A453-ED0DC7B25B92}">
+<ds:datastoreItem xmlns:ds="http://schemas.openxmlformats.org/officeDocument/2006/customXml" ds:itemID="{661F74AA-D679-4EBF-B67B-0C965F654159}">
   <ds:schemaRefs>
     <ds:schemaRef ds:uri="http://schemas.openxmlformats.org/officeDocument/2006/bibliography"/>
   </ds:schemaRefs>

</xml_diff>

<commit_message>
Added Quaternion and various bug fixes
</commit_message>
<xml_diff>
--- a/SoftwareDescription.docx
+++ b/SoftwareDescription.docx
@@ -41,8 +41,6 @@
         </w:rPr>
         <w:t>Software Description</w:t>
       </w:r>
-      <w:bookmarkStart w:id="0" w:name="_GoBack"/>
-      <w:bookmarkEnd w:id="0"/>
     </w:p>
     <w:p>
       <w:pPr>
@@ -3734,8 +3732,8 @@
           <w:szCs w:val="24"/>
         </w:rPr>
       </w:pPr>
-      <w:bookmarkStart w:id="1" w:name="idp49784464"/>
-      <w:bookmarkEnd w:id="1"/>
+      <w:bookmarkStart w:id="0" w:name="idp49784464"/>
+      <w:bookmarkEnd w:id="0"/>
       <w:proofErr w:type="gramStart"/>
       <w:r>
         <w:rPr>
@@ -6717,8 +6715,8 @@
           <w:szCs w:val="24"/>
         </w:rPr>
       </w:pPr>
-      <w:bookmarkStart w:id="2" w:name="idp50873488"/>
-      <w:bookmarkEnd w:id="2"/>
+      <w:bookmarkStart w:id="1" w:name="idp50873488"/>
+      <w:bookmarkEnd w:id="1"/>
       <w:proofErr w:type="gramStart"/>
       <w:r>
         <w:rPr>
@@ -8244,7 +8242,15 @@
                 <w:sz w:val="24"/>
                 <w:szCs w:val="24"/>
               </w:rPr>
-              <w:t>X component of magnetic field strength.</w:t>
+              <w:t>X compo</w:t>
+            </w:r>
+            <w:r>
+              <w:rPr>
+                <w:rFonts w:ascii="Times New Roman" w:eastAsia="Times New Roman" w:hAnsi="Times New Roman" w:cs="Times New Roman"/>
+                <w:sz w:val="24"/>
+                <w:szCs w:val="24"/>
+              </w:rPr>
+              <w:t>nent of magnetic field strength (gauss)</w:t>
             </w:r>
           </w:p>
         </w:tc>
@@ -8375,7 +8381,23 @@
                 <w:sz w:val="24"/>
                 <w:szCs w:val="24"/>
               </w:rPr>
-              <w:t>Y component of magnetic field strength.</w:t>
+              <w:t>Y component of magnetic field strength</w:t>
+            </w:r>
+            <w:r>
+              <w:rPr>
+                <w:rFonts w:ascii="Times New Roman" w:eastAsia="Times New Roman" w:hAnsi="Times New Roman" w:cs="Times New Roman"/>
+                <w:sz w:val="24"/>
+                <w:szCs w:val="24"/>
+              </w:rPr>
+              <w:t xml:space="preserve"> (gau</w:t>
+            </w:r>
+            <w:r>
+              <w:rPr>
+                <w:rFonts w:ascii="Times New Roman" w:eastAsia="Times New Roman" w:hAnsi="Times New Roman" w:cs="Times New Roman"/>
+                <w:sz w:val="24"/>
+                <w:szCs w:val="24"/>
+              </w:rPr>
+              <w:t>ss)</w:t>
             </w:r>
           </w:p>
         </w:tc>
@@ -8506,7 +8528,23 @@
                 <w:sz w:val="24"/>
                 <w:szCs w:val="24"/>
               </w:rPr>
-              <w:t>Z component of magnetic field strength.</w:t>
+              <w:t>Z component of magnetic field strength</w:t>
+            </w:r>
+            <w:r>
+              <w:rPr>
+                <w:rFonts w:ascii="Times New Roman" w:eastAsia="Times New Roman" w:hAnsi="Times New Roman" w:cs="Times New Roman"/>
+                <w:sz w:val="24"/>
+                <w:szCs w:val="24"/>
+              </w:rPr>
+              <w:t xml:space="preserve"> (gau</w:t>
+            </w:r>
+            <w:r>
+              <w:rPr>
+                <w:rFonts w:ascii="Times New Roman" w:eastAsia="Times New Roman" w:hAnsi="Times New Roman" w:cs="Times New Roman"/>
+                <w:sz w:val="24"/>
+                <w:szCs w:val="24"/>
+              </w:rPr>
+              <w:t>ss)</w:t>
             </w:r>
           </w:p>
         </w:tc>
@@ -8768,7 +8806,7 @@
                 <w:sz w:val="24"/>
                 <w:szCs w:val="24"/>
               </w:rPr>
-              <w:t>X component of acceleration.</w:t>
+              <w:t>X component of acceleration (g)</w:t>
             </w:r>
           </w:p>
         </w:tc>
@@ -8899,7 +8937,15 @@
                 <w:sz w:val="24"/>
                 <w:szCs w:val="24"/>
               </w:rPr>
-              <w:t>Y component of acceleration.</w:t>
+              <w:t>Y component of acceleration</w:t>
+            </w:r>
+            <w:r>
+              <w:rPr>
+                <w:rFonts w:ascii="Times New Roman" w:eastAsia="Times New Roman" w:hAnsi="Times New Roman" w:cs="Times New Roman"/>
+                <w:sz w:val="24"/>
+                <w:szCs w:val="24"/>
+              </w:rPr>
+              <w:t xml:space="preserve"> (g)</w:t>
             </w:r>
           </w:p>
         </w:tc>
@@ -9030,7 +9076,15 @@
                 <w:sz w:val="24"/>
                 <w:szCs w:val="24"/>
               </w:rPr>
-              <w:t>Z component of acceleration.</w:t>
+              <w:t>Z component of acceleration</w:t>
+            </w:r>
+            <w:r>
+              <w:rPr>
+                <w:rFonts w:ascii="Times New Roman" w:eastAsia="Times New Roman" w:hAnsi="Times New Roman" w:cs="Times New Roman"/>
+                <w:sz w:val="24"/>
+                <w:szCs w:val="24"/>
+              </w:rPr>
+              <w:t xml:space="preserve"> (g)</w:t>
             </w:r>
           </w:p>
         </w:tc>
@@ -9161,7 +9215,7 @@
                 <w:sz w:val="24"/>
                 <w:szCs w:val="24"/>
               </w:rPr>
-              <w:t>X component of acceleration.</w:t>
+              <w:t>Angular rate (degrees/sec) about the X axis</w:t>
             </w:r>
           </w:p>
         </w:tc>
@@ -9292,7 +9346,23 @@
                 <w:sz w:val="24"/>
                 <w:szCs w:val="24"/>
               </w:rPr>
-              <w:t>Y component of acceleration.</w:t>
+              <w:t xml:space="preserve">Angular rate (degrees/sec) about the </w:t>
+            </w:r>
+            <w:r>
+              <w:rPr>
+                <w:rFonts w:ascii="Times New Roman" w:eastAsia="Times New Roman" w:hAnsi="Times New Roman" w:cs="Times New Roman"/>
+                <w:sz w:val="24"/>
+                <w:szCs w:val="24"/>
+              </w:rPr>
+              <w:t>Y</w:t>
+            </w:r>
+            <w:r>
+              <w:rPr>
+                <w:rFonts w:ascii="Times New Roman" w:eastAsia="Times New Roman" w:hAnsi="Times New Roman" w:cs="Times New Roman"/>
+                <w:sz w:val="24"/>
+                <w:szCs w:val="24"/>
+              </w:rPr>
+              <w:t xml:space="preserve"> axis</w:t>
             </w:r>
           </w:p>
         </w:tc>
@@ -9419,15 +9489,23 @@
                 <w:sz w:val="24"/>
                 <w:szCs w:val="24"/>
               </w:rPr>
-              <w:t xml:space="preserve">Z </w:t>
-            </w:r>
-            <w:r>
-              <w:rPr>
-                <w:rFonts w:ascii="Times New Roman" w:eastAsia="Times New Roman" w:hAnsi="Times New Roman" w:cs="Times New Roman"/>
-                <w:sz w:val="24"/>
-                <w:szCs w:val="24"/>
-              </w:rPr>
-              <w:t>component of acceleration.</w:t>
+              <w:t xml:space="preserve">Angular rate (degrees/sec) about the </w:t>
+            </w:r>
+            <w:r>
+              <w:rPr>
+                <w:rFonts w:ascii="Times New Roman" w:eastAsia="Times New Roman" w:hAnsi="Times New Roman" w:cs="Times New Roman"/>
+                <w:sz w:val="24"/>
+                <w:szCs w:val="24"/>
+              </w:rPr>
+              <w:t>Z</w:t>
+            </w:r>
+            <w:r>
+              <w:rPr>
+                <w:rFonts w:ascii="Times New Roman" w:eastAsia="Times New Roman" w:hAnsi="Times New Roman" w:cs="Times New Roman"/>
+                <w:sz w:val="24"/>
+                <w:szCs w:val="24"/>
+              </w:rPr>
+              <w:t xml:space="preserve"> axis</w:t>
             </w:r>
           </w:p>
         </w:tc>
@@ -9462,6 +9540,508 @@
                 <w:sz w:val="24"/>
                 <w:szCs w:val="24"/>
               </w:rPr>
+              <w:t>quat1</w:t>
+            </w:r>
+          </w:p>
+        </w:tc>
+        <w:tc>
+          <w:tcPr>
+            <w:tcW w:w="0" w:type="auto"/>
+            <w:tcBorders>
+              <w:top w:val="outset" w:sz="6" w:space="0" w:color="auto"/>
+              <w:left w:val="outset" w:sz="6" w:space="0" w:color="auto"/>
+              <w:bottom w:val="outset" w:sz="6" w:space="0" w:color="auto"/>
+              <w:right w:val="outset" w:sz="6" w:space="0" w:color="auto"/>
+            </w:tcBorders>
+            <w:vAlign w:val="center"/>
+          </w:tcPr>
+          <w:p>
+            <w:pPr>
+              <w:spacing w:after="0" w:line="240" w:lineRule="auto"/>
+              <w:rPr>
+                <w:rFonts w:ascii="Times New Roman" w:eastAsia="Times New Roman" w:hAnsi="Times New Roman" w:cs="Times New Roman"/>
+                <w:sz w:val="24"/>
+                <w:szCs w:val="24"/>
+              </w:rPr>
+            </w:pPr>
+            <w:r>
+              <w:rPr>
+                <w:rFonts w:ascii="Times New Roman" w:eastAsia="Times New Roman" w:hAnsi="Times New Roman" w:cs="Times New Roman"/>
+                <w:sz w:val="24"/>
+                <w:szCs w:val="24"/>
+              </w:rPr>
+              <w:t>No</w:t>
+            </w:r>
+          </w:p>
+        </w:tc>
+        <w:tc>
+          <w:tcPr>
+            <w:tcW w:w="0" w:type="auto"/>
+            <w:tcBorders>
+              <w:top w:val="outset" w:sz="6" w:space="0" w:color="auto"/>
+              <w:left w:val="outset" w:sz="6" w:space="0" w:color="auto"/>
+              <w:bottom w:val="outset" w:sz="6" w:space="0" w:color="auto"/>
+              <w:right w:val="outset" w:sz="6" w:space="0" w:color="auto"/>
+            </w:tcBorders>
+            <w:vAlign w:val="center"/>
+          </w:tcPr>
+          <w:p>
+            <w:pPr>
+              <w:spacing w:after="0" w:line="240" w:lineRule="auto"/>
+              <w:rPr>
+                <w:rFonts w:ascii="Times New Roman" w:eastAsia="Times New Roman" w:hAnsi="Times New Roman" w:cs="Times New Roman"/>
+                <w:sz w:val="24"/>
+                <w:szCs w:val="24"/>
+              </w:rPr>
+            </w:pPr>
+            <w:r>
+              <w:rPr>
+                <w:rFonts w:ascii="Times New Roman" w:eastAsia="Times New Roman" w:hAnsi="Times New Roman" w:cs="Times New Roman"/>
+                <w:sz w:val="24"/>
+                <w:szCs w:val="24"/>
+              </w:rPr>
+              <w:t>numeric</w:t>
+            </w:r>
+          </w:p>
+        </w:tc>
+        <w:tc>
+          <w:tcPr>
+            <w:tcW w:w="0" w:type="auto"/>
+            <w:tcBorders>
+              <w:top w:val="outset" w:sz="6" w:space="0" w:color="auto"/>
+              <w:left w:val="outset" w:sz="6" w:space="0" w:color="auto"/>
+              <w:bottom w:val="outset" w:sz="6" w:space="0" w:color="auto"/>
+              <w:right w:val="outset" w:sz="6" w:space="0" w:color="auto"/>
+            </w:tcBorders>
+            <w:vAlign w:val="center"/>
+          </w:tcPr>
+          <w:p>
+            <w:pPr>
+              <w:spacing w:after="0" w:line="240" w:lineRule="auto"/>
+              <w:rPr>
+                <w:rFonts w:ascii="Times New Roman" w:eastAsia="Times New Roman" w:hAnsi="Times New Roman" w:cs="Times New Roman"/>
+                <w:sz w:val="24"/>
+                <w:szCs w:val="24"/>
+              </w:rPr>
+            </w:pPr>
+            <w:r>
+              <w:rPr>
+                <w:rFonts w:ascii="Times New Roman" w:eastAsia="Times New Roman" w:hAnsi="Times New Roman" w:cs="Times New Roman"/>
+                <w:sz w:val="24"/>
+                <w:szCs w:val="24"/>
+              </w:rPr>
+              <w:t>Quaternion 1</w:t>
+            </w:r>
+          </w:p>
+        </w:tc>
+      </w:tr>
+      <w:tr>
+        <w:trPr>
+          <w:tblCellSpacing w:w="15" w:type="dxa"/>
+        </w:trPr>
+        <w:tc>
+          <w:tcPr>
+            <w:tcW w:w="0" w:type="auto"/>
+            <w:tcBorders>
+              <w:top w:val="outset" w:sz="6" w:space="0" w:color="auto"/>
+              <w:left w:val="outset" w:sz="6" w:space="0" w:color="auto"/>
+              <w:bottom w:val="outset" w:sz="6" w:space="0" w:color="auto"/>
+              <w:right w:val="outset" w:sz="6" w:space="0" w:color="auto"/>
+            </w:tcBorders>
+            <w:vAlign w:val="center"/>
+          </w:tcPr>
+          <w:p>
+            <w:pPr>
+              <w:spacing w:after="0" w:line="240" w:lineRule="auto"/>
+              <w:rPr>
+                <w:rFonts w:ascii="Times New Roman" w:eastAsia="Times New Roman" w:hAnsi="Times New Roman" w:cs="Times New Roman"/>
+                <w:sz w:val="24"/>
+                <w:szCs w:val="24"/>
+              </w:rPr>
+            </w:pPr>
+            <w:r>
+              <w:rPr>
+                <w:rFonts w:ascii="Times New Roman" w:eastAsia="Times New Roman" w:hAnsi="Times New Roman" w:cs="Times New Roman"/>
+                <w:sz w:val="24"/>
+                <w:szCs w:val="24"/>
+              </w:rPr>
+              <w:t>quat2</w:t>
+            </w:r>
+          </w:p>
+        </w:tc>
+        <w:tc>
+          <w:tcPr>
+            <w:tcW w:w="0" w:type="auto"/>
+            <w:tcBorders>
+              <w:top w:val="outset" w:sz="6" w:space="0" w:color="auto"/>
+              <w:left w:val="outset" w:sz="6" w:space="0" w:color="auto"/>
+              <w:bottom w:val="outset" w:sz="6" w:space="0" w:color="auto"/>
+              <w:right w:val="outset" w:sz="6" w:space="0" w:color="auto"/>
+            </w:tcBorders>
+            <w:vAlign w:val="center"/>
+          </w:tcPr>
+          <w:p>
+            <w:pPr>
+              <w:spacing w:after="0" w:line="240" w:lineRule="auto"/>
+              <w:rPr>
+                <w:rFonts w:ascii="Times New Roman" w:eastAsia="Times New Roman" w:hAnsi="Times New Roman" w:cs="Times New Roman"/>
+                <w:sz w:val="24"/>
+                <w:szCs w:val="24"/>
+              </w:rPr>
+            </w:pPr>
+            <w:r>
+              <w:rPr>
+                <w:rFonts w:ascii="Times New Roman" w:eastAsia="Times New Roman" w:hAnsi="Times New Roman" w:cs="Times New Roman"/>
+                <w:sz w:val="24"/>
+                <w:szCs w:val="24"/>
+              </w:rPr>
+              <w:t>No</w:t>
+            </w:r>
+          </w:p>
+        </w:tc>
+        <w:tc>
+          <w:tcPr>
+            <w:tcW w:w="0" w:type="auto"/>
+            <w:tcBorders>
+              <w:top w:val="outset" w:sz="6" w:space="0" w:color="auto"/>
+              <w:left w:val="outset" w:sz="6" w:space="0" w:color="auto"/>
+              <w:bottom w:val="outset" w:sz="6" w:space="0" w:color="auto"/>
+              <w:right w:val="outset" w:sz="6" w:space="0" w:color="auto"/>
+            </w:tcBorders>
+            <w:vAlign w:val="center"/>
+          </w:tcPr>
+          <w:p>
+            <w:pPr>
+              <w:spacing w:after="0" w:line="240" w:lineRule="auto"/>
+              <w:rPr>
+                <w:rFonts w:ascii="Times New Roman" w:eastAsia="Times New Roman" w:hAnsi="Times New Roman" w:cs="Times New Roman"/>
+                <w:sz w:val="24"/>
+                <w:szCs w:val="24"/>
+              </w:rPr>
+            </w:pPr>
+            <w:r>
+              <w:rPr>
+                <w:rFonts w:ascii="Times New Roman" w:eastAsia="Times New Roman" w:hAnsi="Times New Roman" w:cs="Times New Roman"/>
+                <w:sz w:val="24"/>
+                <w:szCs w:val="24"/>
+              </w:rPr>
+              <w:t>numeric</w:t>
+            </w:r>
+          </w:p>
+        </w:tc>
+        <w:tc>
+          <w:tcPr>
+            <w:tcW w:w="0" w:type="auto"/>
+            <w:tcBorders>
+              <w:top w:val="outset" w:sz="6" w:space="0" w:color="auto"/>
+              <w:left w:val="outset" w:sz="6" w:space="0" w:color="auto"/>
+              <w:bottom w:val="outset" w:sz="6" w:space="0" w:color="auto"/>
+              <w:right w:val="outset" w:sz="6" w:space="0" w:color="auto"/>
+            </w:tcBorders>
+            <w:vAlign w:val="center"/>
+          </w:tcPr>
+          <w:p>
+            <w:pPr>
+              <w:spacing w:after="0" w:line="240" w:lineRule="auto"/>
+              <w:rPr>
+                <w:rFonts w:ascii="Times New Roman" w:eastAsia="Times New Roman" w:hAnsi="Times New Roman" w:cs="Times New Roman"/>
+                <w:sz w:val="24"/>
+                <w:szCs w:val="24"/>
+              </w:rPr>
+            </w:pPr>
+            <w:r>
+              <w:rPr>
+                <w:rFonts w:ascii="Times New Roman" w:eastAsia="Times New Roman" w:hAnsi="Times New Roman" w:cs="Times New Roman"/>
+                <w:sz w:val="24"/>
+                <w:szCs w:val="24"/>
+              </w:rPr>
+              <w:t>Quaternion 1</w:t>
+            </w:r>
+          </w:p>
+        </w:tc>
+      </w:tr>
+      <w:tr>
+        <w:trPr>
+          <w:tblCellSpacing w:w="15" w:type="dxa"/>
+        </w:trPr>
+        <w:tc>
+          <w:tcPr>
+            <w:tcW w:w="0" w:type="auto"/>
+            <w:tcBorders>
+              <w:top w:val="outset" w:sz="6" w:space="0" w:color="auto"/>
+              <w:left w:val="outset" w:sz="6" w:space="0" w:color="auto"/>
+              <w:bottom w:val="outset" w:sz="6" w:space="0" w:color="auto"/>
+              <w:right w:val="outset" w:sz="6" w:space="0" w:color="auto"/>
+            </w:tcBorders>
+            <w:vAlign w:val="center"/>
+          </w:tcPr>
+          <w:p>
+            <w:pPr>
+              <w:spacing w:after="0" w:line="240" w:lineRule="auto"/>
+              <w:rPr>
+                <w:rFonts w:ascii="Times New Roman" w:eastAsia="Times New Roman" w:hAnsi="Times New Roman" w:cs="Times New Roman"/>
+                <w:sz w:val="24"/>
+                <w:szCs w:val="24"/>
+              </w:rPr>
+            </w:pPr>
+            <w:r>
+              <w:rPr>
+                <w:rFonts w:ascii="Times New Roman" w:eastAsia="Times New Roman" w:hAnsi="Times New Roman" w:cs="Times New Roman"/>
+                <w:sz w:val="24"/>
+                <w:szCs w:val="24"/>
+              </w:rPr>
+              <w:t>quat3</w:t>
+            </w:r>
+          </w:p>
+        </w:tc>
+        <w:tc>
+          <w:tcPr>
+            <w:tcW w:w="0" w:type="auto"/>
+            <w:tcBorders>
+              <w:top w:val="outset" w:sz="6" w:space="0" w:color="auto"/>
+              <w:left w:val="outset" w:sz="6" w:space="0" w:color="auto"/>
+              <w:bottom w:val="outset" w:sz="6" w:space="0" w:color="auto"/>
+              <w:right w:val="outset" w:sz="6" w:space="0" w:color="auto"/>
+            </w:tcBorders>
+            <w:vAlign w:val="center"/>
+          </w:tcPr>
+          <w:p>
+            <w:pPr>
+              <w:spacing w:after="0" w:line="240" w:lineRule="auto"/>
+              <w:rPr>
+                <w:rFonts w:ascii="Times New Roman" w:eastAsia="Times New Roman" w:hAnsi="Times New Roman" w:cs="Times New Roman"/>
+                <w:sz w:val="24"/>
+                <w:szCs w:val="24"/>
+              </w:rPr>
+            </w:pPr>
+            <w:r>
+              <w:rPr>
+                <w:rFonts w:ascii="Times New Roman" w:eastAsia="Times New Roman" w:hAnsi="Times New Roman" w:cs="Times New Roman"/>
+                <w:sz w:val="24"/>
+                <w:szCs w:val="24"/>
+              </w:rPr>
+              <w:t>No</w:t>
+            </w:r>
+          </w:p>
+        </w:tc>
+        <w:tc>
+          <w:tcPr>
+            <w:tcW w:w="0" w:type="auto"/>
+            <w:tcBorders>
+              <w:top w:val="outset" w:sz="6" w:space="0" w:color="auto"/>
+              <w:left w:val="outset" w:sz="6" w:space="0" w:color="auto"/>
+              <w:bottom w:val="outset" w:sz="6" w:space="0" w:color="auto"/>
+              <w:right w:val="outset" w:sz="6" w:space="0" w:color="auto"/>
+            </w:tcBorders>
+            <w:vAlign w:val="center"/>
+          </w:tcPr>
+          <w:p>
+            <w:pPr>
+              <w:spacing w:after="0" w:line="240" w:lineRule="auto"/>
+              <w:rPr>
+                <w:rFonts w:ascii="Times New Roman" w:eastAsia="Times New Roman" w:hAnsi="Times New Roman" w:cs="Times New Roman"/>
+                <w:sz w:val="24"/>
+                <w:szCs w:val="24"/>
+              </w:rPr>
+            </w:pPr>
+            <w:r>
+              <w:rPr>
+                <w:rFonts w:ascii="Times New Roman" w:eastAsia="Times New Roman" w:hAnsi="Times New Roman" w:cs="Times New Roman"/>
+                <w:sz w:val="24"/>
+                <w:szCs w:val="24"/>
+              </w:rPr>
+              <w:t>numeric</w:t>
+            </w:r>
+          </w:p>
+        </w:tc>
+        <w:tc>
+          <w:tcPr>
+            <w:tcW w:w="0" w:type="auto"/>
+            <w:tcBorders>
+              <w:top w:val="outset" w:sz="6" w:space="0" w:color="auto"/>
+              <w:left w:val="outset" w:sz="6" w:space="0" w:color="auto"/>
+              <w:bottom w:val="outset" w:sz="6" w:space="0" w:color="auto"/>
+              <w:right w:val="outset" w:sz="6" w:space="0" w:color="auto"/>
+            </w:tcBorders>
+            <w:vAlign w:val="center"/>
+          </w:tcPr>
+          <w:p>
+            <w:pPr>
+              <w:spacing w:after="0" w:line="240" w:lineRule="auto"/>
+              <w:rPr>
+                <w:rFonts w:ascii="Times New Roman" w:eastAsia="Times New Roman" w:hAnsi="Times New Roman" w:cs="Times New Roman"/>
+                <w:sz w:val="24"/>
+                <w:szCs w:val="24"/>
+              </w:rPr>
+            </w:pPr>
+            <w:r>
+              <w:rPr>
+                <w:rFonts w:ascii="Times New Roman" w:eastAsia="Times New Roman" w:hAnsi="Times New Roman" w:cs="Times New Roman"/>
+                <w:sz w:val="24"/>
+                <w:szCs w:val="24"/>
+              </w:rPr>
+              <w:t>Quaternion 1</w:t>
+            </w:r>
+            <w:bookmarkStart w:id="2" w:name="_GoBack"/>
+            <w:bookmarkEnd w:id="2"/>
+          </w:p>
+        </w:tc>
+      </w:tr>
+      <w:tr>
+        <w:trPr>
+          <w:tblCellSpacing w:w="15" w:type="dxa"/>
+        </w:trPr>
+        <w:tc>
+          <w:tcPr>
+            <w:tcW w:w="0" w:type="auto"/>
+            <w:tcBorders>
+              <w:top w:val="outset" w:sz="6" w:space="0" w:color="auto"/>
+              <w:left w:val="outset" w:sz="6" w:space="0" w:color="auto"/>
+              <w:bottom w:val="outset" w:sz="6" w:space="0" w:color="auto"/>
+              <w:right w:val="outset" w:sz="6" w:space="0" w:color="auto"/>
+            </w:tcBorders>
+            <w:vAlign w:val="center"/>
+          </w:tcPr>
+          <w:p>
+            <w:pPr>
+              <w:spacing w:after="0" w:line="240" w:lineRule="auto"/>
+              <w:rPr>
+                <w:rFonts w:ascii="Times New Roman" w:eastAsia="Times New Roman" w:hAnsi="Times New Roman" w:cs="Times New Roman"/>
+                <w:sz w:val="24"/>
+                <w:szCs w:val="24"/>
+              </w:rPr>
+            </w:pPr>
+            <w:r>
+              <w:rPr>
+                <w:rFonts w:ascii="Times New Roman" w:eastAsia="Times New Roman" w:hAnsi="Times New Roman" w:cs="Times New Roman"/>
+                <w:sz w:val="24"/>
+                <w:szCs w:val="24"/>
+              </w:rPr>
+              <w:t>quat4</w:t>
+            </w:r>
+          </w:p>
+        </w:tc>
+        <w:tc>
+          <w:tcPr>
+            <w:tcW w:w="0" w:type="auto"/>
+            <w:tcBorders>
+              <w:top w:val="outset" w:sz="6" w:space="0" w:color="auto"/>
+              <w:left w:val="outset" w:sz="6" w:space="0" w:color="auto"/>
+              <w:bottom w:val="outset" w:sz="6" w:space="0" w:color="auto"/>
+              <w:right w:val="outset" w:sz="6" w:space="0" w:color="auto"/>
+            </w:tcBorders>
+            <w:vAlign w:val="center"/>
+          </w:tcPr>
+          <w:p>
+            <w:pPr>
+              <w:spacing w:after="0" w:line="240" w:lineRule="auto"/>
+              <w:rPr>
+                <w:rFonts w:ascii="Times New Roman" w:eastAsia="Times New Roman" w:hAnsi="Times New Roman" w:cs="Times New Roman"/>
+                <w:sz w:val="24"/>
+                <w:szCs w:val="24"/>
+              </w:rPr>
+            </w:pPr>
+            <w:r>
+              <w:rPr>
+                <w:rFonts w:ascii="Times New Roman" w:eastAsia="Times New Roman" w:hAnsi="Times New Roman" w:cs="Times New Roman"/>
+                <w:sz w:val="24"/>
+                <w:szCs w:val="24"/>
+              </w:rPr>
+              <w:t>No</w:t>
+            </w:r>
+          </w:p>
+        </w:tc>
+        <w:tc>
+          <w:tcPr>
+            <w:tcW w:w="0" w:type="auto"/>
+            <w:tcBorders>
+              <w:top w:val="outset" w:sz="6" w:space="0" w:color="auto"/>
+              <w:left w:val="outset" w:sz="6" w:space="0" w:color="auto"/>
+              <w:bottom w:val="outset" w:sz="6" w:space="0" w:color="auto"/>
+              <w:right w:val="outset" w:sz="6" w:space="0" w:color="auto"/>
+            </w:tcBorders>
+            <w:vAlign w:val="center"/>
+          </w:tcPr>
+          <w:p>
+            <w:pPr>
+              <w:spacing w:after="0" w:line="240" w:lineRule="auto"/>
+              <w:rPr>
+                <w:rFonts w:ascii="Times New Roman" w:eastAsia="Times New Roman" w:hAnsi="Times New Roman" w:cs="Times New Roman"/>
+                <w:sz w:val="24"/>
+                <w:szCs w:val="24"/>
+              </w:rPr>
+            </w:pPr>
+            <w:r>
+              <w:rPr>
+                <w:rFonts w:ascii="Times New Roman" w:eastAsia="Times New Roman" w:hAnsi="Times New Roman" w:cs="Times New Roman"/>
+                <w:sz w:val="24"/>
+                <w:szCs w:val="24"/>
+              </w:rPr>
+              <w:t>numeric</w:t>
+            </w:r>
+          </w:p>
+        </w:tc>
+        <w:tc>
+          <w:tcPr>
+            <w:tcW w:w="0" w:type="auto"/>
+            <w:tcBorders>
+              <w:top w:val="outset" w:sz="6" w:space="0" w:color="auto"/>
+              <w:left w:val="outset" w:sz="6" w:space="0" w:color="auto"/>
+              <w:bottom w:val="outset" w:sz="6" w:space="0" w:color="auto"/>
+              <w:right w:val="outset" w:sz="6" w:space="0" w:color="auto"/>
+            </w:tcBorders>
+            <w:vAlign w:val="center"/>
+          </w:tcPr>
+          <w:p>
+            <w:pPr>
+              <w:spacing w:after="0" w:line="240" w:lineRule="auto"/>
+              <w:rPr>
+                <w:rFonts w:ascii="Times New Roman" w:eastAsia="Times New Roman" w:hAnsi="Times New Roman" w:cs="Times New Roman"/>
+                <w:sz w:val="24"/>
+                <w:szCs w:val="24"/>
+              </w:rPr>
+            </w:pPr>
+            <w:r>
+              <w:rPr>
+                <w:rFonts w:ascii="Times New Roman" w:eastAsia="Times New Roman" w:hAnsi="Times New Roman" w:cs="Times New Roman"/>
+                <w:sz w:val="24"/>
+                <w:szCs w:val="24"/>
+              </w:rPr>
+              <w:t>Quaternion 1</w:t>
+            </w:r>
+          </w:p>
+        </w:tc>
+      </w:tr>
+      <w:tr>
+        <w:trPr>
+          <w:tblCellSpacing w:w="15" w:type="dxa"/>
+        </w:trPr>
+        <w:tc>
+          <w:tcPr>
+            <w:tcW w:w="0" w:type="auto"/>
+            <w:tcBorders>
+              <w:top w:val="outset" w:sz="6" w:space="0" w:color="auto"/>
+              <w:left w:val="outset" w:sz="6" w:space="0" w:color="auto"/>
+              <w:bottom w:val="outset" w:sz="6" w:space="0" w:color="auto"/>
+              <w:right w:val="outset" w:sz="6" w:space="0" w:color="auto"/>
+            </w:tcBorders>
+            <w:vAlign w:val="center"/>
+          </w:tcPr>
+          <w:p>
+            <w:pPr>
+              <w:spacing w:after="0" w:line="240" w:lineRule="auto"/>
+              <w:rPr>
+                <w:rFonts w:ascii="Times New Roman" w:eastAsia="Times New Roman" w:hAnsi="Times New Roman" w:cs="Times New Roman"/>
+                <w:sz w:val="24"/>
+                <w:szCs w:val="24"/>
+              </w:rPr>
+            </w:pPr>
+            <w:r>
+              <w:rPr>
+                <w:rFonts w:ascii="Times New Roman" w:eastAsia="Times New Roman" w:hAnsi="Times New Roman" w:cs="Times New Roman"/>
+                <w:sz w:val="24"/>
+                <w:szCs w:val="24"/>
+              </w:rPr>
               <w:t>temp</w:t>
             </w:r>
           </w:p>
@@ -9695,6 +10275,7 @@
         <w:rPr>
           <w:rFonts w:cstheme="minorHAnsi"/>
         </w:rPr>
+        <w:lastRenderedPageBreak/>
         <w:t>{"class" : "CNF","</w:t>
       </w:r>
       <w:proofErr w:type="spellStart"/>
@@ -10055,7 +10636,6 @@
         <w:rPr>
           <w:rFonts w:cstheme="minorHAnsi"/>
         </w:rPr>
-        <w:lastRenderedPageBreak/>
         <w:t>{"class" : "</w:t>
       </w:r>
       <w:proofErr w:type="spellStart"/>
@@ -10307,13 +10887,7 @@
         <w:rPr>
           <w:rFonts w:cstheme="minorHAnsi"/>
         </w:rPr>
-        <w:t>gyro_</w:t>
-      </w:r>
-      <w:r>
-        <w:rPr>
-          <w:rFonts w:cstheme="minorHAnsi"/>
-        </w:rPr>
-        <w:t>z</w:t>
+        <w:t>gyro_z</w:t>
       </w:r>
       <w:proofErr w:type="spellEnd"/>
       <w:r>
@@ -10327,13 +10901,7 @@
         <w:rPr>
           <w:rFonts w:cstheme="minorHAnsi"/>
         </w:rPr>
-        <w:t>false","</w:t>
-      </w:r>
-      <w:r>
-        <w:rPr>
-          <w:rFonts w:cstheme="minorHAnsi"/>
-        </w:rPr>
-        <w:t>temp</w:t>
+        <w:t>false","temp</w:t>
       </w:r>
       <w:proofErr w:type="spellEnd"/>
       <w:r>
@@ -10810,6 +11378,7 @@
         <w:rPr>
           <w:rFonts w:cstheme="minorHAnsi"/>
         </w:rPr>
+        <w:lastRenderedPageBreak/>
         <w:t>The data logger will create a new file each time it runs; the highest-numbered file is the most recent log. The file naming</w:t>
       </w:r>
       <w:r>
@@ -10917,7 +11486,7 @@
           <v:shape id="_x0000_i1025" type="#_x0000_t75" style="width:462.85pt;height:229.2pt" o:ole="">
             <v:imagedata r:id="rId12" o:title=""/>
           </v:shape>
-          <o:OLEObject Type="Embed" ProgID="Visio.Drawing.11" ShapeID="_x0000_i1025" DrawAspect="Content" ObjectID="_1520186788" r:id="rId13"/>
+          <o:OLEObject Type="Embed" ProgID="Visio.Drawing.11" ShapeID="_x0000_i1025" DrawAspect="Content" ObjectID="_1520543207" r:id="rId13"/>
         </w:object>
       </w:r>
     </w:p>
@@ -11082,6 +11651,7 @@
         <w:rPr>
           <w:rFonts w:cstheme="minorHAnsi"/>
         </w:rPr>
+        <w:lastRenderedPageBreak/>
         <w:t xml:space="preserve">The </w:t>
       </w:r>
       <w:r>
@@ -11152,14 +11722,7 @@
         <w:rPr>
           <w:rFonts w:cstheme="minorHAnsi"/>
         </w:rPr>
-        <w:t xml:space="preserve">update rate value will be written to the Venus838 flash </w:t>
-      </w:r>
-      <w:r>
-        <w:rPr>
-          <w:rFonts w:cstheme="minorHAnsi"/>
-        </w:rPr>
-        <w:lastRenderedPageBreak/>
-        <w:t>configuration.</w:t>
+        <w:t>update rate value will be written to the Venus838 flash configuration.</w:t>
       </w:r>
       <w:r>
         <w:rPr>
@@ -13052,7 +13615,7 @@
 </file>
 
 <file path=customXml/itemProps1.xml><?xml version="1.0" encoding="utf-8"?>
-<ds:datastoreItem xmlns:ds="http://schemas.openxmlformats.org/officeDocument/2006/customXml" ds:itemID="{661F74AA-D679-4EBF-B67B-0C965F654159}">
+<ds:datastoreItem xmlns:ds="http://schemas.openxmlformats.org/officeDocument/2006/customXml" ds:itemID="{F0138A9E-0618-4193-A26B-475F97E7B2FA}">
   <ds:schemaRefs>
     <ds:schemaRef ds:uri="http://schemas.openxmlformats.org/officeDocument/2006/bibliography"/>
   </ds:schemaRefs>

</xml_diff>

<commit_message>
Added SV and checksum
</commit_message>
<xml_diff>
--- a/SoftwareDescription.docx
+++ b/SoftwareDescription.docx
@@ -3780,8 +3780,8 @@
       <w:tblGrid>
         <w:gridCol w:w="764"/>
         <w:gridCol w:w="913"/>
-        <w:gridCol w:w="894"/>
-        <w:gridCol w:w="9789"/>
+        <w:gridCol w:w="923"/>
+        <w:gridCol w:w="9760"/>
       </w:tblGrid>
       <w:tr>
         <w:trPr>
@@ -4370,38 +4370,38 @@
               <w:right w:val="outset" w:sz="6" w:space="0" w:color="auto"/>
             </w:tcBorders>
             <w:vAlign w:val="center"/>
-            <w:hideMark/>
-          </w:tcPr>
-          <w:p>
-            <w:pPr>
-              <w:spacing w:after="0" w:line="240" w:lineRule="auto"/>
-              <w:rPr>
-                <w:rFonts w:eastAsia="Times New Roman" w:cstheme="minorHAnsi"/>
-                <w:sz w:val="24"/>
-                <w:szCs w:val="24"/>
-              </w:rPr>
-            </w:pPr>
-            <w:r>
-              <w:rPr>
-                <w:rFonts w:eastAsia="Times New Roman" w:cstheme="minorHAnsi"/>
-                <w:sz w:val="24"/>
-                <w:szCs w:val="24"/>
-              </w:rPr>
-              <w:t>time</w:t>
-            </w:r>
-          </w:p>
-        </w:tc>
-        <w:tc>
-          <w:tcPr>
-            <w:tcW w:w="0" w:type="auto"/>
-            <w:tcBorders>
-              <w:top w:val="outset" w:sz="6" w:space="0" w:color="auto"/>
-              <w:left w:val="outset" w:sz="6" w:space="0" w:color="auto"/>
-              <w:bottom w:val="outset" w:sz="6" w:space="0" w:color="auto"/>
-              <w:right w:val="outset" w:sz="6" w:space="0" w:color="auto"/>
-            </w:tcBorders>
-            <w:vAlign w:val="center"/>
-            <w:hideMark/>
+          </w:tcPr>
+          <w:p>
+            <w:pPr>
+              <w:spacing w:after="0" w:line="240" w:lineRule="auto"/>
+              <w:rPr>
+                <w:rFonts w:eastAsia="Times New Roman" w:cstheme="minorHAnsi"/>
+                <w:sz w:val="24"/>
+                <w:szCs w:val="24"/>
+              </w:rPr>
+            </w:pPr>
+            <w:proofErr w:type="spellStart"/>
+            <w:r>
+              <w:rPr>
+                <w:rFonts w:eastAsia="Times New Roman" w:cstheme="minorHAnsi"/>
+                <w:sz w:val="24"/>
+                <w:szCs w:val="24"/>
+              </w:rPr>
+              <w:t>sv</w:t>
+            </w:r>
+            <w:proofErr w:type="spellEnd"/>
+          </w:p>
+        </w:tc>
+        <w:tc>
+          <w:tcPr>
+            <w:tcW w:w="0" w:type="auto"/>
+            <w:tcBorders>
+              <w:top w:val="outset" w:sz="6" w:space="0" w:color="auto"/>
+              <w:left w:val="outset" w:sz="6" w:space="0" w:color="auto"/>
+              <w:bottom w:val="outset" w:sz="6" w:space="0" w:color="auto"/>
+              <w:right w:val="outset" w:sz="6" w:space="0" w:color="auto"/>
+            </w:tcBorders>
+            <w:vAlign w:val="center"/>
           </w:tcPr>
           <w:p>
             <w:pPr>
@@ -4432,89 +4432,53 @@
               <w:right w:val="outset" w:sz="6" w:space="0" w:color="auto"/>
             </w:tcBorders>
             <w:vAlign w:val="center"/>
-            <w:hideMark/>
-          </w:tcPr>
-          <w:p>
-            <w:pPr>
-              <w:spacing w:after="0" w:line="240" w:lineRule="auto"/>
-              <w:rPr>
-                <w:rFonts w:eastAsia="Times New Roman" w:cstheme="minorHAnsi"/>
-                <w:sz w:val="24"/>
-                <w:szCs w:val="24"/>
-              </w:rPr>
-            </w:pPr>
-            <w:r>
-              <w:rPr>
-                <w:rFonts w:eastAsia="Times New Roman" w:cstheme="minorHAnsi"/>
-                <w:sz w:val="24"/>
-                <w:szCs w:val="24"/>
-              </w:rPr>
-              <w:t>string</w:t>
-            </w:r>
-          </w:p>
-        </w:tc>
-        <w:tc>
-          <w:tcPr>
-            <w:tcW w:w="0" w:type="auto"/>
-            <w:tcBorders>
-              <w:top w:val="outset" w:sz="6" w:space="0" w:color="auto"/>
-              <w:left w:val="outset" w:sz="6" w:space="0" w:color="auto"/>
-              <w:bottom w:val="outset" w:sz="6" w:space="0" w:color="auto"/>
-              <w:right w:val="outset" w:sz="6" w:space="0" w:color="auto"/>
-            </w:tcBorders>
-            <w:vAlign w:val="center"/>
-            <w:hideMark/>
-          </w:tcPr>
-          <w:p>
-            <w:pPr>
-              <w:spacing w:after="0" w:line="240" w:lineRule="auto"/>
-              <w:rPr>
-                <w:rFonts w:eastAsia="Times New Roman" w:cstheme="minorHAnsi"/>
-                <w:sz w:val="24"/>
-                <w:szCs w:val="24"/>
-              </w:rPr>
-            </w:pPr>
-            <w:r>
-              <w:rPr>
-                <w:rFonts w:eastAsia="Times New Roman" w:cstheme="minorHAnsi"/>
-                <w:sz w:val="24"/>
-                <w:szCs w:val="24"/>
-              </w:rPr>
-              <w:t xml:space="preserve">Time/date stamp in ISO8601 format, UTC. May have a fractional part of up to .001sec precision. May be absent if mode is not </w:t>
-            </w:r>
-            <w:r>
-              <w:rPr>
-                <w:rFonts w:eastAsia="Times New Roman" w:cstheme="minorHAnsi"/>
-                <w:sz w:val="24"/>
-                <w:szCs w:val="24"/>
-              </w:rPr>
-              <w:t>1</w:t>
-            </w:r>
-            <w:proofErr w:type="gramStart"/>
-            <w:r>
-              <w:rPr>
-                <w:rFonts w:eastAsia="Times New Roman" w:cstheme="minorHAnsi"/>
-                <w:sz w:val="24"/>
-                <w:szCs w:val="24"/>
-              </w:rPr>
-              <w:t>,</w:t>
-            </w:r>
-            <w:r>
-              <w:rPr>
-                <w:rFonts w:eastAsia="Times New Roman" w:cstheme="minorHAnsi"/>
-                <w:sz w:val="24"/>
-                <w:szCs w:val="24"/>
-              </w:rPr>
-              <w:t>2</w:t>
-            </w:r>
-            <w:proofErr w:type="gramEnd"/>
-            <w:r>
-              <w:rPr>
-                <w:rFonts w:eastAsia="Times New Roman" w:cstheme="minorHAnsi"/>
-                <w:sz w:val="24"/>
-                <w:szCs w:val="24"/>
-              </w:rPr>
-              <w:t xml:space="preserve"> or 3.</w:t>
+          </w:tcPr>
+          <w:p>
+            <w:pPr>
+              <w:spacing w:after="0" w:line="240" w:lineRule="auto"/>
+              <w:rPr>
+                <w:rFonts w:eastAsia="Times New Roman" w:cstheme="minorHAnsi"/>
+                <w:sz w:val="24"/>
+                <w:szCs w:val="24"/>
+              </w:rPr>
+            </w:pPr>
+            <w:r>
+              <w:rPr>
+                <w:rFonts w:eastAsia="Times New Roman" w:cstheme="minorHAnsi"/>
+                <w:sz w:val="24"/>
+                <w:szCs w:val="24"/>
+              </w:rPr>
+              <w:t>Numeric</w:t>
+            </w:r>
+          </w:p>
+        </w:tc>
+        <w:tc>
+          <w:tcPr>
+            <w:tcW w:w="0" w:type="auto"/>
+            <w:tcBorders>
+              <w:top w:val="outset" w:sz="6" w:space="0" w:color="auto"/>
+              <w:left w:val="outset" w:sz="6" w:space="0" w:color="auto"/>
+              <w:bottom w:val="outset" w:sz="6" w:space="0" w:color="auto"/>
+              <w:right w:val="outset" w:sz="6" w:space="0" w:color="auto"/>
+            </w:tcBorders>
+            <w:vAlign w:val="center"/>
+          </w:tcPr>
+          <w:p>
+            <w:pPr>
+              <w:spacing w:after="0" w:line="240" w:lineRule="auto"/>
+              <w:rPr>
+                <w:rFonts w:eastAsia="Times New Roman" w:cstheme="minorHAnsi"/>
+                <w:sz w:val="24"/>
+                <w:szCs w:val="24"/>
+              </w:rPr>
+            </w:pPr>
+            <w:r>
+              <w:rPr>
+                <w:rFonts w:eastAsia="Times New Roman" w:cstheme="minorHAnsi"/>
+                <w:sz w:val="24"/>
+                <w:szCs w:val="24"/>
+              </w:rPr>
+              <w:t>Number of SV in the fix (0 – 12)</w:t>
             </w:r>
           </w:p>
         </w:tc>
@@ -4544,16 +4508,14 @@
                 <w:szCs w:val="24"/>
               </w:rPr>
             </w:pPr>
-            <w:proofErr w:type="spellStart"/>
-            <w:r>
-              <w:rPr>
-                <w:rFonts w:eastAsia="Times New Roman" w:cstheme="minorHAnsi"/>
-                <w:sz w:val="24"/>
-                <w:szCs w:val="24"/>
-              </w:rPr>
-              <w:t>lat</w:t>
-            </w:r>
-            <w:proofErr w:type="spellEnd"/>
+            <w:r>
+              <w:rPr>
+                <w:rFonts w:eastAsia="Times New Roman" w:cstheme="minorHAnsi"/>
+                <w:sz w:val="24"/>
+                <w:szCs w:val="24"/>
+              </w:rPr>
+              <w:t>time</w:t>
+            </w:r>
           </w:p>
         </w:tc>
         <w:tc>
@@ -4614,7 +4576,7 @@
                 <w:sz w:val="24"/>
                 <w:szCs w:val="24"/>
               </w:rPr>
-              <w:t>numeric</w:t>
+              <w:t>string</w:t>
             </w:r>
           </w:p>
         </w:tc>
@@ -4645,23 +4607,41 @@
                 <w:sz w:val="24"/>
                 <w:szCs w:val="24"/>
               </w:rPr>
-              <w:t xml:space="preserve">Latitude in degrees: +/- signifies North/South. Present when mode is </w:t>
-            </w:r>
-            <w:r>
-              <w:rPr>
-                <w:rFonts w:eastAsia="Times New Roman" w:cstheme="minorHAnsi"/>
-                <w:sz w:val="24"/>
-                <w:szCs w:val="24"/>
-              </w:rPr>
-              <w:t xml:space="preserve">1, </w:t>
-            </w:r>
-            <w:r>
-              <w:rPr>
-                <w:rFonts w:eastAsia="Times New Roman" w:cstheme="minorHAnsi"/>
-                <w:sz w:val="24"/>
-                <w:szCs w:val="24"/>
-              </w:rPr>
-              <w:t>2 or 3.</w:t>
+              <w:t xml:space="preserve">Time/date stamp in ISO8601 format, UTC. May have a fractional part of up to .001sec precision. May be absent if mode is not </w:t>
+            </w:r>
+            <w:r>
+              <w:rPr>
+                <w:rFonts w:eastAsia="Times New Roman" w:cstheme="minorHAnsi"/>
+                <w:sz w:val="24"/>
+                <w:szCs w:val="24"/>
+              </w:rPr>
+              <w:t>1</w:t>
+            </w:r>
+            <w:proofErr w:type="gramStart"/>
+            <w:r>
+              <w:rPr>
+                <w:rFonts w:eastAsia="Times New Roman" w:cstheme="minorHAnsi"/>
+                <w:sz w:val="24"/>
+                <w:szCs w:val="24"/>
+              </w:rPr>
+              <w:t>,</w:t>
+            </w:r>
+            <w:r>
+              <w:rPr>
+                <w:rFonts w:eastAsia="Times New Roman" w:cstheme="minorHAnsi"/>
+                <w:sz w:val="24"/>
+                <w:szCs w:val="24"/>
+              </w:rPr>
+              <w:t>2</w:t>
+            </w:r>
+            <w:proofErr w:type="gramEnd"/>
+            <w:r>
+              <w:rPr>
+                <w:rFonts w:eastAsia="Times New Roman" w:cstheme="minorHAnsi"/>
+                <w:sz w:val="24"/>
+                <w:szCs w:val="24"/>
+              </w:rPr>
+              <w:t xml:space="preserve"> or 3.</w:t>
             </w:r>
           </w:p>
         </w:tc>
@@ -4698,7 +4678,7 @@
                 <w:sz w:val="24"/>
                 <w:szCs w:val="24"/>
               </w:rPr>
-              <w:t>lon</w:t>
+              <w:t>lat</w:t>
             </w:r>
             <w:proofErr w:type="spellEnd"/>
           </w:p>
@@ -4792,7 +4772,7 @@
                 <w:sz w:val="24"/>
                 <w:szCs w:val="24"/>
               </w:rPr>
-              <w:t xml:space="preserve">Longitude in degrees: +/- signifies East/West. Present when mode is </w:t>
+              <w:t xml:space="preserve">Latitude in degrees: +/- signifies North/South. Present when mode is </w:t>
             </w:r>
             <w:r>
               <w:rPr>
@@ -4838,14 +4818,16 @@
                 <w:szCs w:val="24"/>
               </w:rPr>
             </w:pPr>
-            <w:r>
-              <w:rPr>
-                <w:rFonts w:eastAsia="Times New Roman" w:cstheme="minorHAnsi"/>
-                <w:sz w:val="24"/>
-                <w:szCs w:val="24"/>
-              </w:rPr>
-              <w:t>alt</w:t>
-            </w:r>
+            <w:proofErr w:type="spellStart"/>
+            <w:r>
+              <w:rPr>
+                <w:rFonts w:eastAsia="Times New Roman" w:cstheme="minorHAnsi"/>
+                <w:sz w:val="24"/>
+                <w:szCs w:val="24"/>
+              </w:rPr>
+              <w:t>lon</w:t>
+            </w:r>
+            <w:proofErr w:type="spellEnd"/>
           </w:p>
         </w:tc>
         <w:tc>
@@ -4937,23 +4919,23 @@
                 <w:sz w:val="24"/>
                 <w:szCs w:val="24"/>
               </w:rPr>
-              <w:t xml:space="preserve">Altitude in meters. Present if mode is </w:t>
-            </w:r>
-            <w:r>
-              <w:rPr>
-                <w:rFonts w:eastAsia="Times New Roman" w:cstheme="minorHAnsi"/>
-                <w:sz w:val="24"/>
-                <w:szCs w:val="24"/>
-              </w:rPr>
-              <w:t xml:space="preserve">2 or </w:t>
-            </w:r>
-            <w:r>
-              <w:rPr>
-                <w:rFonts w:eastAsia="Times New Roman" w:cstheme="minorHAnsi"/>
-                <w:sz w:val="24"/>
-                <w:szCs w:val="24"/>
-              </w:rPr>
-              <w:t>3.</w:t>
+              <w:t xml:space="preserve">Longitude in degrees: +/- signifies East/West. Present when mode is </w:t>
+            </w:r>
+            <w:r>
+              <w:rPr>
+                <w:rFonts w:eastAsia="Times New Roman" w:cstheme="minorHAnsi"/>
+                <w:sz w:val="24"/>
+                <w:szCs w:val="24"/>
+              </w:rPr>
+              <w:t xml:space="preserve">1, </w:t>
+            </w:r>
+            <w:r>
+              <w:rPr>
+                <w:rFonts w:eastAsia="Times New Roman" w:cstheme="minorHAnsi"/>
+                <w:sz w:val="24"/>
+                <w:szCs w:val="24"/>
+              </w:rPr>
+              <w:t>2 or 3.</w:t>
             </w:r>
           </w:p>
         </w:tc>
@@ -4972,46 +4954,38 @@
               <w:right w:val="outset" w:sz="6" w:space="0" w:color="auto"/>
             </w:tcBorders>
             <w:vAlign w:val="center"/>
-          </w:tcPr>
-          <w:p>
-            <w:pPr>
-              <w:spacing w:after="0" w:line="240" w:lineRule="auto"/>
-              <w:rPr>
-                <w:rFonts w:eastAsia="Times New Roman" w:cstheme="minorHAnsi"/>
-                <w:sz w:val="24"/>
-                <w:szCs w:val="24"/>
-              </w:rPr>
-            </w:pPr>
-            <w:proofErr w:type="spellStart"/>
-            <w:r>
-              <w:rPr>
-                <w:rFonts w:eastAsia="Times New Roman" w:cstheme="minorHAnsi"/>
-                <w:sz w:val="24"/>
-                <w:szCs w:val="24"/>
-              </w:rPr>
-              <w:t>lat</w:t>
-            </w:r>
-            <w:r>
-              <w:rPr>
-                <w:rFonts w:eastAsia="Times New Roman" w:cstheme="minorHAnsi"/>
-                <w:sz w:val="24"/>
-                <w:szCs w:val="24"/>
-              </w:rPr>
-              <w:t>f</w:t>
-            </w:r>
-            <w:proofErr w:type="spellEnd"/>
-          </w:p>
-        </w:tc>
-        <w:tc>
-          <w:tcPr>
-            <w:tcW w:w="0" w:type="auto"/>
-            <w:tcBorders>
-              <w:top w:val="outset" w:sz="6" w:space="0" w:color="auto"/>
-              <w:left w:val="outset" w:sz="6" w:space="0" w:color="auto"/>
-              <w:bottom w:val="outset" w:sz="6" w:space="0" w:color="auto"/>
-              <w:right w:val="outset" w:sz="6" w:space="0" w:color="auto"/>
-            </w:tcBorders>
-            <w:vAlign w:val="center"/>
+            <w:hideMark/>
+          </w:tcPr>
+          <w:p>
+            <w:pPr>
+              <w:spacing w:after="0" w:line="240" w:lineRule="auto"/>
+              <w:rPr>
+                <w:rFonts w:eastAsia="Times New Roman" w:cstheme="minorHAnsi"/>
+                <w:sz w:val="24"/>
+                <w:szCs w:val="24"/>
+              </w:rPr>
+            </w:pPr>
+            <w:r>
+              <w:rPr>
+                <w:rFonts w:eastAsia="Times New Roman" w:cstheme="minorHAnsi"/>
+                <w:sz w:val="24"/>
+                <w:szCs w:val="24"/>
+              </w:rPr>
+              <w:t>alt</w:t>
+            </w:r>
+          </w:p>
+        </w:tc>
+        <w:tc>
+          <w:tcPr>
+            <w:tcW w:w="0" w:type="auto"/>
+            <w:tcBorders>
+              <w:top w:val="outset" w:sz="6" w:space="0" w:color="auto"/>
+              <w:left w:val="outset" w:sz="6" w:space="0" w:color="auto"/>
+              <w:bottom w:val="outset" w:sz="6" w:space="0" w:color="auto"/>
+              <w:right w:val="outset" w:sz="6" w:space="0" w:color="auto"/>
+            </w:tcBorders>
+            <w:vAlign w:val="center"/>
+            <w:hideMark/>
           </w:tcPr>
           <w:p>
             <w:pPr>
@@ -5042,6 +5016,7 @@
               <w:right w:val="outset" w:sz="6" w:space="0" w:color="auto"/>
             </w:tcBorders>
             <w:vAlign w:val="center"/>
+            <w:hideMark/>
           </w:tcPr>
           <w:p>
             <w:pPr>
@@ -5072,57 +5047,40 @@
               <w:right w:val="outset" w:sz="6" w:space="0" w:color="auto"/>
             </w:tcBorders>
             <w:vAlign w:val="center"/>
-          </w:tcPr>
-          <w:p>
-            <w:pPr>
-              <w:spacing w:after="0" w:line="240" w:lineRule="auto"/>
-              <w:rPr>
-                <w:rFonts w:eastAsia="Times New Roman" w:cstheme="minorHAnsi"/>
-                <w:sz w:val="24"/>
-                <w:szCs w:val="24"/>
-              </w:rPr>
-            </w:pPr>
-            <w:proofErr w:type="spellStart"/>
-            <w:r>
-              <w:rPr>
-                <w:rFonts w:eastAsia="Times New Roman" w:cstheme="minorHAnsi"/>
-                <w:sz w:val="24"/>
-                <w:szCs w:val="24"/>
-              </w:rPr>
-              <w:t>Kalman</w:t>
-            </w:r>
-            <w:proofErr w:type="spellEnd"/>
-            <w:r>
-              <w:rPr>
-                <w:rFonts w:eastAsia="Times New Roman" w:cstheme="minorHAnsi"/>
-                <w:sz w:val="24"/>
-                <w:szCs w:val="24"/>
-              </w:rPr>
-              <w:t xml:space="preserve"> filtered l</w:t>
-            </w:r>
-            <w:r>
-              <w:rPr>
-                <w:rFonts w:eastAsia="Times New Roman" w:cstheme="minorHAnsi"/>
-                <w:sz w:val="24"/>
-                <w:szCs w:val="24"/>
-              </w:rPr>
-              <w:t xml:space="preserve">atitude in degrees: +/- signifies North/South. Present when mode is </w:t>
-            </w:r>
-            <w:r>
-              <w:rPr>
-                <w:rFonts w:eastAsia="Times New Roman" w:cstheme="minorHAnsi"/>
-                <w:sz w:val="24"/>
-                <w:szCs w:val="24"/>
-              </w:rPr>
-              <w:t xml:space="preserve">1, </w:t>
-            </w:r>
-            <w:r>
-              <w:rPr>
-                <w:rFonts w:eastAsia="Times New Roman" w:cstheme="minorHAnsi"/>
-                <w:sz w:val="24"/>
-                <w:szCs w:val="24"/>
-              </w:rPr>
-              <w:t>2 or 3.</w:t>
+            <w:hideMark/>
+          </w:tcPr>
+          <w:p>
+            <w:pPr>
+              <w:spacing w:after="0" w:line="240" w:lineRule="auto"/>
+              <w:rPr>
+                <w:rFonts w:eastAsia="Times New Roman" w:cstheme="minorHAnsi"/>
+                <w:sz w:val="24"/>
+                <w:szCs w:val="24"/>
+              </w:rPr>
+            </w:pPr>
+            <w:r>
+              <w:rPr>
+                <w:rFonts w:eastAsia="Times New Roman" w:cstheme="minorHAnsi"/>
+                <w:sz w:val="24"/>
+                <w:szCs w:val="24"/>
+              </w:rPr>
+              <w:t xml:space="preserve">Altitude in meters. Present if mode is </w:t>
+            </w:r>
+            <w:r>
+              <w:rPr>
+                <w:rFonts w:eastAsia="Times New Roman" w:cstheme="minorHAnsi"/>
+                <w:sz w:val="24"/>
+                <w:szCs w:val="24"/>
+              </w:rPr>
+              <w:t xml:space="preserve">2 or </w:t>
+            </w:r>
+            <w:r>
+              <w:rPr>
+                <w:rFonts w:eastAsia="Times New Roman" w:cstheme="minorHAnsi"/>
+                <w:sz w:val="24"/>
+                <w:szCs w:val="24"/>
+              </w:rPr>
+              <w:t>3.</w:t>
             </w:r>
           </w:p>
         </w:tc>
@@ -5159,7 +5117,7 @@
                 <w:szCs w:val="24"/>
               </w:rPr>
               <w:lastRenderedPageBreak/>
-              <w:t>lon</w:t>
+              <w:t>lat</w:t>
             </w:r>
             <w:r>
               <w:rPr>
@@ -5276,7 +5234,7 @@
                 <w:sz w:val="24"/>
                 <w:szCs w:val="24"/>
               </w:rPr>
-              <w:t xml:space="preserve">ongitude in degrees: +/- signifies East/West. Present when mode is </w:t>
+              <w:t xml:space="preserve">atitude in degrees: +/- signifies North/South. Present when mode is </w:t>
             </w:r>
             <w:r>
               <w:rPr>
@@ -5328,7 +5286,7 @@
                 <w:sz w:val="24"/>
                 <w:szCs w:val="24"/>
               </w:rPr>
-              <w:t>alt</w:t>
+              <w:t>lon</w:t>
             </w:r>
             <w:r>
               <w:rPr>
@@ -5437,31 +5395,31 @@
                 <w:sz w:val="24"/>
                 <w:szCs w:val="24"/>
               </w:rPr>
-              <w:t xml:space="preserve"> filtered a</w:t>
-            </w:r>
-            <w:r>
-              <w:rPr>
-                <w:rFonts w:eastAsia="Times New Roman" w:cstheme="minorHAnsi"/>
-                <w:sz w:val="24"/>
-                <w:szCs w:val="24"/>
-              </w:rPr>
-              <w:t xml:space="preserve">ltitude in meters. Present if mode is </w:t>
-            </w:r>
-            <w:r>
-              <w:rPr>
-                <w:rFonts w:eastAsia="Times New Roman" w:cstheme="minorHAnsi"/>
-                <w:sz w:val="24"/>
-                <w:szCs w:val="24"/>
-              </w:rPr>
-              <w:t xml:space="preserve">2 or </w:t>
-            </w:r>
-            <w:r>
-              <w:rPr>
-                <w:rFonts w:eastAsia="Times New Roman" w:cstheme="minorHAnsi"/>
-                <w:sz w:val="24"/>
-                <w:szCs w:val="24"/>
-              </w:rPr>
-              <w:t>3.</w:t>
+              <w:t xml:space="preserve"> filtered l</w:t>
+            </w:r>
+            <w:r>
+              <w:rPr>
+                <w:rFonts w:eastAsia="Times New Roman" w:cstheme="minorHAnsi"/>
+                <w:sz w:val="24"/>
+                <w:szCs w:val="24"/>
+              </w:rPr>
+              <w:t xml:space="preserve">ongitude in degrees: +/- signifies East/West. Present when mode is </w:t>
+            </w:r>
+            <w:r>
+              <w:rPr>
+                <w:rFonts w:eastAsia="Times New Roman" w:cstheme="minorHAnsi"/>
+                <w:sz w:val="24"/>
+                <w:szCs w:val="24"/>
+              </w:rPr>
+              <w:t xml:space="preserve">1, </w:t>
+            </w:r>
+            <w:r>
+              <w:rPr>
+                <w:rFonts w:eastAsia="Times New Roman" w:cstheme="minorHAnsi"/>
+                <w:sz w:val="24"/>
+                <w:szCs w:val="24"/>
+              </w:rPr>
+              <w:t>2 or 3.</w:t>
             </w:r>
           </w:p>
         </w:tc>
@@ -5480,38 +5438,46 @@
               <w:right w:val="outset" w:sz="6" w:space="0" w:color="auto"/>
             </w:tcBorders>
             <w:vAlign w:val="center"/>
-            <w:hideMark/>
-          </w:tcPr>
-          <w:p>
-            <w:pPr>
-              <w:spacing w:after="0" w:line="240" w:lineRule="auto"/>
-              <w:rPr>
-                <w:rFonts w:eastAsia="Times New Roman" w:cstheme="minorHAnsi"/>
-                <w:sz w:val="24"/>
-                <w:szCs w:val="24"/>
-              </w:rPr>
-            </w:pPr>
-            <w:r>
-              <w:rPr>
-                <w:rFonts w:eastAsia="Times New Roman" w:cstheme="minorHAnsi"/>
-                <w:sz w:val="24"/>
-                <w:szCs w:val="24"/>
-              </w:rPr>
-              <w:t>track</w:t>
-            </w:r>
-          </w:p>
-        </w:tc>
-        <w:tc>
-          <w:tcPr>
-            <w:tcW w:w="0" w:type="auto"/>
-            <w:tcBorders>
-              <w:top w:val="outset" w:sz="6" w:space="0" w:color="auto"/>
-              <w:left w:val="outset" w:sz="6" w:space="0" w:color="auto"/>
-              <w:bottom w:val="outset" w:sz="6" w:space="0" w:color="auto"/>
-              <w:right w:val="outset" w:sz="6" w:space="0" w:color="auto"/>
-            </w:tcBorders>
-            <w:vAlign w:val="center"/>
-            <w:hideMark/>
+          </w:tcPr>
+          <w:p>
+            <w:pPr>
+              <w:spacing w:after="0" w:line="240" w:lineRule="auto"/>
+              <w:rPr>
+                <w:rFonts w:eastAsia="Times New Roman" w:cstheme="minorHAnsi"/>
+                <w:sz w:val="24"/>
+                <w:szCs w:val="24"/>
+              </w:rPr>
+            </w:pPr>
+            <w:proofErr w:type="spellStart"/>
+            <w:r>
+              <w:rPr>
+                <w:rFonts w:eastAsia="Times New Roman" w:cstheme="minorHAnsi"/>
+                <w:sz w:val="24"/>
+                <w:szCs w:val="24"/>
+              </w:rPr>
+              <w:t>alt</w:t>
+            </w:r>
+            <w:r>
+              <w:rPr>
+                <w:rFonts w:eastAsia="Times New Roman" w:cstheme="minorHAnsi"/>
+                <w:sz w:val="24"/>
+                <w:szCs w:val="24"/>
+              </w:rPr>
+              <w:t>f</w:t>
+            </w:r>
+            <w:proofErr w:type="spellEnd"/>
+          </w:p>
+        </w:tc>
+        <w:tc>
+          <w:tcPr>
+            <w:tcW w:w="0" w:type="auto"/>
+            <w:tcBorders>
+              <w:top w:val="outset" w:sz="6" w:space="0" w:color="auto"/>
+              <w:left w:val="outset" w:sz="6" w:space="0" w:color="auto"/>
+              <w:bottom w:val="outset" w:sz="6" w:space="0" w:color="auto"/>
+              <w:right w:val="outset" w:sz="6" w:space="0" w:color="auto"/>
+            </w:tcBorders>
+            <w:vAlign w:val="center"/>
           </w:tcPr>
           <w:p>
             <w:pPr>
@@ -5542,7 +5508,6 @@
               <w:right w:val="outset" w:sz="6" w:space="0" w:color="auto"/>
             </w:tcBorders>
             <w:vAlign w:val="center"/>
-            <w:hideMark/>
           </w:tcPr>
           <w:p>
             <w:pPr>
@@ -5573,24 +5538,57 @@
               <w:right w:val="outset" w:sz="6" w:space="0" w:color="auto"/>
             </w:tcBorders>
             <w:vAlign w:val="center"/>
-            <w:hideMark/>
-          </w:tcPr>
-          <w:p>
-            <w:pPr>
-              <w:spacing w:after="0" w:line="240" w:lineRule="auto"/>
-              <w:rPr>
-                <w:rFonts w:eastAsia="Times New Roman" w:cstheme="minorHAnsi"/>
-                <w:sz w:val="24"/>
-                <w:szCs w:val="24"/>
-              </w:rPr>
-            </w:pPr>
-            <w:r>
-              <w:rPr>
-                <w:rFonts w:eastAsia="Times New Roman" w:cstheme="minorHAnsi"/>
-                <w:sz w:val="24"/>
-                <w:szCs w:val="24"/>
-              </w:rPr>
-              <w:t>Course over ground, degrees from true north.</w:t>
+          </w:tcPr>
+          <w:p>
+            <w:pPr>
+              <w:spacing w:after="0" w:line="240" w:lineRule="auto"/>
+              <w:rPr>
+                <w:rFonts w:eastAsia="Times New Roman" w:cstheme="minorHAnsi"/>
+                <w:sz w:val="24"/>
+                <w:szCs w:val="24"/>
+              </w:rPr>
+            </w:pPr>
+            <w:proofErr w:type="spellStart"/>
+            <w:r>
+              <w:rPr>
+                <w:rFonts w:eastAsia="Times New Roman" w:cstheme="minorHAnsi"/>
+                <w:sz w:val="24"/>
+                <w:szCs w:val="24"/>
+              </w:rPr>
+              <w:t>Kalman</w:t>
+            </w:r>
+            <w:proofErr w:type="spellEnd"/>
+            <w:r>
+              <w:rPr>
+                <w:rFonts w:eastAsia="Times New Roman" w:cstheme="minorHAnsi"/>
+                <w:sz w:val="24"/>
+                <w:szCs w:val="24"/>
+              </w:rPr>
+              <w:t xml:space="preserve"> filtered a</w:t>
+            </w:r>
+            <w:r>
+              <w:rPr>
+                <w:rFonts w:eastAsia="Times New Roman" w:cstheme="minorHAnsi"/>
+                <w:sz w:val="24"/>
+                <w:szCs w:val="24"/>
+              </w:rPr>
+              <w:t xml:space="preserve">ltitude in meters. Present if mode is </w:t>
+            </w:r>
+            <w:r>
+              <w:rPr>
+                <w:rFonts w:eastAsia="Times New Roman" w:cstheme="minorHAnsi"/>
+                <w:sz w:val="24"/>
+                <w:szCs w:val="24"/>
+              </w:rPr>
+              <w:t xml:space="preserve">2 or </w:t>
+            </w:r>
+            <w:r>
+              <w:rPr>
+                <w:rFonts w:eastAsia="Times New Roman" w:cstheme="minorHAnsi"/>
+                <w:sz w:val="24"/>
+                <w:szCs w:val="24"/>
+              </w:rPr>
+              <w:t>3.</w:t>
             </w:r>
           </w:p>
         </w:tc>
@@ -5626,7 +5624,7 @@
                 <w:sz w:val="24"/>
                 <w:szCs w:val="24"/>
               </w:rPr>
-              <w:t>speed</w:t>
+              <w:t>track</w:t>
             </w:r>
           </w:p>
         </w:tc>
@@ -5719,7 +5717,23 @@
                 <w:sz w:val="24"/>
                 <w:szCs w:val="24"/>
               </w:rPr>
-              <w:t>Speed over ground, meters per second.</w:t>
+              <w:t>Course</w:t>
+            </w:r>
+            <w:r>
+              <w:rPr>
+                <w:rFonts w:eastAsia="Times New Roman" w:cstheme="minorHAnsi"/>
+                <w:sz w:val="24"/>
+                <w:szCs w:val="24"/>
+              </w:rPr>
+              <w:t xml:space="preserve"> over ground, degrees from true north.</w:t>
+            </w:r>
+            <w:r>
+              <w:rPr>
+                <w:rFonts w:eastAsia="Times New Roman" w:cstheme="minorHAnsi"/>
+                <w:sz w:val="24"/>
+                <w:szCs w:val="24"/>
+              </w:rPr>
+              <w:t xml:space="preserve">  This is the actual path traveled over the ground just as you were to leave “track” behind in the snow or sand.</w:t>
             </w:r>
           </w:p>
         </w:tc>
@@ -5738,17 +5752,17 @@
               <w:right w:val="outset" w:sz="6" w:space="0" w:color="auto"/>
             </w:tcBorders>
             <w:vAlign w:val="center"/>
-          </w:tcPr>
-          <w:p>
-            <w:pPr>
-              <w:spacing w:after="0" w:line="240" w:lineRule="auto"/>
-              <w:rPr>
-                <w:rFonts w:eastAsia="Times New Roman" w:cstheme="minorHAnsi"/>
-                <w:sz w:val="24"/>
-                <w:szCs w:val="24"/>
-              </w:rPr>
-            </w:pPr>
-            <w:proofErr w:type="spellStart"/>
+            <w:hideMark/>
+          </w:tcPr>
+          <w:p>
+            <w:pPr>
+              <w:spacing w:after="0" w:line="240" w:lineRule="auto"/>
+              <w:rPr>
+                <w:rFonts w:eastAsia="Times New Roman" w:cstheme="minorHAnsi"/>
+                <w:sz w:val="24"/>
+                <w:szCs w:val="24"/>
+              </w:rPr>
+            </w:pPr>
             <w:r>
               <w:rPr>
                 <w:rFonts w:eastAsia="Times New Roman" w:cstheme="minorHAnsi"/>
@@ -5757,27 +5771,19 @@
               </w:rPr>
               <w:t>speed</w:t>
             </w:r>
-            <w:r>
-              <w:rPr>
-                <w:rFonts w:eastAsia="Times New Roman" w:cstheme="minorHAnsi"/>
-                <w:sz w:val="24"/>
-                <w:szCs w:val="24"/>
-              </w:rPr>
-              <w:t>f</w:t>
-            </w:r>
-            <w:proofErr w:type="spellEnd"/>
-          </w:p>
-        </w:tc>
-        <w:tc>
-          <w:tcPr>
-            <w:tcW w:w="0" w:type="auto"/>
-            <w:tcBorders>
-              <w:top w:val="outset" w:sz="6" w:space="0" w:color="auto"/>
-              <w:left w:val="outset" w:sz="6" w:space="0" w:color="auto"/>
-              <w:bottom w:val="outset" w:sz="6" w:space="0" w:color="auto"/>
-              <w:right w:val="outset" w:sz="6" w:space="0" w:color="auto"/>
-            </w:tcBorders>
-            <w:vAlign w:val="center"/>
+          </w:p>
+        </w:tc>
+        <w:tc>
+          <w:tcPr>
+            <w:tcW w:w="0" w:type="auto"/>
+            <w:tcBorders>
+              <w:top w:val="outset" w:sz="6" w:space="0" w:color="auto"/>
+              <w:left w:val="outset" w:sz="6" w:space="0" w:color="auto"/>
+              <w:bottom w:val="outset" w:sz="6" w:space="0" w:color="auto"/>
+              <w:right w:val="outset" w:sz="6" w:space="0" w:color="auto"/>
+            </w:tcBorders>
+            <w:vAlign w:val="center"/>
+            <w:hideMark/>
           </w:tcPr>
           <w:p>
             <w:pPr>
@@ -5808,6 +5814,7 @@
               <w:right w:val="outset" w:sz="6" w:space="0" w:color="auto"/>
             </w:tcBorders>
             <w:vAlign w:val="center"/>
+            <w:hideMark/>
           </w:tcPr>
           <w:p>
             <w:pPr>
@@ -5838,41 +5845,24 @@
               <w:right w:val="outset" w:sz="6" w:space="0" w:color="auto"/>
             </w:tcBorders>
             <w:vAlign w:val="center"/>
-          </w:tcPr>
-          <w:p>
-            <w:pPr>
-              <w:spacing w:after="0" w:line="240" w:lineRule="auto"/>
-              <w:rPr>
-                <w:rFonts w:eastAsia="Times New Roman" w:cstheme="minorHAnsi"/>
-                <w:sz w:val="24"/>
-                <w:szCs w:val="24"/>
-              </w:rPr>
-            </w:pPr>
-            <w:proofErr w:type="spellStart"/>
-            <w:r>
-              <w:rPr>
-                <w:rFonts w:eastAsia="Times New Roman" w:cstheme="minorHAnsi"/>
-                <w:sz w:val="24"/>
-                <w:szCs w:val="24"/>
-              </w:rPr>
-              <w:t>Kalman</w:t>
-            </w:r>
-            <w:proofErr w:type="spellEnd"/>
-            <w:r>
-              <w:rPr>
-                <w:rFonts w:eastAsia="Times New Roman" w:cstheme="minorHAnsi"/>
-                <w:sz w:val="24"/>
-                <w:szCs w:val="24"/>
-              </w:rPr>
-              <w:t xml:space="preserve"> filtered s</w:t>
-            </w:r>
-            <w:r>
-              <w:rPr>
-                <w:rFonts w:eastAsia="Times New Roman" w:cstheme="minorHAnsi"/>
-                <w:sz w:val="24"/>
-                <w:szCs w:val="24"/>
-              </w:rPr>
-              <w:t>peed over ground, meters per second.</w:t>
+            <w:hideMark/>
+          </w:tcPr>
+          <w:p>
+            <w:pPr>
+              <w:spacing w:after="0" w:line="240" w:lineRule="auto"/>
+              <w:rPr>
+                <w:rFonts w:eastAsia="Times New Roman" w:cstheme="minorHAnsi"/>
+                <w:sz w:val="24"/>
+                <w:szCs w:val="24"/>
+              </w:rPr>
+            </w:pPr>
+            <w:r>
+              <w:rPr>
+                <w:rFonts w:eastAsia="Times New Roman" w:cstheme="minorHAnsi"/>
+                <w:sz w:val="24"/>
+                <w:szCs w:val="24"/>
+              </w:rPr>
+              <w:t>Speed over ground, meters per second.</w:t>
             </w:r>
           </w:p>
         </w:tc>
@@ -5891,38 +5881,46 @@
               <w:right w:val="outset" w:sz="6" w:space="0" w:color="auto"/>
             </w:tcBorders>
             <w:vAlign w:val="center"/>
-            <w:hideMark/>
-          </w:tcPr>
-          <w:p>
-            <w:pPr>
-              <w:spacing w:after="0" w:line="240" w:lineRule="auto"/>
-              <w:rPr>
-                <w:rFonts w:eastAsia="Times New Roman" w:cstheme="minorHAnsi"/>
-                <w:sz w:val="24"/>
-                <w:szCs w:val="24"/>
-              </w:rPr>
-            </w:pPr>
-            <w:r>
-              <w:rPr>
-                <w:rFonts w:eastAsia="Times New Roman" w:cstheme="minorHAnsi"/>
-                <w:sz w:val="24"/>
-                <w:szCs w:val="24"/>
-              </w:rPr>
-              <w:t>GDOP</w:t>
-            </w:r>
-          </w:p>
-        </w:tc>
-        <w:tc>
-          <w:tcPr>
-            <w:tcW w:w="0" w:type="auto"/>
-            <w:tcBorders>
-              <w:top w:val="outset" w:sz="6" w:space="0" w:color="auto"/>
-              <w:left w:val="outset" w:sz="6" w:space="0" w:color="auto"/>
-              <w:bottom w:val="outset" w:sz="6" w:space="0" w:color="auto"/>
-              <w:right w:val="outset" w:sz="6" w:space="0" w:color="auto"/>
-            </w:tcBorders>
-            <w:vAlign w:val="center"/>
-            <w:hideMark/>
+          </w:tcPr>
+          <w:p>
+            <w:pPr>
+              <w:spacing w:after="0" w:line="240" w:lineRule="auto"/>
+              <w:rPr>
+                <w:rFonts w:eastAsia="Times New Roman" w:cstheme="minorHAnsi"/>
+                <w:sz w:val="24"/>
+                <w:szCs w:val="24"/>
+              </w:rPr>
+            </w:pPr>
+            <w:proofErr w:type="spellStart"/>
+            <w:r>
+              <w:rPr>
+                <w:rFonts w:eastAsia="Times New Roman" w:cstheme="minorHAnsi"/>
+                <w:sz w:val="24"/>
+                <w:szCs w:val="24"/>
+              </w:rPr>
+              <w:t>speed</w:t>
+            </w:r>
+            <w:r>
+              <w:rPr>
+                <w:rFonts w:eastAsia="Times New Roman" w:cstheme="minorHAnsi"/>
+                <w:sz w:val="24"/>
+                <w:szCs w:val="24"/>
+              </w:rPr>
+              <w:t>f</w:t>
+            </w:r>
+            <w:proofErr w:type="spellEnd"/>
+          </w:p>
+        </w:tc>
+        <w:tc>
+          <w:tcPr>
+            <w:tcW w:w="0" w:type="auto"/>
+            <w:tcBorders>
+              <w:top w:val="outset" w:sz="6" w:space="0" w:color="auto"/>
+              <w:left w:val="outset" w:sz="6" w:space="0" w:color="auto"/>
+              <w:bottom w:val="outset" w:sz="6" w:space="0" w:color="auto"/>
+              <w:right w:val="outset" w:sz="6" w:space="0" w:color="auto"/>
+            </w:tcBorders>
+            <w:vAlign w:val="center"/>
           </w:tcPr>
           <w:p>
             <w:pPr>
@@ -5953,7 +5951,6 @@
               <w:right w:val="outset" w:sz="6" w:space="0" w:color="auto"/>
             </w:tcBorders>
             <w:vAlign w:val="center"/>
-            <w:hideMark/>
           </w:tcPr>
           <w:p>
             <w:pPr>
@@ -5984,48 +5981,41 @@
               <w:right w:val="outset" w:sz="6" w:space="0" w:color="auto"/>
             </w:tcBorders>
             <w:vAlign w:val="center"/>
-            <w:hideMark/>
-          </w:tcPr>
-          <w:p>
-            <w:pPr>
-              <w:spacing w:after="0" w:line="240" w:lineRule="auto"/>
-              <w:rPr>
-                <w:rFonts w:eastAsia="Times New Roman" w:cstheme="minorHAnsi"/>
-                <w:sz w:val="24"/>
-                <w:szCs w:val="24"/>
-              </w:rPr>
-            </w:pPr>
-            <w:r>
-              <w:rPr>
-                <w:rFonts w:eastAsia="Times New Roman" w:cstheme="minorHAnsi"/>
-                <w:sz w:val="24"/>
-                <w:szCs w:val="24"/>
-              </w:rPr>
-              <w:t>Geometric</w:t>
-            </w:r>
-            <w:r>
-              <w:rPr>
-                <w:rFonts w:eastAsia="Times New Roman" w:cstheme="minorHAnsi"/>
-                <w:sz w:val="24"/>
-                <w:szCs w:val="24"/>
-              </w:rPr>
-              <w:t xml:space="preserve"> dilution of precision</w:t>
-            </w:r>
-            <w:r>
-              <w:rPr>
-                <w:rFonts w:eastAsia="Times New Roman" w:cstheme="minorHAnsi"/>
-                <w:sz w:val="24"/>
-                <w:szCs w:val="24"/>
-              </w:rPr>
-              <w:t xml:space="preserve">.  </w:t>
-            </w:r>
-            <w:r>
-              <w:rPr>
-                <w:rFonts w:eastAsia="Times New Roman" w:cstheme="minorHAnsi"/>
-                <w:sz w:val="24"/>
-                <w:szCs w:val="24"/>
-              </w:rPr>
-              <w:t>Scaling 0.01</w:t>
+          </w:tcPr>
+          <w:p>
+            <w:pPr>
+              <w:spacing w:after="0" w:line="240" w:lineRule="auto"/>
+              <w:rPr>
+                <w:rFonts w:eastAsia="Times New Roman" w:cstheme="minorHAnsi"/>
+                <w:sz w:val="24"/>
+                <w:szCs w:val="24"/>
+              </w:rPr>
+            </w:pPr>
+            <w:proofErr w:type="spellStart"/>
+            <w:r>
+              <w:rPr>
+                <w:rFonts w:eastAsia="Times New Roman" w:cstheme="minorHAnsi"/>
+                <w:sz w:val="24"/>
+                <w:szCs w:val="24"/>
+              </w:rPr>
+              <w:t>Kalman</w:t>
+            </w:r>
+            <w:proofErr w:type="spellEnd"/>
+            <w:r>
+              <w:rPr>
+                <w:rFonts w:eastAsia="Times New Roman" w:cstheme="minorHAnsi"/>
+                <w:sz w:val="24"/>
+                <w:szCs w:val="24"/>
+              </w:rPr>
+              <w:t xml:space="preserve"> filtered s</w:t>
+            </w:r>
+            <w:r>
+              <w:rPr>
+                <w:rFonts w:eastAsia="Times New Roman" w:cstheme="minorHAnsi"/>
+                <w:sz w:val="24"/>
+                <w:szCs w:val="24"/>
+              </w:rPr>
+              <w:t>peed over ground, meters per second.</w:t>
             </w:r>
           </w:p>
         </w:tc>
@@ -6061,7 +6051,7 @@
                 <w:sz w:val="24"/>
                 <w:szCs w:val="24"/>
               </w:rPr>
-              <w:t>PDOP</w:t>
+              <w:t>GDOP</w:t>
             </w:r>
           </w:p>
         </w:tc>
@@ -6154,7 +6144,15 @@
                 <w:sz w:val="24"/>
                 <w:szCs w:val="24"/>
               </w:rPr>
-              <w:t>Position dilution of precision</w:t>
+              <w:t>Geometric</w:t>
+            </w:r>
+            <w:r>
+              <w:rPr>
+                <w:rFonts w:eastAsia="Times New Roman" w:cstheme="minorHAnsi"/>
+                <w:sz w:val="24"/>
+                <w:szCs w:val="24"/>
+              </w:rPr>
+              <w:t xml:space="preserve"> dilution of precision</w:t>
             </w:r>
             <w:r>
               <w:rPr>
@@ -6189,36 +6187,38 @@
               <w:right w:val="outset" w:sz="6" w:space="0" w:color="auto"/>
             </w:tcBorders>
             <w:vAlign w:val="center"/>
-          </w:tcPr>
-          <w:p>
-            <w:pPr>
-              <w:spacing w:after="0" w:line="240" w:lineRule="auto"/>
-              <w:rPr>
-                <w:rFonts w:eastAsia="Times New Roman" w:cstheme="minorHAnsi"/>
-                <w:sz w:val="24"/>
-                <w:szCs w:val="24"/>
-              </w:rPr>
-            </w:pPr>
-            <w:r>
-              <w:rPr>
-                <w:rFonts w:eastAsia="Times New Roman" w:cstheme="minorHAnsi"/>
-                <w:sz w:val="24"/>
-                <w:szCs w:val="24"/>
-              </w:rPr>
-              <w:t>HDOP</w:t>
-            </w:r>
-          </w:p>
-        </w:tc>
-        <w:tc>
-          <w:tcPr>
-            <w:tcW w:w="0" w:type="auto"/>
-            <w:tcBorders>
-              <w:top w:val="outset" w:sz="6" w:space="0" w:color="auto"/>
-              <w:left w:val="outset" w:sz="6" w:space="0" w:color="auto"/>
-              <w:bottom w:val="outset" w:sz="6" w:space="0" w:color="auto"/>
-              <w:right w:val="outset" w:sz="6" w:space="0" w:color="auto"/>
-            </w:tcBorders>
-            <w:vAlign w:val="center"/>
+            <w:hideMark/>
+          </w:tcPr>
+          <w:p>
+            <w:pPr>
+              <w:spacing w:after="0" w:line="240" w:lineRule="auto"/>
+              <w:rPr>
+                <w:rFonts w:eastAsia="Times New Roman" w:cstheme="minorHAnsi"/>
+                <w:sz w:val="24"/>
+                <w:szCs w:val="24"/>
+              </w:rPr>
+            </w:pPr>
+            <w:r>
+              <w:rPr>
+                <w:rFonts w:eastAsia="Times New Roman" w:cstheme="minorHAnsi"/>
+                <w:sz w:val="24"/>
+                <w:szCs w:val="24"/>
+              </w:rPr>
+              <w:t>PDOP</w:t>
+            </w:r>
+          </w:p>
+        </w:tc>
+        <w:tc>
+          <w:tcPr>
+            <w:tcW w:w="0" w:type="auto"/>
+            <w:tcBorders>
+              <w:top w:val="outset" w:sz="6" w:space="0" w:color="auto"/>
+              <w:left w:val="outset" w:sz="6" w:space="0" w:color="auto"/>
+              <w:bottom w:val="outset" w:sz="6" w:space="0" w:color="auto"/>
+              <w:right w:val="outset" w:sz="6" w:space="0" w:color="auto"/>
+            </w:tcBorders>
+            <w:vAlign w:val="center"/>
+            <w:hideMark/>
           </w:tcPr>
           <w:p>
             <w:pPr>
@@ -6249,6 +6249,7 @@
               <w:right w:val="outset" w:sz="6" w:space="0" w:color="auto"/>
             </w:tcBorders>
             <w:vAlign w:val="center"/>
+            <w:hideMark/>
           </w:tcPr>
           <w:p>
             <w:pPr>
@@ -6279,31 +6280,24 @@
               <w:right w:val="outset" w:sz="6" w:space="0" w:color="auto"/>
             </w:tcBorders>
             <w:vAlign w:val="center"/>
-          </w:tcPr>
-          <w:p>
-            <w:pPr>
-              <w:spacing w:after="0" w:line="240" w:lineRule="auto"/>
-              <w:rPr>
-                <w:rFonts w:eastAsia="Times New Roman" w:cstheme="minorHAnsi"/>
-                <w:sz w:val="24"/>
-                <w:szCs w:val="24"/>
-              </w:rPr>
-            </w:pPr>
-            <w:r>
-              <w:rPr>
-                <w:rFonts w:eastAsia="Times New Roman" w:cstheme="minorHAnsi"/>
-                <w:sz w:val="24"/>
-                <w:szCs w:val="24"/>
-              </w:rPr>
-              <w:t>Horizonta</w:t>
-            </w:r>
-            <w:r>
-              <w:rPr>
-                <w:rFonts w:eastAsia="Times New Roman" w:cstheme="minorHAnsi"/>
-                <w:sz w:val="24"/>
-                <w:szCs w:val="24"/>
-              </w:rPr>
-              <w:t>l dilution of precision</w:t>
+            <w:hideMark/>
+          </w:tcPr>
+          <w:p>
+            <w:pPr>
+              <w:spacing w:after="0" w:line="240" w:lineRule="auto"/>
+              <w:rPr>
+                <w:rFonts w:eastAsia="Times New Roman" w:cstheme="minorHAnsi"/>
+                <w:sz w:val="24"/>
+                <w:szCs w:val="24"/>
+              </w:rPr>
+            </w:pPr>
+            <w:r>
+              <w:rPr>
+                <w:rFonts w:eastAsia="Times New Roman" w:cstheme="minorHAnsi"/>
+                <w:sz w:val="24"/>
+                <w:szCs w:val="24"/>
+              </w:rPr>
+              <w:t>Position dilution of precision</w:t>
             </w:r>
             <w:r>
               <w:rPr>
@@ -6354,7 +6348,7 @@
                 <w:sz w:val="24"/>
                 <w:szCs w:val="24"/>
               </w:rPr>
-              <w:t>VDOP</w:t>
+              <w:t>HDOP</w:t>
             </w:r>
           </w:p>
         </w:tc>
@@ -6444,7 +6438,15 @@
                 <w:sz w:val="24"/>
                 <w:szCs w:val="24"/>
               </w:rPr>
-              <w:t>Vertical dilution of precision</w:t>
+              <w:t>Horizonta</w:t>
+            </w:r>
+            <w:r>
+              <w:rPr>
+                <w:rFonts w:eastAsia="Times New Roman" w:cstheme="minorHAnsi"/>
+                <w:sz w:val="24"/>
+                <w:szCs w:val="24"/>
+              </w:rPr>
+              <w:t>l dilution of precision</w:t>
             </w:r>
             <w:r>
               <w:rPr>
@@ -6460,7 +6462,17 @@
                 <w:sz w:val="24"/>
                 <w:szCs w:val="24"/>
               </w:rPr>
-              <w:t>Scaling 0.01</w:t>
+              <w:t>S</w:t>
+            </w:r>
+            <w:bookmarkStart w:id="1" w:name="_GoBack"/>
+            <w:bookmarkEnd w:id="1"/>
+            <w:r>
+              <w:rPr>
+                <w:rFonts w:eastAsia="Times New Roman" w:cstheme="minorHAnsi"/>
+                <w:sz w:val="24"/>
+                <w:szCs w:val="24"/>
+              </w:rPr>
+              <w:t>caling 0.01</w:t>
             </w:r>
           </w:p>
         </w:tc>
@@ -6495,6 +6507,147 @@
                 <w:sz w:val="24"/>
                 <w:szCs w:val="24"/>
               </w:rPr>
+              <w:t>VDOP</w:t>
+            </w:r>
+          </w:p>
+        </w:tc>
+        <w:tc>
+          <w:tcPr>
+            <w:tcW w:w="0" w:type="auto"/>
+            <w:tcBorders>
+              <w:top w:val="outset" w:sz="6" w:space="0" w:color="auto"/>
+              <w:left w:val="outset" w:sz="6" w:space="0" w:color="auto"/>
+              <w:bottom w:val="outset" w:sz="6" w:space="0" w:color="auto"/>
+              <w:right w:val="outset" w:sz="6" w:space="0" w:color="auto"/>
+            </w:tcBorders>
+            <w:vAlign w:val="center"/>
+          </w:tcPr>
+          <w:p>
+            <w:pPr>
+              <w:spacing w:after="0" w:line="240" w:lineRule="auto"/>
+              <w:rPr>
+                <w:rFonts w:eastAsia="Times New Roman" w:cstheme="minorHAnsi"/>
+                <w:sz w:val="24"/>
+                <w:szCs w:val="24"/>
+              </w:rPr>
+            </w:pPr>
+            <w:r>
+              <w:rPr>
+                <w:rFonts w:eastAsia="Times New Roman" w:cstheme="minorHAnsi"/>
+                <w:sz w:val="24"/>
+                <w:szCs w:val="24"/>
+              </w:rPr>
+              <w:t>No</w:t>
+            </w:r>
+          </w:p>
+        </w:tc>
+        <w:tc>
+          <w:tcPr>
+            <w:tcW w:w="0" w:type="auto"/>
+            <w:tcBorders>
+              <w:top w:val="outset" w:sz="6" w:space="0" w:color="auto"/>
+              <w:left w:val="outset" w:sz="6" w:space="0" w:color="auto"/>
+              <w:bottom w:val="outset" w:sz="6" w:space="0" w:color="auto"/>
+              <w:right w:val="outset" w:sz="6" w:space="0" w:color="auto"/>
+            </w:tcBorders>
+            <w:vAlign w:val="center"/>
+          </w:tcPr>
+          <w:p>
+            <w:pPr>
+              <w:spacing w:after="0" w:line="240" w:lineRule="auto"/>
+              <w:rPr>
+                <w:rFonts w:eastAsia="Times New Roman" w:cstheme="minorHAnsi"/>
+                <w:sz w:val="24"/>
+                <w:szCs w:val="24"/>
+              </w:rPr>
+            </w:pPr>
+            <w:r>
+              <w:rPr>
+                <w:rFonts w:eastAsia="Times New Roman" w:cstheme="minorHAnsi"/>
+                <w:sz w:val="24"/>
+                <w:szCs w:val="24"/>
+              </w:rPr>
+              <w:t>numeric</w:t>
+            </w:r>
+          </w:p>
+        </w:tc>
+        <w:tc>
+          <w:tcPr>
+            <w:tcW w:w="0" w:type="auto"/>
+            <w:tcBorders>
+              <w:top w:val="outset" w:sz="6" w:space="0" w:color="auto"/>
+              <w:left w:val="outset" w:sz="6" w:space="0" w:color="auto"/>
+              <w:bottom w:val="outset" w:sz="6" w:space="0" w:color="auto"/>
+              <w:right w:val="outset" w:sz="6" w:space="0" w:color="auto"/>
+            </w:tcBorders>
+            <w:vAlign w:val="center"/>
+          </w:tcPr>
+          <w:p>
+            <w:pPr>
+              <w:spacing w:after="0" w:line="240" w:lineRule="auto"/>
+              <w:rPr>
+                <w:rFonts w:eastAsia="Times New Roman" w:cstheme="minorHAnsi"/>
+                <w:sz w:val="24"/>
+                <w:szCs w:val="24"/>
+              </w:rPr>
+            </w:pPr>
+            <w:r>
+              <w:rPr>
+                <w:rFonts w:eastAsia="Times New Roman" w:cstheme="minorHAnsi"/>
+                <w:sz w:val="24"/>
+                <w:szCs w:val="24"/>
+              </w:rPr>
+              <w:t>Vertical dilution of precision</w:t>
+            </w:r>
+            <w:r>
+              <w:rPr>
+                <w:rFonts w:eastAsia="Times New Roman" w:cstheme="minorHAnsi"/>
+                <w:sz w:val="24"/>
+                <w:szCs w:val="24"/>
+              </w:rPr>
+              <w:t xml:space="preserve">.  </w:t>
+            </w:r>
+            <w:r>
+              <w:rPr>
+                <w:rFonts w:eastAsia="Times New Roman" w:cstheme="minorHAnsi"/>
+                <w:sz w:val="24"/>
+                <w:szCs w:val="24"/>
+              </w:rPr>
+              <w:t>Scaling 0.01</w:t>
+            </w:r>
+          </w:p>
+        </w:tc>
+      </w:tr>
+      <w:tr>
+        <w:trPr>
+          <w:tblCellSpacing w:w="15" w:type="dxa"/>
+        </w:trPr>
+        <w:tc>
+          <w:tcPr>
+            <w:tcW w:w="0" w:type="auto"/>
+            <w:tcBorders>
+              <w:top w:val="outset" w:sz="6" w:space="0" w:color="auto"/>
+              <w:left w:val="outset" w:sz="6" w:space="0" w:color="auto"/>
+              <w:bottom w:val="outset" w:sz="6" w:space="0" w:color="auto"/>
+              <w:right w:val="outset" w:sz="6" w:space="0" w:color="auto"/>
+            </w:tcBorders>
+            <w:vAlign w:val="center"/>
+          </w:tcPr>
+          <w:p>
+            <w:pPr>
+              <w:spacing w:after="0" w:line="240" w:lineRule="auto"/>
+              <w:rPr>
+                <w:rFonts w:eastAsia="Times New Roman" w:cstheme="minorHAnsi"/>
+                <w:sz w:val="24"/>
+                <w:szCs w:val="24"/>
+              </w:rPr>
+            </w:pPr>
+            <w:r>
+              <w:rPr>
+                <w:rFonts w:eastAsia="Times New Roman" w:cstheme="minorHAnsi"/>
+                <w:sz w:val="24"/>
+                <w:szCs w:val="24"/>
+              </w:rPr>
               <w:t>TDOP</w:t>
             </w:r>
           </w:p>
@@ -6602,6 +6755,131 @@
                 <w:szCs w:val="24"/>
               </w:rPr>
               <w:t>Scaling 0.01</w:t>
+            </w:r>
+          </w:p>
+        </w:tc>
+      </w:tr>
+      <w:tr>
+        <w:trPr>
+          <w:tblCellSpacing w:w="15" w:type="dxa"/>
+        </w:trPr>
+        <w:tc>
+          <w:tcPr>
+            <w:tcW w:w="0" w:type="auto"/>
+            <w:tcBorders>
+              <w:top w:val="outset" w:sz="6" w:space="0" w:color="auto"/>
+              <w:left w:val="outset" w:sz="6" w:space="0" w:color="auto"/>
+              <w:bottom w:val="outset" w:sz="6" w:space="0" w:color="auto"/>
+              <w:right w:val="outset" w:sz="6" w:space="0" w:color="auto"/>
+            </w:tcBorders>
+            <w:vAlign w:val="center"/>
+          </w:tcPr>
+          <w:p>
+            <w:pPr>
+              <w:spacing w:after="0" w:line="240" w:lineRule="auto"/>
+              <w:rPr>
+                <w:rFonts w:eastAsia="Times New Roman" w:cstheme="minorHAnsi"/>
+                <w:sz w:val="24"/>
+                <w:szCs w:val="24"/>
+              </w:rPr>
+            </w:pPr>
+            <w:r>
+              <w:rPr>
+                <w:rFonts w:eastAsia="Times New Roman" w:cstheme="minorHAnsi"/>
+                <w:sz w:val="24"/>
+                <w:szCs w:val="24"/>
+              </w:rPr>
+              <w:t>error</w:t>
+            </w:r>
+          </w:p>
+        </w:tc>
+        <w:tc>
+          <w:tcPr>
+            <w:tcW w:w="0" w:type="auto"/>
+            <w:tcBorders>
+              <w:top w:val="outset" w:sz="6" w:space="0" w:color="auto"/>
+              <w:left w:val="outset" w:sz="6" w:space="0" w:color="auto"/>
+              <w:bottom w:val="outset" w:sz="6" w:space="0" w:color="auto"/>
+              <w:right w:val="outset" w:sz="6" w:space="0" w:color="auto"/>
+            </w:tcBorders>
+            <w:vAlign w:val="center"/>
+          </w:tcPr>
+          <w:p>
+            <w:pPr>
+              <w:spacing w:after="0" w:line="240" w:lineRule="auto"/>
+              <w:rPr>
+                <w:rFonts w:eastAsia="Times New Roman" w:cstheme="minorHAnsi"/>
+                <w:sz w:val="24"/>
+                <w:szCs w:val="24"/>
+              </w:rPr>
+            </w:pPr>
+            <w:r>
+              <w:rPr>
+                <w:rFonts w:eastAsia="Times New Roman" w:cstheme="minorHAnsi"/>
+                <w:sz w:val="24"/>
+                <w:szCs w:val="24"/>
+              </w:rPr>
+              <w:t>No</w:t>
+            </w:r>
+          </w:p>
+        </w:tc>
+        <w:tc>
+          <w:tcPr>
+            <w:tcW w:w="0" w:type="auto"/>
+            <w:tcBorders>
+              <w:top w:val="outset" w:sz="6" w:space="0" w:color="auto"/>
+              <w:left w:val="outset" w:sz="6" w:space="0" w:color="auto"/>
+              <w:bottom w:val="outset" w:sz="6" w:space="0" w:color="auto"/>
+              <w:right w:val="outset" w:sz="6" w:space="0" w:color="auto"/>
+            </w:tcBorders>
+            <w:vAlign w:val="center"/>
+          </w:tcPr>
+          <w:p>
+            <w:pPr>
+              <w:spacing w:after="0" w:line="240" w:lineRule="auto"/>
+              <w:rPr>
+                <w:rFonts w:eastAsia="Times New Roman" w:cstheme="minorHAnsi"/>
+                <w:sz w:val="24"/>
+                <w:szCs w:val="24"/>
+              </w:rPr>
+            </w:pPr>
+            <w:r>
+              <w:rPr>
+                <w:rFonts w:eastAsia="Times New Roman" w:cstheme="minorHAnsi"/>
+                <w:sz w:val="24"/>
+                <w:szCs w:val="24"/>
+              </w:rPr>
+              <w:t>Numeric</w:t>
+            </w:r>
+          </w:p>
+        </w:tc>
+        <w:tc>
+          <w:tcPr>
+            <w:tcW w:w="0" w:type="auto"/>
+            <w:tcBorders>
+              <w:top w:val="outset" w:sz="6" w:space="0" w:color="auto"/>
+              <w:left w:val="outset" w:sz="6" w:space="0" w:color="auto"/>
+              <w:bottom w:val="outset" w:sz="6" w:space="0" w:color="auto"/>
+              <w:right w:val="outset" w:sz="6" w:space="0" w:color="auto"/>
+            </w:tcBorders>
+            <w:vAlign w:val="center"/>
+          </w:tcPr>
+          <w:p>
+            <w:pPr>
+              <w:spacing w:after="0" w:line="240" w:lineRule="auto"/>
+              <w:rPr>
+                <w:rFonts w:eastAsia="Times New Roman" w:cstheme="minorHAnsi"/>
+                <w:sz w:val="24"/>
+                <w:szCs w:val="24"/>
+              </w:rPr>
+            </w:pPr>
+            <w:r>
+              <w:rPr>
+                <w:rFonts w:eastAsia="Times New Roman" w:cstheme="minorHAnsi"/>
+                <w:sz w:val="24"/>
+                <w:szCs w:val="24"/>
+              </w:rPr>
+              <w:t>Checksum errors that occur during communication with the Venus838</w:t>
             </w:r>
           </w:p>
         </w:tc>
@@ -6715,8 +6993,8 @@
           <w:szCs w:val="24"/>
         </w:rPr>
       </w:pPr>
-      <w:bookmarkStart w:id="1" w:name="idp50873488"/>
-      <w:bookmarkEnd w:id="1"/>
+      <w:bookmarkStart w:id="2" w:name="idp50873488"/>
+      <w:bookmarkEnd w:id="2"/>
       <w:proofErr w:type="gramStart"/>
       <w:r>
         <w:rPr>
@@ -7318,7 +7596,16 @@
                 <w:sz w:val="24"/>
                 <w:szCs w:val="24"/>
               </w:rPr>
-              <w:t>Time/date stamp in ISO8601 format, UTC. May have a fractional part of up to .001sec precision. May be absent if mode is not 1,</w:t>
+              <w:t xml:space="preserve">Time/date stamp in ISO8601 format, UTC. May have a fractional part of up to .001sec precision. </w:t>
+            </w:r>
+            <w:r>
+              <w:rPr>
+                <w:rFonts w:ascii="Times New Roman" w:eastAsia="Times New Roman" w:hAnsi="Times New Roman" w:cs="Times New Roman"/>
+                <w:sz w:val="24"/>
+                <w:szCs w:val="24"/>
+              </w:rPr>
+              <w:lastRenderedPageBreak/>
+              <w:t>May be absent if mode is not 1,</w:t>
             </w:r>
             <w:r>
               <w:rPr>
@@ -7370,6 +7657,7 @@
                 <w:sz w:val="24"/>
                 <w:szCs w:val="24"/>
               </w:rPr>
+              <w:lastRenderedPageBreak/>
               <w:t>heading</w:t>
             </w:r>
           </w:p>
@@ -7628,7 +7916,6 @@
                 <w:sz w:val="24"/>
                 <w:szCs w:val="24"/>
               </w:rPr>
-              <w:lastRenderedPageBreak/>
               <w:t>yaw</w:t>
             </w:r>
           </w:p>
@@ -8389,15 +8676,7 @@
                 <w:sz w:val="24"/>
                 <w:szCs w:val="24"/>
               </w:rPr>
-              <w:t xml:space="preserve"> (gau</w:t>
-            </w:r>
-            <w:r>
-              <w:rPr>
-                <w:rFonts w:ascii="Times New Roman" w:eastAsia="Times New Roman" w:hAnsi="Times New Roman" w:cs="Times New Roman"/>
-                <w:sz w:val="24"/>
-                <w:szCs w:val="24"/>
-              </w:rPr>
-              <w:t>ss)</w:t>
+              <w:t xml:space="preserve"> (gauss)</w:t>
             </w:r>
           </w:p>
         </w:tc>
@@ -8536,15 +8815,7 @@
                 <w:sz w:val="24"/>
                 <w:szCs w:val="24"/>
               </w:rPr>
-              <w:t xml:space="preserve"> (gau</w:t>
-            </w:r>
-            <w:r>
-              <w:rPr>
-                <w:rFonts w:ascii="Times New Roman" w:eastAsia="Times New Roman" w:hAnsi="Times New Roman" w:cs="Times New Roman"/>
-                <w:sz w:val="24"/>
-                <w:szCs w:val="24"/>
-              </w:rPr>
-              <w:t>ss)</w:t>
+              <w:t xml:space="preserve"> (gauss)</w:t>
             </w:r>
           </w:p>
         </w:tc>
@@ -9346,23 +9617,7 @@
                 <w:sz w:val="24"/>
                 <w:szCs w:val="24"/>
               </w:rPr>
-              <w:t xml:space="preserve">Angular rate (degrees/sec) about the </w:t>
-            </w:r>
-            <w:r>
-              <w:rPr>
-                <w:rFonts w:ascii="Times New Roman" w:eastAsia="Times New Roman" w:hAnsi="Times New Roman" w:cs="Times New Roman"/>
-                <w:sz w:val="24"/>
-                <w:szCs w:val="24"/>
-              </w:rPr>
-              <w:t>Y</w:t>
-            </w:r>
-            <w:r>
-              <w:rPr>
-                <w:rFonts w:ascii="Times New Roman" w:eastAsia="Times New Roman" w:hAnsi="Times New Roman" w:cs="Times New Roman"/>
-                <w:sz w:val="24"/>
-                <w:szCs w:val="24"/>
-              </w:rPr>
-              <w:t xml:space="preserve"> axis</w:t>
+              <w:t>Angular rate (degrees/sec) about the Y axis</w:t>
             </w:r>
           </w:p>
         </w:tc>
@@ -9489,23 +9744,7 @@
                 <w:sz w:val="24"/>
                 <w:szCs w:val="24"/>
               </w:rPr>
-              <w:t xml:space="preserve">Angular rate (degrees/sec) about the </w:t>
-            </w:r>
-            <w:r>
-              <w:rPr>
-                <w:rFonts w:ascii="Times New Roman" w:eastAsia="Times New Roman" w:hAnsi="Times New Roman" w:cs="Times New Roman"/>
-                <w:sz w:val="24"/>
-                <w:szCs w:val="24"/>
-              </w:rPr>
-              <w:t>Z</w:t>
-            </w:r>
-            <w:r>
-              <w:rPr>
-                <w:rFonts w:ascii="Times New Roman" w:eastAsia="Times New Roman" w:hAnsi="Times New Roman" w:cs="Times New Roman"/>
-                <w:sz w:val="24"/>
-                <w:szCs w:val="24"/>
-              </w:rPr>
-              <w:t xml:space="preserve"> axis</w:t>
+              <w:t>Angular rate (degrees/sec) about the Z axis</w:t>
             </w:r>
           </w:p>
         </w:tc>
@@ -9882,8 +10121,6 @@
               </w:rPr>
               <w:t>Quaternion 1</w:t>
             </w:r>
-            <w:bookmarkStart w:id="2" w:name="_GoBack"/>
-            <w:bookmarkEnd w:id="2"/>
           </w:p>
         </w:tc>
       </w:tr>
@@ -10165,6 +10402,7 @@
         <w:rPr>
           <w:rFonts w:cstheme="minorHAnsi"/>
         </w:rPr>
+        <w:lastRenderedPageBreak/>
         <w:t>The followi</w:t>
       </w:r>
       <w:r>
@@ -10275,7 +10513,6 @@
         <w:rPr>
           <w:rFonts w:cstheme="minorHAnsi"/>
         </w:rPr>
-        <w:lastRenderedPageBreak/>
         <w:t>{"class" : "CNF","</w:t>
       </w:r>
       <w:proofErr w:type="spellStart"/>
@@ -11191,6 +11428,7 @@
         <w:rPr>
           <w:rFonts w:cstheme="minorHAnsi"/>
         </w:rPr>
+        <w:lastRenderedPageBreak/>
         <w:t xml:space="preserve">No </w:t>
       </w:r>
       <w:proofErr w:type="spellStart"/>
@@ -11378,7 +11616,6 @@
         <w:rPr>
           <w:rFonts w:cstheme="minorHAnsi"/>
         </w:rPr>
-        <w:lastRenderedPageBreak/>
         <w:t>The data logger will create a new file each time it runs; the highest-numbered file is the most recent log. The file naming</w:t>
       </w:r>
       <w:r>
@@ -11486,7 +11723,7 @@
           <v:shape id="_x0000_i1025" type="#_x0000_t75" style="width:462.85pt;height:229.2pt" o:ole="">
             <v:imagedata r:id="rId12" o:title=""/>
           </v:shape>
-          <o:OLEObject Type="Embed" ProgID="Visio.Drawing.11" ShapeID="_x0000_i1025" DrawAspect="Content" ObjectID="_1520543207" r:id="rId13"/>
+          <o:OLEObject Type="Embed" ProgID="Visio.Drawing.11" ShapeID="_x0000_i1025" DrawAspect="Content" ObjectID="_1520609005" r:id="rId13"/>
         </w:object>
       </w:r>
     </w:p>
@@ -11548,6 +11785,7 @@
         <w:rPr>
           <w:rFonts w:cstheme="minorHAnsi"/>
         </w:rPr>
+        <w:lastRenderedPageBreak/>
         <w:t xml:space="preserve">The </w:t>
       </w:r>
       <w:proofErr w:type="spellStart"/>
@@ -11651,7 +11889,6 @@
         <w:rPr>
           <w:rFonts w:cstheme="minorHAnsi"/>
         </w:rPr>
-        <w:lastRenderedPageBreak/>
         <w:t xml:space="preserve">The </w:t>
       </w:r>
       <w:r>
@@ -12114,6 +12351,7 @@
           <w:rFonts w:cstheme="minorHAnsi"/>
           <w:b/>
         </w:rPr>
+        <w:lastRenderedPageBreak/>
         <w:t>Kalman</w:t>
       </w:r>
       <w:proofErr w:type="spellEnd"/>
@@ -13615,7 +13853,7 @@
 </file>
 
 <file path=customXml/itemProps1.xml><?xml version="1.0" encoding="utf-8"?>
-<ds:datastoreItem xmlns:ds="http://schemas.openxmlformats.org/officeDocument/2006/customXml" ds:itemID="{F0138A9E-0618-4193-A26B-475F97E7B2FA}">
+<ds:datastoreItem xmlns:ds="http://schemas.openxmlformats.org/officeDocument/2006/customXml" ds:itemID="{A342C107-2342-40A1-9B2F-2BCC6D4988B8}">
   <ds:schemaRefs>
     <ds:schemaRef ds:uri="http://schemas.openxmlformats.org/officeDocument/2006/bibliography"/>
   </ds:schemaRefs>

</xml_diff>